<commit_message>
modif document, valider: explication DSS déplacement d'un cours et Section: Fonctionnalité dont nous sommes les plus fiers
</commit_message>
<xml_diff>
--- a/rapport/RemiseTP4/Alpha_4.docx
+++ b/rapport/RemiseTP4/Alpha_4.docx
@@ -14,7 +14,7 @@
       <w:r>
         <w:rPr>
           <w:noProof/>
-          <w:lang w:eastAsia="fr-CA"/>
+          <w:lang w:val="en-CA" w:eastAsia="en-CA"/>
         </w:rPr>
         <w:drawing>
           <wp:anchor distT="0" distB="0" distL="114300" distR="114300" simplePos="0" relativeHeight="251655168" behindDoc="0" locked="0" layoutInCell="1" allowOverlap="1">
@@ -134,7 +134,6 @@
           <w:bCs/>
         </w:rPr>
       </w:pPr>
-      <w:proofErr w:type="spellStart"/>
       <w:r>
         <w:rPr>
           <w:b/>
@@ -144,7 +143,6 @@
         </w:rPr>
         <w:t>PlanIFTicateur</w:t>
       </w:r>
-      <w:proofErr w:type="spellEnd"/>
     </w:p>
     <w:p>
       <w:pPr>
@@ -294,21 +292,12 @@
           <w:szCs w:val="24"/>
         </w:rPr>
       </w:pPr>
-      <w:proofErr w:type="spellStart"/>
-      <w:r>
-        <w:rPr>
-          <w:sz w:val="24"/>
-          <w:szCs w:val="24"/>
-        </w:rPr>
-        <w:t>Chayer</w:t>
-      </w:r>
-      <w:proofErr w:type="spellEnd"/>
-      <w:r>
-        <w:rPr>
-          <w:sz w:val="24"/>
-          <w:szCs w:val="24"/>
-        </w:rPr>
-        <w:t xml:space="preserve">, Philippe </w:t>
+      <w:r>
+        <w:rPr>
+          <w:sz w:val="24"/>
+          <w:szCs w:val="24"/>
+        </w:rPr>
+        <w:t xml:space="preserve">Chayer, Philippe </w:t>
       </w:r>
       <w:r>
         <w:rPr>
@@ -321,7 +310,7 @@
       <w:hyperlink r:id="rId6" w:history="1">
         <w:r>
           <w:rPr>
-            <w:rStyle w:val="Hyperlink"/>
+            <w:rStyle w:val="Lienhypertexte"/>
             <w:sz w:val="24"/>
             <w:szCs w:val="24"/>
           </w:rPr>
@@ -383,7 +372,7 @@
       <w:hyperlink r:id="rId7" w:history="1">
         <w:r>
           <w:rPr>
-            <w:rStyle w:val="Hyperlink"/>
+            <w:rStyle w:val="Lienhypertexte"/>
             <w:sz w:val="24"/>
             <w:szCs w:val="24"/>
             <w:lang w:val="en-CA"/>
@@ -445,7 +434,7 @@
       <w:hyperlink r:id="rId8" w:history="1">
         <w:r>
           <w:rPr>
-            <w:rStyle w:val="Hyperlink"/>
+            <w:rStyle w:val="Lienhypertexte"/>
             <w:sz w:val="24"/>
             <w:szCs w:val="24"/>
             <w:lang w:val="en-CA"/>
@@ -526,7 +515,7 @@
       <w:hyperlink r:id="rId9" w:history="1">
         <w:r>
           <w:rPr>
-            <w:rStyle w:val="Hyperlink"/>
+            <w:rStyle w:val="Lienhypertexte"/>
             <w:sz w:val="24"/>
             <w:szCs w:val="24"/>
             <w:lang w:val="en-CA"/>
@@ -569,7 +558,7 @@
     </w:p>
     <w:p>
       <w:pPr>
-        <w:pStyle w:val="TOC1"/>
+        <w:pStyle w:val="TM1"/>
         <w:tabs>
           <w:tab w:val="clear" w:pos="9972"/>
           <w:tab w:val="right" w:leader="dot" w:pos="8640"/>
@@ -596,7 +585,7 @@
     </w:p>
     <w:p>
       <w:pPr>
-        <w:pStyle w:val="TOC1"/>
+        <w:pStyle w:val="TM1"/>
         <w:tabs>
           <w:tab w:val="clear" w:pos="9972"/>
           <w:tab w:val="right" w:leader="dot" w:pos="8640"/>
@@ -614,7 +603,7 @@
     </w:p>
     <w:p>
       <w:pPr>
-        <w:pStyle w:val="TOC2"/>
+        <w:pStyle w:val="TM2"/>
         <w:tabs>
           <w:tab w:val="clear" w:pos="9689"/>
           <w:tab w:val="right" w:leader="dot" w:pos="8640"/>
@@ -632,7 +621,7 @@
     </w:p>
     <w:p>
       <w:pPr>
-        <w:pStyle w:val="TOC2"/>
+        <w:pStyle w:val="TM2"/>
         <w:tabs>
           <w:tab w:val="clear" w:pos="9689"/>
           <w:tab w:val="right" w:leader="dot" w:pos="8640"/>
@@ -650,7 +639,7 @@
     </w:p>
     <w:p>
       <w:pPr>
-        <w:pStyle w:val="TOC2"/>
+        <w:pStyle w:val="TM2"/>
         <w:tabs>
           <w:tab w:val="clear" w:pos="9689"/>
           <w:tab w:val="right" w:leader="dot" w:pos="8640"/>
@@ -668,7 +657,7 @@
     </w:p>
     <w:p>
       <w:pPr>
-        <w:pStyle w:val="TOC2"/>
+        <w:pStyle w:val="TM2"/>
         <w:tabs>
           <w:tab w:val="clear" w:pos="9689"/>
           <w:tab w:val="right" w:leader="dot" w:pos="8640"/>
@@ -686,7 +675,7 @@
     </w:p>
     <w:p>
       <w:pPr>
-        <w:pStyle w:val="TOC1"/>
+        <w:pStyle w:val="TM1"/>
         <w:tabs>
           <w:tab w:val="clear" w:pos="9972"/>
           <w:tab w:val="right" w:leader="dot" w:pos="8640"/>
@@ -704,7 +693,7 @@
     </w:p>
     <w:p>
       <w:pPr>
-        <w:pStyle w:val="TOC1"/>
+        <w:pStyle w:val="TM1"/>
         <w:tabs>
           <w:tab w:val="clear" w:pos="9972"/>
           <w:tab w:val="right" w:leader="dot" w:pos="8640"/>
@@ -722,7 +711,7 @@
     </w:p>
     <w:p>
       <w:pPr>
-        <w:pStyle w:val="TOC1"/>
+        <w:pStyle w:val="TM1"/>
         <w:tabs>
           <w:tab w:val="clear" w:pos="9972"/>
           <w:tab w:val="right" w:leader="dot" w:pos="8640"/>
@@ -740,7 +729,7 @@
     </w:p>
     <w:p>
       <w:pPr>
-        <w:pStyle w:val="TOC1"/>
+        <w:pStyle w:val="TM1"/>
         <w:tabs>
           <w:tab w:val="clear" w:pos="9972"/>
           <w:tab w:val="right" w:leader="dot" w:pos="8640"/>
@@ -758,7 +747,7 @@
     </w:p>
     <w:p>
       <w:pPr>
-        <w:pStyle w:val="TOC1"/>
+        <w:pStyle w:val="TM1"/>
         <w:tabs>
           <w:tab w:val="clear" w:pos="9972"/>
           <w:tab w:val="right" w:leader="dot" w:pos="8640"/>
@@ -776,7 +765,7 @@
     </w:p>
     <w:p>
       <w:pPr>
-        <w:pStyle w:val="TOC1"/>
+        <w:pStyle w:val="TM1"/>
         <w:tabs>
           <w:tab w:val="clear" w:pos="9972"/>
           <w:tab w:val="right" w:leader="dot" w:pos="8640"/>
@@ -794,7 +783,7 @@
     </w:p>
     <w:p>
       <w:pPr>
-        <w:pStyle w:val="TOC1"/>
+        <w:pStyle w:val="TM1"/>
         <w:tabs>
           <w:tab w:val="clear" w:pos="9972"/>
           <w:tab w:val="right" w:leader="dot" w:pos="8640"/>
@@ -812,7 +801,7 @@
     </w:p>
     <w:p>
       <w:pPr>
-        <w:pStyle w:val="TOC1"/>
+        <w:pStyle w:val="TM1"/>
         <w:tabs>
           <w:tab w:val="clear" w:pos="9972"/>
           <w:tab w:val="right" w:leader="dot" w:pos="8640"/>
@@ -847,7 +836,7 @@
     </w:p>
     <w:p>
       <w:pPr>
-        <w:pStyle w:val="Heading1"/>
+        <w:pStyle w:val="Titre1"/>
         <w:pageBreakBefore/>
         <w:rPr>
           <w:sz w:val="24"/>
@@ -918,7 +907,6 @@
         </w:rPr>
         <w:t xml:space="preserve">- </w:t>
       </w:r>
-      <w:proofErr w:type="spellStart"/>
       <w:r>
         <w:rPr>
           <w:rFonts w:cs="Calibri"/>
@@ -930,21 +918,7 @@
           <w:sz w:val="24"/>
           <w:szCs w:val="24"/>
         </w:rPr>
-        <w:t>PlanIFTicateur</w:t>
-      </w:r>
-      <w:proofErr w:type="spellEnd"/>
-      <w:r>
-        <w:rPr>
-          <w:rFonts w:cs="Calibri"/>
-          <w:b/>
-          <w:bCs/>
-          <w:i/>
-          <w:iCs/>
-          <w:color w:val="000000"/>
-          <w:sz w:val="24"/>
-          <w:szCs w:val="24"/>
-        </w:rPr>
-        <w:t xml:space="preserve"> </w:t>
+        <w:t xml:space="preserve">PlanIFTicateur </w:t>
       </w:r>
       <w:r>
         <w:rPr>
@@ -1241,7 +1215,7 @@
     </w:p>
     <w:p>
       <w:pPr>
-        <w:pStyle w:val="Heading1"/>
+        <w:pStyle w:val="Titre1"/>
         <w:rPr>
           <w:sz w:val="24"/>
           <w:szCs w:val="24"/>
@@ -1250,7 +1224,7 @@
       <w:r>
         <w:rPr>
           <w:noProof/>
-          <w:lang w:eastAsia="fr-CA"/>
+          <w:lang w:val="en-CA" w:eastAsia="en-CA"/>
         </w:rPr>
         <w:lastRenderedPageBreak/>
         <w:drawing>
@@ -1382,7 +1356,7 @@
     </w:p>
     <w:p>
       <w:pPr>
-        <w:pStyle w:val="Heading2"/>
+        <w:pStyle w:val="Titre2"/>
         <w:rPr>
           <w:sz w:val="24"/>
           <w:szCs w:val="24"/>
@@ -1421,7 +1395,7 @@
     </w:p>
     <w:p>
       <w:pPr>
-        <w:pStyle w:val="Heading2"/>
+        <w:pStyle w:val="Titre2"/>
         <w:rPr>
           <w:rFonts w:ascii="Calibri" w:hAnsi="Calibri"/>
           <w:b w:val="0"/>
@@ -1445,7 +1419,7 @@
     </w:p>
     <w:p>
       <w:pPr>
-        <w:pStyle w:val="Heading2"/>
+        <w:pStyle w:val="Titre2"/>
         <w:numPr>
           <w:ilvl w:val="0"/>
           <w:numId w:val="2"/>
@@ -1606,7 +1580,7 @@
     </w:p>
     <w:p>
       <w:pPr>
-        <w:pStyle w:val="Heading2"/>
+        <w:pStyle w:val="Titre2"/>
         <w:rPr>
           <w:rFonts w:ascii="Calibri" w:hAnsi="Calibri"/>
           <w:sz w:val="24"/>
@@ -1616,124 +1590,124 @@
     </w:p>
     <w:p>
       <w:pPr>
-        <w:pStyle w:val="BodyText"/>
-        <w:rPr>
-          <w:sz w:val="24"/>
-          <w:szCs w:val="24"/>
-        </w:rPr>
-      </w:pPr>
-    </w:p>
-    <w:p>
-      <w:pPr>
-        <w:pStyle w:val="BodyText"/>
-        <w:rPr>
-          <w:sz w:val="24"/>
-          <w:szCs w:val="24"/>
-        </w:rPr>
-      </w:pPr>
-    </w:p>
-    <w:p>
-      <w:pPr>
-        <w:pStyle w:val="BodyText"/>
-        <w:rPr>
-          <w:sz w:val="24"/>
-          <w:szCs w:val="24"/>
-        </w:rPr>
-      </w:pPr>
-    </w:p>
-    <w:p>
-      <w:pPr>
-        <w:pStyle w:val="BodyText"/>
-        <w:rPr>
-          <w:sz w:val="24"/>
-          <w:szCs w:val="24"/>
-        </w:rPr>
-      </w:pPr>
-    </w:p>
-    <w:p>
-      <w:pPr>
-        <w:pStyle w:val="BodyText"/>
-        <w:rPr>
-          <w:sz w:val="24"/>
-          <w:szCs w:val="24"/>
-        </w:rPr>
-      </w:pPr>
-    </w:p>
-    <w:p>
-      <w:pPr>
-        <w:pStyle w:val="BodyText"/>
-        <w:rPr>
-          <w:sz w:val="24"/>
-          <w:szCs w:val="24"/>
-        </w:rPr>
-      </w:pPr>
-    </w:p>
-    <w:p>
-      <w:pPr>
-        <w:pStyle w:val="BodyText"/>
-        <w:rPr>
-          <w:sz w:val="24"/>
-          <w:szCs w:val="24"/>
-        </w:rPr>
-      </w:pPr>
-    </w:p>
-    <w:p>
-      <w:pPr>
-        <w:pStyle w:val="BodyText"/>
-        <w:rPr>
-          <w:sz w:val="24"/>
-          <w:szCs w:val="24"/>
-        </w:rPr>
-      </w:pPr>
-    </w:p>
-    <w:p>
-      <w:pPr>
-        <w:pStyle w:val="BodyText"/>
-        <w:rPr>
-          <w:sz w:val="24"/>
-          <w:szCs w:val="24"/>
-        </w:rPr>
-      </w:pPr>
-    </w:p>
-    <w:p>
-      <w:pPr>
-        <w:pStyle w:val="BodyText"/>
-        <w:rPr>
-          <w:sz w:val="24"/>
-          <w:szCs w:val="24"/>
-        </w:rPr>
-      </w:pPr>
-    </w:p>
-    <w:p>
-      <w:pPr>
-        <w:pStyle w:val="BodyText"/>
-        <w:rPr>
-          <w:sz w:val="24"/>
-          <w:szCs w:val="24"/>
-        </w:rPr>
-      </w:pPr>
-    </w:p>
-    <w:p>
-      <w:pPr>
-        <w:pStyle w:val="BodyText"/>
-        <w:rPr>
-          <w:sz w:val="24"/>
-          <w:szCs w:val="24"/>
-        </w:rPr>
-      </w:pPr>
-    </w:p>
-    <w:p>
-      <w:pPr>
-        <w:pStyle w:val="BodyText"/>
-        <w:rPr>
-          <w:sz w:val="24"/>
-          <w:szCs w:val="24"/>
-        </w:rPr>
-      </w:pPr>
-    </w:p>
-    <w:p>
-      <w:pPr>
-        <w:pStyle w:val="Heading2"/>
+        <w:pStyle w:val="Corpsdetexte"/>
+        <w:rPr>
+          <w:sz w:val="24"/>
+          <w:szCs w:val="24"/>
+        </w:rPr>
+      </w:pPr>
+    </w:p>
+    <w:p>
+      <w:pPr>
+        <w:pStyle w:val="Corpsdetexte"/>
+        <w:rPr>
+          <w:sz w:val="24"/>
+          <w:szCs w:val="24"/>
+        </w:rPr>
+      </w:pPr>
+    </w:p>
+    <w:p>
+      <w:pPr>
+        <w:pStyle w:val="Corpsdetexte"/>
+        <w:rPr>
+          <w:sz w:val="24"/>
+          <w:szCs w:val="24"/>
+        </w:rPr>
+      </w:pPr>
+    </w:p>
+    <w:p>
+      <w:pPr>
+        <w:pStyle w:val="Corpsdetexte"/>
+        <w:rPr>
+          <w:sz w:val="24"/>
+          <w:szCs w:val="24"/>
+        </w:rPr>
+      </w:pPr>
+    </w:p>
+    <w:p>
+      <w:pPr>
+        <w:pStyle w:val="Corpsdetexte"/>
+        <w:rPr>
+          <w:sz w:val="24"/>
+          <w:szCs w:val="24"/>
+        </w:rPr>
+      </w:pPr>
+    </w:p>
+    <w:p>
+      <w:pPr>
+        <w:pStyle w:val="Corpsdetexte"/>
+        <w:rPr>
+          <w:sz w:val="24"/>
+          <w:szCs w:val="24"/>
+        </w:rPr>
+      </w:pPr>
+    </w:p>
+    <w:p>
+      <w:pPr>
+        <w:pStyle w:val="Corpsdetexte"/>
+        <w:rPr>
+          <w:sz w:val="24"/>
+          <w:szCs w:val="24"/>
+        </w:rPr>
+      </w:pPr>
+    </w:p>
+    <w:p>
+      <w:pPr>
+        <w:pStyle w:val="Corpsdetexte"/>
+        <w:rPr>
+          <w:sz w:val="24"/>
+          <w:szCs w:val="24"/>
+        </w:rPr>
+      </w:pPr>
+    </w:p>
+    <w:p>
+      <w:pPr>
+        <w:pStyle w:val="Corpsdetexte"/>
+        <w:rPr>
+          <w:sz w:val="24"/>
+          <w:szCs w:val="24"/>
+        </w:rPr>
+      </w:pPr>
+    </w:p>
+    <w:p>
+      <w:pPr>
+        <w:pStyle w:val="Corpsdetexte"/>
+        <w:rPr>
+          <w:sz w:val="24"/>
+          <w:szCs w:val="24"/>
+        </w:rPr>
+      </w:pPr>
+    </w:p>
+    <w:p>
+      <w:pPr>
+        <w:pStyle w:val="Corpsdetexte"/>
+        <w:rPr>
+          <w:sz w:val="24"/>
+          <w:szCs w:val="24"/>
+        </w:rPr>
+      </w:pPr>
+    </w:p>
+    <w:p>
+      <w:pPr>
+        <w:pStyle w:val="Corpsdetexte"/>
+        <w:rPr>
+          <w:sz w:val="24"/>
+          <w:szCs w:val="24"/>
+        </w:rPr>
+      </w:pPr>
+    </w:p>
+    <w:p>
+      <w:pPr>
+        <w:pStyle w:val="Corpsdetexte"/>
+        <w:rPr>
+          <w:sz w:val="24"/>
+          <w:szCs w:val="24"/>
+        </w:rPr>
+      </w:pPr>
+    </w:p>
+    <w:p>
+      <w:pPr>
+        <w:pStyle w:val="Titre2"/>
         <w:rPr>
           <w:sz w:val="24"/>
           <w:szCs w:val="24"/>
@@ -1742,7 +1716,7 @@
       <w:r>
         <w:rPr>
           <w:noProof/>
-          <w:lang w:eastAsia="fr-CA"/>
+          <w:lang w:val="en-CA" w:eastAsia="en-CA"/>
         </w:rPr>
         <w:lastRenderedPageBreak/>
         <w:drawing>
@@ -1867,7 +1841,7 @@
     </w:p>
     <w:p>
       <w:pPr>
-        <w:pStyle w:val="Heading1"/>
+        <w:pStyle w:val="Titre1"/>
         <w:rPr>
           <w:sz w:val="24"/>
           <w:szCs w:val="24"/>
@@ -1903,7 +1877,6 @@
         </w:rPr>
         <w:t xml:space="preserve">Cette section consiste à vous présenter une perspective générale du fonctionnement de </w:t>
       </w:r>
-      <w:proofErr w:type="spellStart"/>
       <w:r>
         <w:rPr>
           <w:i/>
@@ -1913,7 +1886,6 @@
         </w:rPr>
         <w:t>PlanIFTicateur</w:t>
       </w:r>
-      <w:proofErr w:type="spellEnd"/>
       <w:r>
         <w:rPr>
           <w:sz w:val="24"/>
@@ -1986,7 +1958,7 @@
       <w:r>
         <w:rPr>
           <w:noProof/>
-          <w:lang w:eastAsia="fr-CA"/>
+          <w:lang w:val="en-CA" w:eastAsia="en-CA"/>
         </w:rPr>
         <w:lastRenderedPageBreak/>
         <w:drawing>
@@ -2265,7 +2237,7 @@
     </w:p>
     <w:p>
       <w:pPr>
-        <w:pStyle w:val="Heading1"/>
+        <w:pStyle w:val="Titre1"/>
         <w:rPr>
           <w:sz w:val="24"/>
           <w:szCs w:val="24"/>
@@ -2303,7 +2275,6 @@
         </w:rPr>
         <w:t xml:space="preserve">Maintenant que nous avons une bonne vue d’ensemble, il sera plus simple de comprendre la section ci-présente. Le modèle qui suivra représente le système, </w:t>
       </w:r>
-      <w:proofErr w:type="spellStart"/>
       <w:r>
         <w:rPr>
           <w:i/>
@@ -2313,7 +2284,6 @@
         </w:rPr>
         <w:t>PlanIFTicateur</w:t>
       </w:r>
-      <w:proofErr w:type="spellEnd"/>
       <w:r>
         <w:rPr>
           <w:sz w:val="24"/>
@@ -2439,12 +2409,12 @@
     </w:p>
     <w:p>
       <w:pPr>
-        <w:pStyle w:val="Heading1"/>
+        <w:pStyle w:val="Titre1"/>
       </w:pPr>
       <w:r>
         <w:rPr>
           <w:noProof/>
-          <w:lang w:eastAsia="fr-CA"/>
+          <w:lang w:val="en-CA" w:eastAsia="en-CA"/>
         </w:rPr>
         <w:lastRenderedPageBreak/>
         <w:drawing>
@@ -2515,32 +2485,32 @@
     </w:p>
     <w:p>
       <w:pPr>
-        <w:pStyle w:val="Heading1"/>
-      </w:pPr>
-    </w:p>
-    <w:p>
-      <w:pPr>
-        <w:pStyle w:val="Heading1"/>
-      </w:pPr>
-    </w:p>
-    <w:p>
-      <w:pPr>
-        <w:pStyle w:val="Heading1"/>
-      </w:pPr>
-    </w:p>
-    <w:p>
-      <w:pPr>
-        <w:pStyle w:val="Heading1"/>
-      </w:pPr>
-    </w:p>
-    <w:p>
-      <w:pPr>
-        <w:pStyle w:val="Heading1"/>
-      </w:pPr>
-    </w:p>
-    <w:p>
-      <w:pPr>
-        <w:pStyle w:val="Heading1"/>
+        <w:pStyle w:val="Titre1"/>
+      </w:pPr>
+    </w:p>
+    <w:p>
+      <w:pPr>
+        <w:pStyle w:val="Titre1"/>
+      </w:pPr>
+    </w:p>
+    <w:p>
+      <w:pPr>
+        <w:pStyle w:val="Titre1"/>
+      </w:pPr>
+    </w:p>
+    <w:p>
+      <w:pPr>
+        <w:pStyle w:val="Titre1"/>
+      </w:pPr>
+    </w:p>
+    <w:p>
+      <w:pPr>
+        <w:pStyle w:val="Titre1"/>
+      </w:pPr>
+    </w:p>
+    <w:p>
+      <w:pPr>
+        <w:pStyle w:val="Titre1"/>
         <w:rPr>
           <w:sz w:val="24"/>
           <w:szCs w:val="24"/>
@@ -2782,7 +2752,7 @@
     </w:p>
     <w:p>
       <w:pPr>
-        <w:pStyle w:val="Heading1"/>
+        <w:pStyle w:val="Titre1"/>
         <w:rPr>
           <w:sz w:val="24"/>
           <w:szCs w:val="24"/>
@@ -2942,114 +2912,57 @@
           <w:szCs w:val="24"/>
         </w:rPr>
       </w:pPr>
-    </w:p>
-    <w:p>
-      <w:pPr>
-        <w:rPr>
-          <w:sz w:val="24"/>
-          <w:szCs w:val="24"/>
-        </w:rPr>
-      </w:pPr>
-    </w:p>
-    <w:p>
-      <w:pPr>
-        <w:rPr>
-          <w:sz w:val="24"/>
-          <w:szCs w:val="24"/>
-        </w:rPr>
-      </w:pPr>
-    </w:p>
-    <w:p>
-      <w:pPr>
-        <w:rPr>
-          <w:sz w:val="24"/>
-          <w:szCs w:val="24"/>
-        </w:rPr>
-      </w:pPr>
-    </w:p>
-    <w:p>
-      <w:pPr>
-        <w:rPr>
-          <w:sz w:val="24"/>
-          <w:szCs w:val="24"/>
-        </w:rPr>
-      </w:pPr>
-    </w:p>
-    <w:p>
-      <w:pPr>
-        <w:rPr>
-          <w:sz w:val="24"/>
-          <w:szCs w:val="24"/>
-        </w:rPr>
-      </w:pPr>
-    </w:p>
-    <w:p>
-      <w:pPr>
-        <w:rPr>
-          <w:sz w:val="24"/>
-          <w:szCs w:val="24"/>
-        </w:rPr>
-      </w:pPr>
-    </w:p>
-    <w:p>
-      <w:pPr>
-        <w:rPr>
-          <w:sz w:val="24"/>
-          <w:szCs w:val="24"/>
-        </w:rPr>
-      </w:pPr>
-    </w:p>
-    <w:p>
-      <w:pPr>
-        <w:rPr>
-          <w:sz w:val="24"/>
-          <w:szCs w:val="24"/>
-        </w:rPr>
-      </w:pPr>
-    </w:p>
-    <w:p>
-      <w:pPr>
-        <w:rPr>
-          <w:sz w:val="24"/>
-          <w:szCs w:val="24"/>
-        </w:rPr>
-      </w:pPr>
-    </w:p>
-    <w:p>
-      <w:pPr>
-        <w:rPr>
-          <w:sz w:val="24"/>
-          <w:szCs w:val="24"/>
-        </w:rPr>
-      </w:pPr>
-    </w:p>
-    <w:p>
-      <w:pPr>
-        <w:rPr>
-          <w:sz w:val="24"/>
-          <w:szCs w:val="24"/>
-        </w:rPr>
-      </w:pPr>
-    </w:p>
-    <w:p>
-      <w:pPr>
-        <w:rPr>
-          <w:sz w:val="24"/>
-          <w:szCs w:val="24"/>
-        </w:rPr>
-      </w:pPr>
-    </w:p>
-    <w:p>
-      <w:pPr>
-        <w:rPr>
-          <w:sz w:val="24"/>
-          <w:szCs w:val="24"/>
-        </w:rPr>
-      </w:pPr>
-    </w:p>
-    <w:p>
-      <w:pPr>
-        <w:pStyle w:val="Heading1"/>
+      <w:r>
+        <w:rPr>
+          <w:noProof/>
+        </w:rPr>
+        <w:lastRenderedPageBreak/>
+        <w:pict>
+          <v:shapetype id="_x0000_t75" coordsize="21600,21600" o:spt="75" o:preferrelative="t" path="m@4@5l@4@11@9@11@9@5xe" filled="f" stroked="f">
+            <v:stroke joinstyle="miter"/>
+            <v:formulas>
+              <v:f eqn="if lineDrawn pixelLineWidth 0"/>
+              <v:f eqn="sum @0 1 0"/>
+              <v:f eqn="sum 0 0 @1"/>
+              <v:f eqn="prod @2 1 2"/>
+              <v:f eqn="prod @3 21600 pixelWidth"/>
+              <v:f eqn="prod @3 21600 pixelHeight"/>
+              <v:f eqn="sum @0 0 1"/>
+              <v:f eqn="prod @6 1 2"/>
+              <v:f eqn="prod @7 21600 pixelWidth"/>
+              <v:f eqn="sum @8 21600 0"/>
+              <v:f eqn="prod @7 21600 pixelHeight"/>
+              <v:f eqn="sum @10 21600 0"/>
+            </v:formulas>
+            <v:path o:extrusionok="f" gradientshapeok="t" o:connecttype="rect"/>
+            <o:lock v:ext="edit" aspectratio="t"/>
+          </v:shapetype>
+          <v:shape id="_x0000_s1026" type="#_x0000_t75" style="position:absolute;margin-left:-35.25pt;margin-top:18.75pt;width:514.1pt;height:577.05pt;z-index:251662336;mso-position-horizontal-relative:text;mso-position-vertical-relative:text">
+            <v:imagedata r:id="rId14" o:title="Classe TP3"/>
+            <w10:wrap type="square"/>
+          </v:shape>
+        </w:pict>
+      </w:r>
+    </w:p>
+    <w:p>
+      <w:pPr>
+        <w:rPr>
+          <w:sz w:val="24"/>
+          <w:szCs w:val="24"/>
+        </w:rPr>
+      </w:pPr>
+    </w:p>
+    <w:p>
+      <w:pPr>
+        <w:rPr>
+          <w:sz w:val="24"/>
+          <w:szCs w:val="24"/>
+        </w:rPr>
+      </w:pPr>
+    </w:p>
+    <w:p>
+      <w:pPr>
+        <w:pStyle w:val="Titre1"/>
         <w:rPr>
           <w:sz w:val="24"/>
           <w:szCs w:val="24"/>
@@ -3066,7 +2979,7 @@
     </w:p>
     <w:p>
       <w:pPr>
-        <w:pStyle w:val="Heading2"/>
+        <w:pStyle w:val="Titre2"/>
       </w:pPr>
       <w:r>
         <w:t>Déplacement d'un cours</w:t>
@@ -3074,12 +2987,12 @@
     </w:p>
     <w:p>
       <w:pPr>
-        <w:pStyle w:val="BodyText"/>
-      </w:pPr>
-    </w:p>
-    <w:p>
-      <w:pPr>
-        <w:pStyle w:val="BodyText"/>
+        <w:pStyle w:val="Corpsdetexte"/>
+      </w:pPr>
+    </w:p>
+    <w:p>
+      <w:pPr>
+        <w:pStyle w:val="Corpsdetexte"/>
       </w:pPr>
       <w:r>
         <w:t>Tout d’abord, lors du déplacement d’</w:t>
@@ -3284,21 +3197,19 @@
     </w:p>
     <w:p>
       <w:pPr>
-        <w:pStyle w:val="BodyText"/>
+        <w:pStyle w:val="Corpsdetexte"/>
       </w:pPr>
       <w:r>
         <w:t xml:space="preserve">Ensuite, il faut </w:t>
       </w:r>
       <w:r>
-        <w:t xml:space="preserve">s’assurer que le cours soit </w:t>
-      </w:r>
-      <w:proofErr w:type="spellStart"/>
-      <w:r>
-        <w:t>accorché</w:t>
-      </w:r>
-      <w:proofErr w:type="spellEnd"/>
-      <w:r>
-        <w:t xml:space="preserve"> à l’horaire.</w:t>
+        <w:t>s</w:t>
+      </w:r>
+      <w:r>
+        <w:t>’assurer que le cours soit accroc</w:t>
+      </w:r>
+      <w:r>
+        <w:t>hé à l’horaire.</w:t>
       </w:r>
       <w:r>
         <w:t xml:space="preserve"> Ceci est </w:t>
@@ -3362,12 +3273,12 @@
     </w:p>
     <w:p>
       <w:pPr>
-        <w:pStyle w:val="BodyText"/>
-      </w:pPr>
-    </w:p>
-    <w:p>
-      <w:pPr>
-        <w:pStyle w:val="BodyText"/>
+        <w:pStyle w:val="Corpsdetexte"/>
+      </w:pPr>
+    </w:p>
+    <w:p>
+      <w:pPr>
+        <w:pStyle w:val="Corpsdetexte"/>
         <w:jc w:val="right"/>
       </w:pPr>
       <w:r>
@@ -3397,7 +3308,7 @@
           <w:noProof/>
           <w:sz w:val="24"/>
           <w:szCs w:val="24"/>
-          <w:lang w:eastAsia="fr-CA"/>
+          <w:lang w:val="en-CA" w:eastAsia="en-CA"/>
         </w:rPr>
         <w:lastRenderedPageBreak/>
         <w:drawing>
@@ -3418,7 +3329,7 @@
                     </pic:cNvPicPr>
                   </pic:nvPicPr>
                   <pic:blipFill>
-                    <a:blip r:embed="rId14" cstate="print">
+                    <a:blip r:embed="rId15" cstate="print">
                       <a:extLst>
                         <a:ext uri="{28A0092B-C50C-407E-A947-70E740481C1C}">
                           <a14:useLocalDpi xmlns:a14="http://schemas.microsoft.com/office/drawing/2010/main" val="0"/>
@@ -3452,147 +3363,261 @@
     </w:p>
     <w:p>
       <w:pPr>
-        <w:rPr>
-          <w:sz w:val="24"/>
-          <w:szCs w:val="24"/>
-        </w:rPr>
-      </w:pPr>
-    </w:p>
-    <w:p>
-      <w:pPr>
-        <w:rPr>
-          <w:sz w:val="24"/>
-          <w:szCs w:val="24"/>
-        </w:rPr>
-      </w:pPr>
-    </w:p>
-    <w:p>
-      <w:pPr>
-        <w:rPr>
-          <w:sz w:val="24"/>
-          <w:szCs w:val="24"/>
-        </w:rPr>
-      </w:pPr>
-    </w:p>
-    <w:p>
-      <w:pPr>
-        <w:rPr>
-          <w:sz w:val="24"/>
-          <w:szCs w:val="24"/>
-        </w:rPr>
-      </w:pPr>
-    </w:p>
-    <w:p>
-      <w:pPr>
-        <w:rPr>
-          <w:sz w:val="24"/>
-          <w:szCs w:val="24"/>
-        </w:rPr>
-      </w:pPr>
-    </w:p>
-    <w:p>
-      <w:pPr>
-        <w:rPr>
-          <w:sz w:val="24"/>
-          <w:szCs w:val="24"/>
-        </w:rPr>
-      </w:pPr>
-    </w:p>
-    <w:p>
-      <w:pPr>
-        <w:rPr>
-          <w:sz w:val="24"/>
-          <w:szCs w:val="24"/>
-        </w:rPr>
-      </w:pPr>
-    </w:p>
-    <w:p>
-      <w:pPr>
-        <w:rPr>
-          <w:sz w:val="24"/>
-          <w:szCs w:val="24"/>
-        </w:rPr>
-      </w:pPr>
-    </w:p>
-    <w:p>
-      <w:pPr>
-        <w:rPr>
-          <w:sz w:val="24"/>
-          <w:szCs w:val="24"/>
-        </w:rPr>
-      </w:pPr>
-    </w:p>
-    <w:p>
-      <w:pPr>
-        <w:rPr>
-          <w:sz w:val="24"/>
-          <w:szCs w:val="24"/>
-        </w:rPr>
-      </w:pPr>
-    </w:p>
-    <w:p>
-      <w:pPr>
-        <w:rPr>
-          <w:sz w:val="24"/>
-          <w:szCs w:val="24"/>
-        </w:rPr>
-      </w:pPr>
-    </w:p>
-    <w:p>
-      <w:pPr>
-        <w:rPr>
-          <w:sz w:val="24"/>
-          <w:szCs w:val="24"/>
-        </w:rPr>
-      </w:pPr>
-    </w:p>
-    <w:p>
-      <w:pPr>
-        <w:rPr>
-          <w:sz w:val="24"/>
-          <w:szCs w:val="24"/>
-        </w:rPr>
-      </w:pPr>
-    </w:p>
-    <w:p>
-      <w:pPr>
-        <w:rPr>
-          <w:sz w:val="24"/>
-          <w:szCs w:val="24"/>
-        </w:rPr>
-      </w:pPr>
-    </w:p>
-    <w:p>
-      <w:pPr>
-        <w:rPr>
-          <w:sz w:val="24"/>
-          <w:szCs w:val="24"/>
-        </w:rPr>
-      </w:pPr>
-    </w:p>
-    <w:p>
-      <w:pPr>
-        <w:pStyle w:val="Heading2"/>
+        <w:pStyle w:val="Titre2"/>
       </w:pPr>
       <w:bookmarkStart w:id="18" w:name="_Toc416948907"/>
       <w:bookmarkEnd w:id="18"/>
       <w:r>
+        <w:lastRenderedPageBreak/>
+        <w:t>Affichage de la grille horaire</w:t>
+      </w:r>
+    </w:p>
+    <w:p/>
+    <w:p>
+      <w:pPr>
+        <w:rPr>
+          <w:b/>
+          <w:bCs/>
+          <w:sz w:val="24"/>
+          <w:szCs w:val="24"/>
+        </w:rPr>
+      </w:pPr>
+      <w:r>
+        <w:rPr>
+          <w:sz w:val="24"/>
+          <w:szCs w:val="24"/>
+        </w:rPr>
+        <w:t xml:space="preserve">L'utilisateur appelle la méthode </w:t>
+      </w:r>
+      <w:proofErr w:type="spellStart"/>
+      <w:r>
+        <w:rPr>
+          <w:b/>
+          <w:bCs/>
+          <w:sz w:val="24"/>
+          <w:szCs w:val="24"/>
+        </w:rPr>
+        <w:t>paintComponent</w:t>
+      </w:r>
+      <w:proofErr w:type="spellEnd"/>
+      <w:r>
+        <w:rPr>
+          <w:b/>
+          <w:bCs/>
+          <w:sz w:val="24"/>
+          <w:szCs w:val="24"/>
+        </w:rPr>
+        <w:t>(g)</w:t>
+      </w:r>
+      <w:r>
+        <w:rPr>
+          <w:sz w:val="24"/>
+          <w:szCs w:val="24"/>
+        </w:rPr>
+        <w:t xml:space="preserve"> de </w:t>
+      </w:r>
+      <w:proofErr w:type="spellStart"/>
+      <w:r>
+        <w:rPr>
+          <w:b/>
+          <w:bCs/>
+          <w:sz w:val="24"/>
+          <w:szCs w:val="24"/>
+        </w:rPr>
+        <w:t>DrawingPanel</w:t>
+      </w:r>
+      <w:proofErr w:type="spellEnd"/>
+      <w:r>
+        <w:rPr>
+          <w:sz w:val="24"/>
+          <w:szCs w:val="24"/>
+        </w:rPr>
+        <w:t xml:space="preserve"> en passant un objet graphique. </w:t>
+      </w:r>
+      <w:proofErr w:type="spellStart"/>
+      <w:r>
+        <w:rPr>
+          <w:b/>
+          <w:bCs/>
+          <w:sz w:val="24"/>
+          <w:szCs w:val="24"/>
+        </w:rPr>
+        <w:t>DrawingPanel</w:t>
+      </w:r>
+      <w:proofErr w:type="spellEnd"/>
+      <w:r>
+        <w:rPr>
+          <w:sz w:val="24"/>
+          <w:szCs w:val="24"/>
+        </w:rPr>
+        <w:t xml:space="preserve"> instancie un objet </w:t>
+      </w:r>
+      <w:proofErr w:type="spellStart"/>
+      <w:r>
+        <w:rPr>
+          <w:b/>
+          <w:bCs/>
+          <w:sz w:val="24"/>
+          <w:szCs w:val="24"/>
+        </w:rPr>
+        <w:t>HoraireDrawing</w:t>
+      </w:r>
+      <w:proofErr w:type="spellEnd"/>
+      <w:r>
+        <w:rPr>
+          <w:sz w:val="24"/>
+          <w:szCs w:val="24"/>
+        </w:rPr>
+        <w:t xml:space="preserve"> qui invoque à son tour </w:t>
+      </w:r>
+      <w:proofErr w:type="spellStart"/>
+      <w:r>
+        <w:rPr>
+          <w:b/>
+          <w:bCs/>
+          <w:sz w:val="24"/>
+          <w:szCs w:val="24"/>
+        </w:rPr>
+        <w:t>getHoraire</w:t>
+      </w:r>
+      <w:proofErr w:type="spellEnd"/>
+      <w:r>
+        <w:rPr>
+          <w:sz w:val="24"/>
+          <w:szCs w:val="24"/>
+        </w:rPr>
+        <w:t xml:space="preserve"> du contrôleur qui retourne un booléen. Selon la valeur de ce booléen, la méthode </w:t>
+      </w:r>
+      <w:proofErr w:type="spellStart"/>
+      <w:r>
+        <w:rPr>
+          <w:b/>
+          <w:bCs/>
+          <w:sz w:val="24"/>
+          <w:szCs w:val="24"/>
+        </w:rPr>
+        <w:t>draw</w:t>
+      </w:r>
+      <w:proofErr w:type="spellEnd"/>
+      <w:r>
+        <w:rPr>
+          <w:b/>
+          <w:bCs/>
+          <w:sz w:val="24"/>
+          <w:szCs w:val="24"/>
+        </w:rPr>
+        <w:t xml:space="preserve">(g) </w:t>
+      </w:r>
+      <w:r>
+        <w:rPr>
+          <w:sz w:val="24"/>
+          <w:szCs w:val="24"/>
+        </w:rPr>
+        <w:t xml:space="preserve">invoque à la fois </w:t>
+      </w:r>
+      <w:proofErr w:type="spellStart"/>
+      <w:r>
+        <w:rPr>
+          <w:b/>
+          <w:bCs/>
+          <w:sz w:val="24"/>
+          <w:szCs w:val="24"/>
+        </w:rPr>
+        <w:t>drawHoraire</w:t>
+      </w:r>
+      <w:proofErr w:type="spellEnd"/>
+      <w:r>
+        <w:rPr>
+          <w:b/>
+          <w:bCs/>
+          <w:sz w:val="24"/>
+          <w:szCs w:val="24"/>
+        </w:rPr>
+        <w:t>(g)</w:t>
+      </w:r>
+      <w:r>
+        <w:rPr>
+          <w:sz w:val="24"/>
+          <w:szCs w:val="24"/>
+        </w:rPr>
+        <w:t xml:space="preserve"> et, soit </w:t>
+      </w:r>
+      <w:proofErr w:type="spellStart"/>
+      <w:r>
+        <w:rPr>
+          <w:b/>
+          <w:bCs/>
+          <w:sz w:val="24"/>
+          <w:szCs w:val="24"/>
+        </w:rPr>
+        <w:t>drawActivite</w:t>
+      </w:r>
+      <w:proofErr w:type="spellEnd"/>
+      <w:r>
+        <w:rPr>
+          <w:b/>
+          <w:bCs/>
+          <w:sz w:val="24"/>
+          <w:szCs w:val="24"/>
+        </w:rPr>
+        <w:t>(g)</w:t>
+      </w:r>
+      <w:r>
+        <w:rPr>
+          <w:sz w:val="24"/>
+          <w:szCs w:val="24"/>
+        </w:rPr>
+        <w:t xml:space="preserve">, soit </w:t>
+      </w:r>
+      <w:proofErr w:type="spellStart"/>
+      <w:r>
+        <w:rPr>
+          <w:b/>
+          <w:bCs/>
+          <w:sz w:val="24"/>
+          <w:szCs w:val="24"/>
+        </w:rPr>
+        <w:t>drawActivite</w:t>
+      </w:r>
+      <w:proofErr w:type="spellEnd"/>
+      <w:r>
+        <w:rPr>
+          <w:b/>
+          <w:bCs/>
+          <w:sz w:val="24"/>
+          <w:szCs w:val="24"/>
+        </w:rPr>
+        <w:t>(g).</w:t>
+      </w:r>
+    </w:p>
+    <w:p>
+      <w:pPr>
+        <w:suppressAutoHyphens w:val="0"/>
+        <w:spacing w:after="0" w:line="240" w:lineRule="auto"/>
+        <w:rPr>
+          <w:b/>
+          <w:bCs/>
+          <w:sz w:val="24"/>
+          <w:szCs w:val="24"/>
+        </w:rPr>
+      </w:pPr>
+      <w:r>
         <w:rPr>
           <w:noProof/>
-          <w:lang w:eastAsia="fr-CA"/>
+          <w:lang w:val="en-CA" w:eastAsia="en-CA"/>
         </w:rPr>
         <w:drawing>
-          <wp:anchor distT="0" distB="0" distL="0" distR="0" simplePos="0" relativeHeight="251660288" behindDoc="0" locked="0" layoutInCell="1" allowOverlap="1">
+          <wp:anchor distT="0" distB="0" distL="0" distR="0" simplePos="0" relativeHeight="251660288" behindDoc="0" locked="0" layoutInCell="1" allowOverlap="1" wp14:anchorId="7FBDF590" wp14:editId="358294C4">
             <wp:simplePos x="0" y="0"/>
             <wp:positionH relativeFrom="page">
-              <wp:posOffset>1012190</wp:posOffset>
+              <wp:posOffset>999383</wp:posOffset>
             </wp:positionH>
-            <wp:positionV relativeFrom="page">
-              <wp:posOffset>1391920</wp:posOffset>
+            <wp:positionV relativeFrom="margin">
+              <wp:posOffset>2639503</wp:posOffset>
             </wp:positionV>
             <wp:extent cx="5485765" cy="2378075"/>
             <wp:effectExtent l="0" t="0" r="635" b="3175"/>
-            <wp:wrapTopAndBottom/>
+            <wp:wrapSquare wrapText="bothSides"/>
             <wp:docPr id="8" name="Image 8"/>
             <wp:cNvGraphicFramePr>
               <a:graphicFrameLocks xmlns:a="http://schemas.openxmlformats.org/drawingml/2006/main" noChangeAspect="1"/>
@@ -3607,7 +3632,7 @@
                     </pic:cNvPicPr>
                   </pic:nvPicPr>
                   <pic:blipFill>
-                    <a:blip r:embed="rId15">
+                    <a:blip r:embed="rId16">
                       <a:extLst>
                         <a:ext uri="{28A0092B-C50C-407E-A947-70E740481C1C}">
                           <a14:useLocalDpi xmlns:a14="http://schemas.microsoft.com/office/drawing/2010/main" val="0"/>
@@ -3647,238 +3672,97 @@
         </w:drawing>
       </w:r>
       <w:r>
-        <w:t>Affichage de la grille horaire</w:t>
-      </w:r>
-    </w:p>
-    <w:p/>
-    <w:p>
-      <w:pPr>
-        <w:rPr>
-          <w:sz w:val="24"/>
-          <w:szCs w:val="24"/>
-        </w:rPr>
-      </w:pPr>
-      <w:r>
-        <w:rPr>
-          <w:sz w:val="24"/>
-          <w:szCs w:val="24"/>
-        </w:rPr>
-        <w:t xml:space="preserve">L'utilisateur appelle la méthode </w:t>
-      </w:r>
-      <w:proofErr w:type="spellStart"/>
-      <w:r>
         <w:rPr>
           <w:b/>
           <w:bCs/>
           <w:sz w:val="24"/>
           <w:szCs w:val="24"/>
         </w:rPr>
-        <w:t>paintComponent</w:t>
-      </w:r>
-      <w:proofErr w:type="spellEnd"/>
-      <w:r>
-        <w:rPr>
-          <w:b/>
-          <w:bCs/>
-          <w:sz w:val="24"/>
-          <w:szCs w:val="24"/>
-        </w:rPr>
-        <w:t>(g)</w:t>
-      </w:r>
-      <w:r>
-        <w:rPr>
-          <w:sz w:val="24"/>
-          <w:szCs w:val="24"/>
-        </w:rPr>
-        <w:t xml:space="preserve"> de </w:t>
-      </w:r>
-      <w:proofErr w:type="spellStart"/>
-      <w:r>
-        <w:rPr>
-          <w:b/>
-          <w:bCs/>
-          <w:sz w:val="24"/>
-          <w:szCs w:val="24"/>
-        </w:rPr>
-        <w:t>DrawingPanel</w:t>
-      </w:r>
-      <w:proofErr w:type="spellEnd"/>
-      <w:r>
-        <w:rPr>
-          <w:sz w:val="24"/>
-          <w:szCs w:val="24"/>
-        </w:rPr>
-        <w:t xml:space="preserve"> en passant un objet graphique. </w:t>
-      </w:r>
-      <w:proofErr w:type="spellStart"/>
-      <w:r>
-        <w:rPr>
-          <w:b/>
-          <w:bCs/>
-          <w:sz w:val="24"/>
-          <w:szCs w:val="24"/>
-        </w:rPr>
-        <w:t>DrawingPanel</w:t>
-      </w:r>
-      <w:proofErr w:type="spellEnd"/>
-      <w:r>
-        <w:rPr>
-          <w:sz w:val="24"/>
-          <w:szCs w:val="24"/>
-        </w:rPr>
-        <w:t xml:space="preserve"> instancie un objet </w:t>
-      </w:r>
-      <w:proofErr w:type="spellStart"/>
-      <w:r>
-        <w:rPr>
-          <w:b/>
-          <w:bCs/>
-          <w:sz w:val="24"/>
-          <w:szCs w:val="24"/>
-        </w:rPr>
-        <w:t>HoraireDrawing</w:t>
-      </w:r>
-      <w:proofErr w:type="spellEnd"/>
-      <w:r>
-        <w:rPr>
-          <w:sz w:val="24"/>
-          <w:szCs w:val="24"/>
-        </w:rPr>
-        <w:t xml:space="preserve"> qui invoque à son tour </w:t>
-      </w:r>
-      <w:proofErr w:type="spellStart"/>
-      <w:r>
-        <w:rPr>
-          <w:b/>
-          <w:bCs/>
-          <w:sz w:val="24"/>
-          <w:szCs w:val="24"/>
-        </w:rPr>
-        <w:t>getHoraire</w:t>
-      </w:r>
-      <w:proofErr w:type="spellEnd"/>
-      <w:r>
-        <w:rPr>
-          <w:sz w:val="24"/>
-          <w:szCs w:val="24"/>
-        </w:rPr>
-        <w:t xml:space="preserve"> du contrôleur qui retourne un booléen. Selon la valeur de ce booléen, la méthode </w:t>
-      </w:r>
-      <w:proofErr w:type="spellStart"/>
-      <w:r>
-        <w:rPr>
-          <w:b/>
-          <w:bCs/>
-          <w:sz w:val="24"/>
-          <w:szCs w:val="24"/>
-        </w:rPr>
-        <w:t>draw</w:t>
-      </w:r>
-      <w:proofErr w:type="spellEnd"/>
-      <w:r>
-        <w:rPr>
-          <w:b/>
-          <w:bCs/>
-          <w:sz w:val="24"/>
-          <w:szCs w:val="24"/>
-        </w:rPr>
-        <w:t xml:space="preserve">(g) </w:t>
-      </w:r>
-      <w:r>
-        <w:rPr>
-          <w:sz w:val="24"/>
-          <w:szCs w:val="24"/>
-        </w:rPr>
-        <w:t xml:space="preserve">invoque à la fois </w:t>
-      </w:r>
-      <w:proofErr w:type="spellStart"/>
-      <w:r>
-        <w:rPr>
-          <w:b/>
-          <w:bCs/>
-          <w:sz w:val="24"/>
-          <w:szCs w:val="24"/>
-        </w:rPr>
-        <w:t>drawHoraire</w:t>
-      </w:r>
-      <w:proofErr w:type="spellEnd"/>
-      <w:r>
-        <w:rPr>
-          <w:b/>
-          <w:bCs/>
-          <w:sz w:val="24"/>
-          <w:szCs w:val="24"/>
-        </w:rPr>
-        <w:t>(g)</w:t>
-      </w:r>
-      <w:r>
-        <w:rPr>
-          <w:sz w:val="24"/>
-          <w:szCs w:val="24"/>
-        </w:rPr>
-        <w:t xml:space="preserve"> et, soit </w:t>
-      </w:r>
-      <w:proofErr w:type="spellStart"/>
-      <w:r>
-        <w:rPr>
-          <w:b/>
-          <w:bCs/>
-          <w:sz w:val="24"/>
-          <w:szCs w:val="24"/>
-        </w:rPr>
-        <w:t>drawActivite</w:t>
-      </w:r>
-      <w:proofErr w:type="spellEnd"/>
-      <w:r>
-        <w:rPr>
-          <w:b/>
-          <w:bCs/>
-          <w:sz w:val="24"/>
-          <w:szCs w:val="24"/>
-        </w:rPr>
-        <w:t>(g)</w:t>
-      </w:r>
-      <w:r>
-        <w:rPr>
-          <w:sz w:val="24"/>
-          <w:szCs w:val="24"/>
-        </w:rPr>
-        <w:t xml:space="preserve">, soit </w:t>
-      </w:r>
-      <w:proofErr w:type="spellStart"/>
-      <w:r>
-        <w:rPr>
-          <w:b/>
-          <w:bCs/>
-          <w:sz w:val="24"/>
-          <w:szCs w:val="24"/>
-        </w:rPr>
-        <w:t>drawActivite</w:t>
-      </w:r>
-      <w:proofErr w:type="spellEnd"/>
-      <w:r>
-        <w:rPr>
-          <w:b/>
-          <w:bCs/>
-          <w:sz w:val="24"/>
-          <w:szCs w:val="24"/>
-        </w:rPr>
-        <w:t>(g).</w:t>
-      </w:r>
-    </w:p>
-    <w:p>
-      <w:pPr>
-        <w:pStyle w:val="Heading1"/>
-        <w:rPr>
-          <w:sz w:val="24"/>
-          <w:szCs w:val="24"/>
-        </w:rPr>
+        <w:br w:type="page"/>
+      </w:r>
+    </w:p>
+    <w:p>
+      <w:pPr>
+        <w:pStyle w:val="Titre1"/>
       </w:pPr>
       <w:bookmarkStart w:id="19" w:name="__RefHeading__302_560640856"/>
       <w:bookmarkStart w:id="20" w:name="_Toc416948908"/>
       <w:bookmarkEnd w:id="19"/>
       <w:r>
         <w:lastRenderedPageBreak/>
+        <w:t>Fonction</w:t>
+      </w:r>
+      <w:r>
+        <w:t>n</w:t>
+      </w:r>
+      <w:r>
+        <w:t>alité dont nous sommes les plus fiers</w:t>
+      </w:r>
+    </w:p>
+    <w:p>
+      <w:pPr>
+        <w:pStyle w:val="Corpsdetexte"/>
+      </w:pPr>
+      <w:r>
+        <w:t xml:space="preserve">Nous avons choisi la fonctionnalité de </w:t>
+      </w:r>
+      <w:r>
+        <w:rPr>
+          <w:i/>
+        </w:rPr>
+        <w:t>drag-and-</w:t>
+      </w:r>
+      <w:r>
+        <w:rPr>
+          <w:i/>
+        </w:rPr>
+        <w:t>drop</w:t>
+      </w:r>
+      <w:r>
+        <w:rPr>
+          <w:i/>
+        </w:rPr>
+        <w:t xml:space="preserve">. </w:t>
+      </w:r>
+      <w:r>
+        <w:t xml:space="preserve">Cette fonction a posé un certains défis à implémenter. Nous voulions avoir quelques choses qui montrais visuellement le processus en action, et non seulement un déplacement de la souris sans objet en dessous. De plus, nous voulions que le cours qui était en train de se faire déplacer par l’utilisateur soit toujours dans une case de l’horaire. Ainsi, lorsque l’utilisateur déplace un cours, dès que le cours est rendu au-dessus de l’horaire, celui-ci est accroché à une case. Lorsque l’utilisateur déplace la souris, le cours reste en place jusqu’au moment où la souris est plus proche de la bordure de la prochaine case. </w:t>
+      </w:r>
+    </w:p>
+    <w:p>
+      <w:pPr>
+        <w:pStyle w:val="Corpsdetexte"/>
+      </w:pPr>
+      <w:r>
+        <w:t>Cette fonctionnalité nous a aussi permis de faire en sorte que la validation automatique bloque les cases qui n’étaient pas valide. Ainsi, lorsque l’utilisateur sélectionne un cours, les cases invalides (donc, qui ferait en sorte que l’horaire n’est pas valide si le cours était placé à cet endroit) sont inaccessible par l’utilisateur. Même si la souris passe par-dessus les cases grisées par la validation automatique, le cours reste en place. Il se déplacera seulement lorsque la souris sera dans une position qui permettrait de déposer le cours dans une position qui est considéré comme valide.</w:t>
+      </w:r>
+    </w:p>
+    <w:p>
+      <w:pPr>
+        <w:pStyle w:val="Corpsdetexte"/>
+      </w:pPr>
+      <w:r>
+        <w:t>Cette fonctionnalité est expliqué plus en détails dans la section </w:t>
+      </w:r>
+      <w:proofErr w:type="gramStart"/>
+      <w:r>
+        <w:t>:Diagramme</w:t>
+      </w:r>
+      <w:proofErr w:type="gramEnd"/>
+      <w:r>
+        <w:t xml:space="preserve"> de séquence dans la sous-section : Déplacement d’un cours.</w:t>
+      </w:r>
+      <w:bookmarkStart w:id="21" w:name="_GoBack"/>
+      <w:bookmarkEnd w:id="21"/>
+    </w:p>
+    <w:p>
+      <w:pPr>
+        <w:pStyle w:val="Titre1"/>
+        <w:rPr>
+          <w:sz w:val="24"/>
+          <w:szCs w:val="24"/>
+        </w:rPr>
+      </w:pPr>
+      <w:r>
         <w:t>Gestion de projet</w:t>
       </w:r>
       <w:bookmarkEnd w:id="20"/>
@@ -3948,7 +3832,7 @@
       <w:r>
         <w:rPr>
           <w:noProof/>
-          <w:lang w:eastAsia="fr-CA"/>
+          <w:lang w:val="en-CA" w:eastAsia="en-CA"/>
         </w:rPr>
         <w:drawing>
           <wp:inline distT="0" distB="0" distL="0" distR="0">
@@ -3968,7 +3852,7 @@
                     </pic:cNvPicPr>
                   </pic:nvPicPr>
                   <pic:blipFill>
-                    <a:blip r:embed="rId16">
+                    <a:blip r:embed="rId17">
                       <a:extLst>
                         <a:ext uri="{28A0092B-C50C-407E-A947-70E740481C1C}">
                           <a14:useLocalDpi xmlns:a14="http://schemas.microsoft.com/office/drawing/2010/main" val="0"/>
@@ -4101,12 +3985,11 @@
     </w:p>
     <w:p>
       <w:pPr>
-        <w:pStyle w:val="Heading1"/>
-      </w:pPr>
-      <w:bookmarkStart w:id="21" w:name="__RefHeading__304_560640856"/>
-      <w:bookmarkEnd w:id="21"/>
-      <w:r>
-        <w:lastRenderedPageBreak/>
+        <w:pStyle w:val="Titre1"/>
+      </w:pPr>
+      <w:bookmarkStart w:id="22" w:name="__RefHeading__304_560640856"/>
+      <w:bookmarkEnd w:id="22"/>
+      <w:r>
         <w:t>Conclusion</w:t>
       </w:r>
     </w:p>
@@ -4125,8 +4008,6 @@
           <w:szCs w:val="24"/>
         </w:rPr>
       </w:pPr>
-      <w:bookmarkStart w:id="22" w:name="_GoBack"/>
-      <w:bookmarkEnd w:id="22"/>
       <w:r>
         <w:rPr>
           <w:sz w:val="24"/>
@@ -4306,7 +4187,15 @@
           <w:sz w:val="24"/>
           <w:szCs w:val="24"/>
         </w:rPr>
-        <w:t xml:space="preserve">De façon général, le programme est facile d'utilisation et il est intuitif pour un utilisateur débutant. Nous avons utilisé des symboles familier pour identifier les boutons de l'application pour permettre à une personne qui n'a jamais utilisé le programme de facilement l'utilisé. </w:t>
+        <w:t xml:space="preserve">De façon général, le programme est facile d'utilisation et il est intuitif pour un utilisateur débutant. Nous avons utilisé des symboles familier pour identifier les boutons de </w:t>
+      </w:r>
+      <w:r>
+        <w:rPr>
+          <w:sz w:val="24"/>
+          <w:szCs w:val="24"/>
+        </w:rPr>
+        <w:lastRenderedPageBreak/>
+        <w:t xml:space="preserve">l'application pour permettre à une personne qui n'a jamais utilisé le programme de facilement l'utilisé. </w:t>
       </w:r>
     </w:p>
     <w:p>
@@ -4333,7 +4222,7 @@
     <w:lvl w:ilvl="0">
       <w:start w:val="1"/>
       <w:numFmt w:val="none"/>
-      <w:pStyle w:val="Heading1"/>
+      <w:pStyle w:val="Titre1"/>
       <w:suff w:val="nothing"/>
       <w:lvlText w:val=""/>
       <w:lvlJc w:val="left"/>
@@ -4347,7 +4236,7 @@
     <w:lvl w:ilvl="1">
       <w:start w:val="1"/>
       <w:numFmt w:val="none"/>
-      <w:pStyle w:val="Heading2"/>
+      <w:pStyle w:val="Titre2"/>
       <w:suff w:val="nothing"/>
       <w:lvlText w:val=""/>
       <w:lvlJc w:val="left"/>
@@ -4998,10 +4887,10 @@
       <w:lang w:val="fr-CA" w:eastAsia="ar-SA"/>
     </w:rPr>
   </w:style>
-  <w:style w:type="paragraph" w:styleId="Heading1">
+  <w:style w:type="paragraph" w:styleId="Titre1">
     <w:name w:val="heading 1"/>
     <w:basedOn w:val="Normal"/>
-    <w:next w:val="BodyText"/>
+    <w:next w:val="Corpsdetexte"/>
     <w:qFormat/>
     <w:pPr>
       <w:keepNext/>
@@ -5022,10 +4911,10 @@
       <w:szCs w:val="36"/>
     </w:rPr>
   </w:style>
-  <w:style w:type="paragraph" w:styleId="Heading2">
+  <w:style w:type="paragraph" w:styleId="Titre2">
     <w:name w:val="heading 2"/>
     <w:basedOn w:val="Normal"/>
-    <w:next w:val="BodyText"/>
+    <w:next w:val="Corpsdetexte"/>
     <w:qFormat/>
     <w:pPr>
       <w:keepNext/>
@@ -5046,13 +4935,13 @@
       <w:szCs w:val="26"/>
     </w:rPr>
   </w:style>
-  <w:style w:type="character" w:default="1" w:styleId="DefaultParagraphFont">
+  <w:style w:type="character" w:default="1" w:styleId="Policepardfaut">
     <w:name w:val="Default Paragraph Font"/>
     <w:uiPriority w:val="1"/>
     <w:semiHidden/>
     <w:unhideWhenUsed/>
   </w:style>
-  <w:style w:type="table" w:default="1" w:styleId="TableNormal">
+  <w:style w:type="table" w:default="1" w:styleId="TableauNormal">
     <w:name w:val="Normal Table"/>
     <w:uiPriority w:val="99"/>
     <w:semiHidden/>
@@ -5067,7 +4956,7 @@
       </w:tblCellMar>
     </w:tblPr>
   </w:style>
-  <w:style w:type="numbering" w:default="1" w:styleId="NoList">
+  <w:style w:type="numbering" w:default="1" w:styleId="Aucuneliste">
     <w:name w:val="No List"/>
     <w:uiPriority w:val="99"/>
     <w:semiHidden/>
@@ -5098,7 +4987,7 @@
       <w:lang w:val="fr-CA"/>
     </w:rPr>
   </w:style>
-  <w:style w:type="character" w:styleId="Hyperlink">
+  <w:style w:type="character" w:styleId="Lienhypertexte">
     <w:name w:val="Hyperlink"/>
     <w:rPr>
       <w:color w:val="0563C1"/>
@@ -5127,10 +5016,10 @@
       <w:rFonts w:cs="Courier New"/>
     </w:rPr>
   </w:style>
-  <w:style w:type="paragraph" w:customStyle="1" w:styleId="Titre1">
+  <w:style w:type="paragraph" w:customStyle="1" w:styleId="Titre10">
     <w:name w:val="Titre1"/>
     <w:basedOn w:val="Normal"/>
-    <w:next w:val="BodyText"/>
+    <w:next w:val="Corpsdetexte"/>
     <w:pPr>
       <w:keepNext/>
       <w:spacing w:before="240"/>
@@ -5141,13 +5030,13 @@
       <w:szCs w:val="28"/>
     </w:rPr>
   </w:style>
-  <w:style w:type="paragraph" w:styleId="BodyText">
+  <w:style w:type="paragraph" w:styleId="Corpsdetexte">
     <w:name w:val="Body Text"/>
     <w:basedOn w:val="Normal"/>
   </w:style>
-  <w:style w:type="paragraph" w:styleId="List">
+  <w:style w:type="paragraph" w:styleId="Liste">
     <w:name w:val="List"/>
-    <w:basedOn w:val="BodyText"/>
+    <w:basedOn w:val="Corpsdetexte"/>
     <w:rPr>
       <w:rFonts w:cs="Mangal"/>
     </w:rPr>
@@ -5206,7 +5095,7 @@
   </w:style>
   <w:style w:type="paragraph" w:customStyle="1" w:styleId="Titredetabledesmatires">
     <w:name w:val="Titre de table des matières"/>
-    <w:basedOn w:val="Heading1"/>
+    <w:basedOn w:val="Titre1"/>
     <w:pPr>
       <w:numPr>
         <w:numId w:val="0"/>
@@ -5225,7 +5114,7 @@
       <w:lang w:val="en-US"/>
     </w:rPr>
   </w:style>
-  <w:style w:type="paragraph" w:styleId="TOC1">
+  <w:style w:type="paragraph" w:styleId="TM1">
     <w:name w:val="toc 1"/>
     <w:basedOn w:val="Normal"/>
     <w:pPr>
@@ -5235,7 +5124,7 @@
       <w:spacing w:after="100"/>
     </w:pPr>
   </w:style>
-  <w:style w:type="paragraph" w:styleId="TOC2">
+  <w:style w:type="paragraph" w:styleId="TM2">
     <w:name w:val="toc 2"/>
     <w:basedOn w:val="Normal"/>
     <w:pPr>
@@ -5256,6 +5145,21 @@
       <w:rFonts w:ascii="Lucida Grande" w:hAnsi="Lucida Grande"/>
       <w:sz w:val="18"/>
       <w:szCs w:val="18"/>
+    </w:rPr>
+  </w:style>
+  <w:style w:type="paragraph" w:styleId="Sansinterligne">
+    <w:name w:val="No Spacing"/>
+    <w:uiPriority w:val="1"/>
+    <w:qFormat/>
+    <w:rsid w:val="009B2367"/>
+    <w:pPr>
+      <w:suppressAutoHyphens/>
+    </w:pPr>
+    <w:rPr>
+      <w:rFonts w:ascii="Calibri" w:eastAsia="SimSun" w:hAnsi="Calibri" w:cs="font341"/>
+      <w:sz w:val="21"/>
+      <w:szCs w:val="21"/>
+      <w:lang w:val="fr-CA" w:eastAsia="ar-SA"/>
     </w:rPr>
   </w:style>
 </w:styles>

</xml_diff>

<commit_message>
ajout capture d'écran drag-and-drop dans le rapport.
</commit_message>
<xml_diff>
--- a/rapport/RemiseTP4/Alpha_4.docx
+++ b/rapport/RemiseTP4/Alpha_4.docx
@@ -17,7 +17,7 @@
           <w:lang w:val="en-CA" w:eastAsia="en-CA"/>
         </w:rPr>
         <w:drawing>
-          <wp:anchor distT="0" distB="0" distL="114300" distR="114300" simplePos="0" relativeHeight="251655168" behindDoc="0" locked="0" layoutInCell="1" allowOverlap="1">
+          <wp:anchor distT="0" distB="0" distL="114300" distR="114300" simplePos="0" relativeHeight="251655168" behindDoc="0" locked="0" layoutInCell="1" allowOverlap="1" wp14:anchorId="62C480EF" wp14:editId="27933F92">
             <wp:simplePos x="0" y="0"/>
             <wp:positionH relativeFrom="column">
               <wp:posOffset>3333750</wp:posOffset>
@@ -242,15 +242,7 @@
         <w:pStyle w:val="Default"/>
       </w:pPr>
       <w:r>
-        <w:t xml:space="preserve">M. Jonathan </w:t>
-      </w:r>
-      <w:proofErr w:type="spellStart"/>
-      <w:r>
-        <w:t>Gaudreault</w:t>
-      </w:r>
-      <w:proofErr w:type="spellEnd"/>
-      <w:r>
-        <w:t xml:space="preserve"> </w:t>
+        <w:t xml:space="preserve">M. Jonathan Gaudreault </w:t>
       </w:r>
     </w:p>
     <w:p>
@@ -333,41 +325,13 @@
           <w:lang w:val="en-CA"/>
         </w:rPr>
       </w:pPr>
-      <w:proofErr w:type="spellStart"/>
       <w:r>
         <w:rPr>
           <w:sz w:val="24"/>
           <w:szCs w:val="24"/>
           <w:lang w:val="en-CA"/>
         </w:rPr>
-        <w:t>Khouma</w:t>
-      </w:r>
-      <w:proofErr w:type="spellEnd"/>
-      <w:r>
-        <w:rPr>
-          <w:sz w:val="24"/>
-          <w:szCs w:val="24"/>
-          <w:lang w:val="en-CA"/>
-        </w:rPr>
-        <w:t xml:space="preserve">, </w:t>
-      </w:r>
-      <w:proofErr w:type="spellStart"/>
-      <w:r>
-        <w:rPr>
-          <w:sz w:val="24"/>
-          <w:szCs w:val="24"/>
-          <w:lang w:val="en-CA"/>
-        </w:rPr>
-        <w:t>Abdou</w:t>
-      </w:r>
-      <w:proofErr w:type="spellEnd"/>
-      <w:r>
-        <w:rPr>
-          <w:sz w:val="24"/>
-          <w:szCs w:val="24"/>
-          <w:lang w:val="en-CA"/>
-        </w:rPr>
-        <w:t xml:space="preserve">                          </w:t>
+        <w:t xml:space="preserve">Khouma, Abdou                          </w:t>
       </w:r>
       <w:hyperlink r:id="rId7" w:history="1">
         <w:r>
@@ -397,23 +361,13 @@
           <w:lang w:val="en-CA"/>
         </w:rPr>
       </w:pPr>
-      <w:proofErr w:type="spellStart"/>
       <w:r>
         <w:rPr>
           <w:sz w:val="24"/>
           <w:szCs w:val="24"/>
           <w:lang w:val="en-CA"/>
         </w:rPr>
-        <w:t>Gadoury</w:t>
-      </w:r>
-      <w:proofErr w:type="spellEnd"/>
-      <w:r>
-        <w:rPr>
-          <w:sz w:val="24"/>
-          <w:szCs w:val="24"/>
-          <w:lang w:val="en-CA"/>
-        </w:rPr>
-        <w:t xml:space="preserve">, Gabriel </w:t>
+        <w:t xml:space="preserve">Gadoury, Gabriel </w:t>
       </w:r>
       <w:r>
         <w:rPr>
@@ -476,41 +430,13 @@
           <w:lang w:val="en-CA"/>
         </w:rPr>
       </w:pPr>
-      <w:proofErr w:type="spellStart"/>
       <w:r>
         <w:rPr>
           <w:sz w:val="24"/>
           <w:szCs w:val="24"/>
           <w:lang w:val="en-CA"/>
         </w:rPr>
-        <w:t>Yéo</w:t>
-      </w:r>
-      <w:proofErr w:type="spellEnd"/>
-      <w:r>
-        <w:rPr>
-          <w:sz w:val="24"/>
-          <w:szCs w:val="24"/>
-          <w:lang w:val="en-CA"/>
-        </w:rPr>
-        <w:t xml:space="preserve">, </w:t>
-      </w:r>
-      <w:proofErr w:type="spellStart"/>
-      <w:r>
-        <w:rPr>
-          <w:sz w:val="24"/>
-          <w:szCs w:val="24"/>
-          <w:lang w:val="en-CA"/>
-        </w:rPr>
-        <w:t>Clotioloman</w:t>
-      </w:r>
-      <w:proofErr w:type="spellEnd"/>
-      <w:r>
-        <w:rPr>
-          <w:sz w:val="24"/>
-          <w:szCs w:val="24"/>
-          <w:lang w:val="en-CA"/>
-        </w:rPr>
-        <w:t xml:space="preserve">                        </w:t>
+        <w:t xml:space="preserve">Yéo, Clotioloman                        </w:t>
       </w:r>
       <w:hyperlink r:id="rId9" w:history="1">
         <w:r>
@@ -543,18 +469,8 @@
           <w:szCs w:val="24"/>
         </w:rPr>
         <w:lastRenderedPageBreak/>
-        <w:t xml:space="preserve">Table des </w:t>
-      </w:r>
-      <w:proofErr w:type="spellStart"/>
-      <w:r>
-        <w:rPr>
-          <w:rFonts w:ascii="Calibri" w:hAnsi="Calibri"/>
-          <w:sz w:val="24"/>
-          <w:szCs w:val="24"/>
-        </w:rPr>
-        <w:t>matières</w:t>
-      </w:r>
-      <w:proofErr w:type="spellEnd"/>
+        <w:t>Table des matières</w:t>
+      </w:r>
     </w:p>
     <w:p>
       <w:pPr>
@@ -862,6 +778,7 @@
     </w:p>
     <w:p>
       <w:pPr>
+        <w:jc w:val="both"/>
         <w:rPr>
           <w:rFonts w:cs="Arial"/>
           <w:color w:val="000000"/>
@@ -880,6 +797,7 @@
     <w:p>
       <w:pPr>
         <w:spacing w:after="0" w:line="100" w:lineRule="atLeast"/>
+        <w:jc w:val="both"/>
         <w:rPr>
           <w:rFonts w:cs="Arial"/>
           <w:color w:val="000000"/>
@@ -891,6 +809,7 @@
     <w:p>
       <w:pPr>
         <w:spacing w:after="169" w:line="100" w:lineRule="atLeast"/>
+        <w:jc w:val="both"/>
         <w:rPr>
           <w:rFonts w:cs="Arial"/>
           <w:color w:val="000000"/>
@@ -933,6 +852,7 @@
     <w:p>
       <w:pPr>
         <w:spacing w:after="169" w:line="100" w:lineRule="atLeast"/>
+        <w:jc w:val="both"/>
         <w:rPr>
           <w:rFonts w:cs="Arial"/>
           <w:color w:val="000000"/>
@@ -962,6 +882,7 @@
     <w:p>
       <w:pPr>
         <w:spacing w:after="169" w:line="100" w:lineRule="atLeast"/>
+        <w:jc w:val="both"/>
         <w:rPr>
           <w:rFonts w:cs="Arial"/>
           <w:color w:val="000000"/>
@@ -991,6 +912,7 @@
     <w:p>
       <w:pPr>
         <w:spacing w:after="169" w:line="100" w:lineRule="atLeast"/>
+        <w:jc w:val="both"/>
         <w:rPr>
           <w:rFonts w:cs="Arial"/>
           <w:color w:val="000000"/>
@@ -1020,6 +942,7 @@
     <w:p>
       <w:pPr>
         <w:spacing w:after="169" w:line="100" w:lineRule="atLeast"/>
+        <w:jc w:val="both"/>
         <w:rPr>
           <w:rFonts w:cs="Arial"/>
           <w:color w:val="000000"/>
@@ -1049,6 +972,7 @@
     <w:p>
       <w:pPr>
         <w:spacing w:after="169" w:line="100" w:lineRule="atLeast"/>
+        <w:jc w:val="both"/>
         <w:rPr>
           <w:rFonts w:cs="Arial"/>
           <w:color w:val="000000"/>
@@ -1078,6 +1002,7 @@
     <w:p>
       <w:pPr>
         <w:spacing w:after="169" w:line="100" w:lineRule="atLeast"/>
+        <w:jc w:val="both"/>
         <w:rPr>
           <w:rFonts w:cs="Arial"/>
           <w:color w:val="000000"/>
@@ -1107,6 +1032,7 @@
     <w:p>
       <w:pPr>
         <w:spacing w:after="169" w:line="100" w:lineRule="atLeast"/>
+        <w:jc w:val="both"/>
         <w:rPr>
           <w:rFonts w:cs="Arial"/>
           <w:color w:val="000000"/>
@@ -1130,12 +1056,31 @@
           <w:sz w:val="24"/>
           <w:szCs w:val="24"/>
         </w:rPr>
-        <w:t xml:space="preserve">Une exportation de fichier simple et facile à des fins d’utilisation hors programme. </w:t>
+        <w:t>Une exportation de fichier</w:t>
+      </w:r>
+      <w:r>
+        <w:rPr>
+          <w:rFonts w:cs="Calibri"/>
+          <w:color w:val="000000"/>
+          <w:sz w:val="24"/>
+          <w:szCs w:val="24"/>
+        </w:rPr>
+        <w:t>s</w:t>
+      </w:r>
+      <w:r>
+        <w:rPr>
+          <w:rFonts w:cs="Calibri"/>
+          <w:color w:val="000000"/>
+          <w:sz w:val="24"/>
+          <w:szCs w:val="24"/>
+        </w:rPr>
+        <w:t xml:space="preserve"> simple et facile à des fins d’utilisation hors programme. </w:t>
       </w:r>
     </w:p>
     <w:p>
       <w:pPr>
         <w:spacing w:after="0" w:line="100" w:lineRule="atLeast"/>
+        <w:jc w:val="both"/>
         <w:rPr>
           <w:rFonts w:cs="Calibri"/>
           <w:color w:val="000000"/>
@@ -1228,7 +1173,7 @@
         </w:rPr>
         <w:lastRenderedPageBreak/>
         <w:drawing>
-          <wp:anchor distT="0" distB="0" distL="0" distR="0" simplePos="0" relativeHeight="251657216" behindDoc="0" locked="0" layoutInCell="1" allowOverlap="1">
+          <wp:anchor distT="0" distB="0" distL="0" distR="0" simplePos="0" relativeHeight="251657216" behindDoc="0" locked="0" layoutInCell="1" allowOverlap="1" wp14:anchorId="56FA8959" wp14:editId="6473F5D8">
             <wp:simplePos x="0" y="0"/>
             <wp:positionH relativeFrom="page">
               <wp:align>center</wp:align>
@@ -1310,6 +1255,7 @@
     </w:p>
     <w:p>
       <w:pPr>
+        <w:jc w:val="both"/>
         <w:rPr>
           <w:sz w:val="24"/>
           <w:szCs w:val="24"/>
@@ -1333,6 +1279,7 @@
     </w:p>
     <w:p>
       <w:pPr>
+        <w:jc w:val="both"/>
         <w:rPr>
           <w:sz w:val="24"/>
           <w:szCs w:val="24"/>
@@ -1396,10 +1343,11 @@
     <w:p>
       <w:pPr>
         <w:pStyle w:val="Titre2"/>
+        <w:jc w:val="both"/>
         <w:rPr>
           <w:rFonts w:ascii="Calibri" w:hAnsi="Calibri"/>
           <w:b w:val="0"/>
-          <w:color w:val="00000A"/>
+          <w:color w:val="auto"/>
           <w:sz w:val="24"/>
           <w:szCs w:val="24"/>
         </w:rPr>
@@ -1410,7 +1358,7 @@
         <w:rPr>
           <w:rFonts w:ascii="Calibri" w:hAnsi="Calibri"/>
           <w:b w:val="0"/>
-          <w:color w:val="00000A"/>
+          <w:color w:val="auto"/>
           <w:sz w:val="24"/>
           <w:szCs w:val="24"/>
         </w:rPr>
@@ -1424,7 +1372,11 @@
           <w:ilvl w:val="0"/>
           <w:numId w:val="2"/>
         </w:numPr>
-        <w:rPr>
+        <w:jc w:val="both"/>
+        <w:rPr>
+          <w:rFonts w:ascii="Calibri" w:hAnsi="Calibri"/>
+          <w:b w:val="0"/>
+          <w:color w:val="auto"/>
           <w:sz w:val="24"/>
           <w:szCs w:val="24"/>
         </w:rPr>
@@ -1435,7 +1387,7 @@
         <w:rPr>
           <w:rFonts w:ascii="Calibri" w:hAnsi="Calibri"/>
           <w:b w:val="0"/>
-          <w:color w:val="00000A"/>
+          <w:color w:val="auto"/>
           <w:sz w:val="24"/>
           <w:szCs w:val="24"/>
         </w:rPr>
@@ -1449,17 +1401,25 @@
           <w:ilvl w:val="0"/>
           <w:numId w:val="2"/>
         </w:numPr>
-        <w:rPr>
-          <w:sz w:val="24"/>
-          <w:szCs w:val="24"/>
-        </w:rPr>
-      </w:pPr>
-      <w:r>
-        <w:rPr>
-          <w:sz w:val="24"/>
-          <w:szCs w:val="24"/>
-        </w:rPr>
-        <w:t>Une grille horaire qui suivra la même logique, c'est-à-dire simple et intuitive.</w:t>
+        <w:jc w:val="both"/>
+        <w:rPr>
+          <w:sz w:val="24"/>
+          <w:szCs w:val="24"/>
+        </w:rPr>
+      </w:pPr>
+      <w:r>
+        <w:rPr>
+          <w:sz w:val="24"/>
+          <w:szCs w:val="24"/>
+        </w:rPr>
+        <w:t>Une grille horaire</w:t>
+      </w:r>
+      <w:r>
+        <w:rPr>
+          <w:sz w:val="24"/>
+          <w:szCs w:val="24"/>
+        </w:rPr>
+        <w:t xml:space="preserve"> qui suivra la même logique, c'est-à-dire simple et intuitive.</w:t>
       </w:r>
     </w:p>
     <w:p>
@@ -1469,17 +1429,32 @@
           <w:ilvl w:val="0"/>
           <w:numId w:val="2"/>
         </w:numPr>
-        <w:rPr>
-          <w:sz w:val="24"/>
-          <w:szCs w:val="24"/>
-        </w:rPr>
-      </w:pPr>
-      <w:r>
-        <w:rPr>
-          <w:sz w:val="24"/>
-          <w:szCs w:val="24"/>
-        </w:rPr>
-        <w:t>Une liste des activités non attribuée (située à droite)</w:t>
+        <w:jc w:val="both"/>
+        <w:rPr>
+          <w:sz w:val="24"/>
+          <w:szCs w:val="24"/>
+        </w:rPr>
+      </w:pPr>
+      <w:r>
+        <w:rPr>
+          <w:sz w:val="24"/>
+          <w:szCs w:val="24"/>
+        </w:rPr>
+        <w:t>Une liste des activités non attribuée</w:t>
+      </w:r>
+      <w:r>
+        <w:rPr>
+          <w:sz w:val="24"/>
+          <w:szCs w:val="24"/>
+        </w:rPr>
+        <w:t>s</w:t>
+      </w:r>
+      <w:r>
+        <w:rPr>
+          <w:sz w:val="24"/>
+          <w:szCs w:val="24"/>
+        </w:rPr>
+        <w:t xml:space="preserve"> (située à droite)</w:t>
       </w:r>
     </w:p>
     <w:p>
@@ -1489,6 +1464,7 @@
           <w:ilvl w:val="0"/>
           <w:numId w:val="2"/>
         </w:numPr>
+        <w:jc w:val="both"/>
         <w:rPr>
           <w:sz w:val="24"/>
           <w:szCs w:val="24"/>
@@ -1509,6 +1485,7 @@
           <w:ilvl w:val="0"/>
           <w:numId w:val="2"/>
         </w:numPr>
+        <w:jc w:val="both"/>
         <w:rPr>
           <w:sz w:val="24"/>
           <w:szCs w:val="24"/>
@@ -1529,6 +1506,7 @@
           <w:ilvl w:val="0"/>
           <w:numId w:val="2"/>
         </w:numPr>
+        <w:jc w:val="both"/>
         <w:rPr>
           <w:sz w:val="24"/>
           <w:szCs w:val="24"/>
@@ -1549,6 +1527,7 @@
           <w:ilvl w:val="0"/>
           <w:numId w:val="2"/>
         </w:numPr>
+        <w:jc w:val="both"/>
         <w:rPr>
           <w:sz w:val="24"/>
           <w:szCs w:val="24"/>
@@ -1720,7 +1699,7 @@
         </w:rPr>
         <w:lastRenderedPageBreak/>
         <w:drawing>
-          <wp:anchor distT="0" distB="0" distL="0" distR="0" simplePos="0" relativeHeight="251656192" behindDoc="0" locked="0" layoutInCell="1" allowOverlap="1">
+          <wp:anchor distT="0" distB="0" distL="0" distR="0" simplePos="0" relativeHeight="251656192" behindDoc="0" locked="0" layoutInCell="1" allowOverlap="1" wp14:anchorId="4FAB497E" wp14:editId="792F416F">
             <wp:simplePos x="0" y="0"/>
             <wp:positionH relativeFrom="page">
               <wp:posOffset>603250</wp:posOffset>
@@ -1800,6 +1779,7 @@
     </w:p>
     <w:p>
       <w:pPr>
+        <w:jc w:val="both"/>
         <w:rPr>
           <w:sz w:val="24"/>
           <w:szCs w:val="24"/>
@@ -1865,6 +1845,7 @@
     </w:p>
     <w:p>
       <w:pPr>
+        <w:jc w:val="both"/>
         <w:rPr>
           <w:sz w:val="24"/>
           <w:szCs w:val="24"/>
@@ -1891,11 +1872,26 @@
           <w:sz w:val="24"/>
           <w:szCs w:val="24"/>
         </w:rPr>
-        <w:t>. Comme tout bon modèle d’affaires, le schéma ci-dessous contient l’ensemble des informations nécessaires à la compréhension de notre projet, voire notre logiciel. Suite au visionnement du dît schéma, nous pourrons constater l’ampleur du travail accomplit.</w:t>
-      </w:r>
-    </w:p>
-    <w:p>
-      <w:pPr>
+        <w:t>. Comme tout bon modèle d’affaires, le schéma ci-dessous contient l’ensemble des informations nécessaires à la compréhension de notre projet, voire notre logiciel. Suite au visionnement du dît schéma, nous pourrons constate</w:t>
+      </w:r>
+      <w:r>
+        <w:rPr>
+          <w:sz w:val="24"/>
+          <w:szCs w:val="24"/>
+        </w:rPr>
+        <w:t>r l’ampleur du travail accompli</w:t>
+      </w:r>
+      <w:r>
+        <w:rPr>
+          <w:sz w:val="24"/>
+          <w:szCs w:val="24"/>
+        </w:rPr>
+        <w:t>.</w:t>
+      </w:r>
+    </w:p>
+    <w:p>
+      <w:pPr>
+        <w:jc w:val="both"/>
         <w:rPr>
           <w:sz w:val="24"/>
           <w:szCs w:val="24"/>
@@ -1962,7 +1958,7 @@
         </w:rPr>
         <w:lastRenderedPageBreak/>
         <w:drawing>
-          <wp:anchor distT="0" distB="0" distL="0" distR="0" simplePos="0" relativeHeight="251658240" behindDoc="0" locked="0" layoutInCell="1" allowOverlap="1">
+          <wp:anchor distT="0" distB="0" distL="0" distR="0" simplePos="0" relativeHeight="251658240" behindDoc="0" locked="0" layoutInCell="1" allowOverlap="1" wp14:anchorId="24EE3749" wp14:editId="61CBBE04">
             <wp:simplePos x="0" y="0"/>
             <wp:positionH relativeFrom="page">
               <wp:posOffset>503555</wp:posOffset>
@@ -2030,6 +2026,7 @@
     <w:p>
       <w:pPr>
         <w:spacing w:after="0" w:line="100" w:lineRule="atLeast"/>
+        <w:jc w:val="both"/>
         <w:rPr>
           <w:rFonts w:cs="Calibri"/>
           <w:b/>
@@ -2067,6 +2064,7 @@
     <w:p>
       <w:pPr>
         <w:spacing w:after="0" w:line="100" w:lineRule="atLeast"/>
+        <w:jc w:val="both"/>
         <w:rPr>
           <w:rFonts w:cs="Calibri"/>
           <w:b/>
@@ -2080,6 +2078,7 @@
     <w:p>
       <w:pPr>
         <w:spacing w:after="0" w:line="100" w:lineRule="atLeast"/>
+        <w:jc w:val="both"/>
         <w:rPr>
           <w:rFonts w:cs="Calibri"/>
           <w:color w:val="000000"/>
@@ -2094,12 +2093,67 @@
           <w:sz w:val="24"/>
           <w:szCs w:val="24"/>
         </w:rPr>
-        <w:t>Pour le diagramme de modèle de domaine, plusieurs choix ont été faits afin d’obtenir le diagramme ci-dessus. Tout d'abord, le département est présent puisque c'est ce dernier qui utilisera l'application (ou quelqu'un de mandaté par la direction du département). Ensuite, la direction de programme est directement liée aux programmes puisque c'est la direction qui dirige ces programmes et qui construit les grilles de cheminement.</w:t>
+        <w:t>Pour le diagramme de modèle de domaine, plusieurs choix ont été faits afin d’obtenir le diagramme ci-dessus. Tout d'abord, le département est présent</w:t>
+      </w:r>
+      <w:r>
+        <w:rPr>
+          <w:rFonts w:cs="Calibri"/>
+          <w:color w:val="000000"/>
+          <w:sz w:val="24"/>
+          <w:szCs w:val="24"/>
+        </w:rPr>
+        <w:t>,</w:t>
+      </w:r>
+      <w:r>
+        <w:rPr>
+          <w:rFonts w:cs="Calibri"/>
+          <w:color w:val="000000"/>
+          <w:sz w:val="24"/>
+          <w:szCs w:val="24"/>
+        </w:rPr>
+        <w:t xml:space="preserve"> puisque c'est ce dernier qui utilisera</w:t>
+      </w:r>
+      <w:r>
+        <w:rPr>
+          <w:rFonts w:cs="Calibri"/>
+          <w:color w:val="000000"/>
+          <w:sz w:val="24"/>
+          <w:szCs w:val="24"/>
+        </w:rPr>
+        <w:t xml:space="preserve"> l'application (ou quelqu'un mandaté</w:t>
+      </w:r>
+      <w:r>
+        <w:rPr>
+          <w:rFonts w:cs="Calibri"/>
+          <w:color w:val="000000"/>
+          <w:sz w:val="24"/>
+          <w:szCs w:val="24"/>
+        </w:rPr>
+        <w:t xml:space="preserve"> par la direction du département). Ensuite, la direction de programme est directement liée aux programmes</w:t>
+      </w:r>
+      <w:r>
+        <w:rPr>
+          <w:rFonts w:cs="Calibri"/>
+          <w:color w:val="000000"/>
+          <w:sz w:val="24"/>
+          <w:szCs w:val="24"/>
+        </w:rPr>
+        <w:t>.</w:t>
+      </w:r>
+      <w:r>
+        <w:rPr>
+          <w:rFonts w:cs="Calibri"/>
+          <w:color w:val="000000"/>
+          <w:sz w:val="24"/>
+          <w:szCs w:val="24"/>
+        </w:rPr>
+        <w:t xml:space="preserve"> puisque c'est la direction qui dirige ces programmes et qui construit les grilles de cheminement.</w:t>
       </w:r>
     </w:p>
     <w:p>
       <w:pPr>
         <w:spacing w:after="0" w:line="100" w:lineRule="atLeast"/>
+        <w:jc w:val="both"/>
         <w:rPr>
           <w:rFonts w:cs="Calibri"/>
           <w:color w:val="000000"/>
@@ -2111,6 +2165,7 @@
     <w:p>
       <w:pPr>
         <w:spacing w:after="0" w:line="100" w:lineRule="atLeast"/>
+        <w:jc w:val="both"/>
         <w:rPr>
           <w:rFonts w:cs="Calibri"/>
           <w:color w:val="000000"/>
@@ -2122,6 +2177,7 @@
     <w:p>
       <w:pPr>
         <w:spacing w:after="0" w:line="100" w:lineRule="atLeast"/>
+        <w:jc w:val="both"/>
         <w:rPr>
           <w:rFonts w:cs="Calibri"/>
           <w:color w:val="000000"/>
@@ -2136,7 +2192,25 @@
           <w:sz w:val="24"/>
           <w:szCs w:val="24"/>
         </w:rPr>
-        <w:t xml:space="preserve"> Ces grilles sont alors divisées en sessions qui ont tous un horaire à respecter selon certains critères, c'est-à-dire d'éviter les conflits d'horaires entre les cours d’une même session (facteurs fournis par les grilles de cheminement). Dans notre diagramme, l’horaire peut être vu de deux façons : </w:t>
+        <w:t xml:space="preserve"> Ces grilles sont alors d</w:t>
+      </w:r>
+      <w:r>
+        <w:rPr>
+          <w:rFonts w:cs="Calibri"/>
+          <w:color w:val="000000"/>
+          <w:sz w:val="24"/>
+          <w:szCs w:val="24"/>
+        </w:rPr>
+        <w:t>ivisées en sessions qui ont tous</w:t>
+      </w:r>
+      <w:r>
+        <w:rPr>
+          <w:rFonts w:cs="Calibri"/>
+          <w:color w:val="000000"/>
+          <w:sz w:val="24"/>
+          <w:szCs w:val="24"/>
+        </w:rPr>
+        <w:t xml:space="preserve"> un horaire à respecter selon certains critères, c'est-à-dire d'éviter les conflits d'horaires entre les cours d’une même session (facteurs fournis par les grilles de cheminement). Dans notre diagramme, l’horaire peut être vu de deux façons : </w:t>
       </w:r>
     </w:p>
     <w:p>
@@ -2164,6 +2238,7 @@
     <w:p>
       <w:pPr>
         <w:spacing w:after="0" w:line="100" w:lineRule="atLeast"/>
+        <w:jc w:val="both"/>
         <w:rPr>
           <w:rFonts w:cs="Calibri"/>
           <w:color w:val="000000"/>
@@ -2179,12 +2254,31 @@
           <w:szCs w:val="24"/>
         </w:rPr>
         <w:lastRenderedPageBreak/>
-        <w:t xml:space="preserve">-Soit comme étant un horaire d'étudiant qui contient normalement cinq cours avec, possiblement des laboratoires; </w:t>
+        <w:t>-</w:t>
+      </w:r>
+      <w:r>
+        <w:rPr>
+          <w:rFonts w:cs="Calibri"/>
+          <w:color w:val="000000"/>
+          <w:sz w:val="24"/>
+          <w:szCs w:val="24"/>
+        </w:rPr>
+        <w:t xml:space="preserve"> </w:t>
+      </w:r>
+      <w:r>
+        <w:rPr>
+          <w:rFonts w:cs="Calibri"/>
+          <w:color w:val="000000"/>
+          <w:sz w:val="24"/>
+          <w:szCs w:val="24"/>
+        </w:rPr>
+        <w:t xml:space="preserve">Soit comme étant un horaire d'étudiant qui contient normalement cinq cours avec, possiblement des laboratoires; </w:t>
       </w:r>
     </w:p>
     <w:p>
       <w:pPr>
         <w:spacing w:after="0" w:line="100" w:lineRule="atLeast"/>
+        <w:jc w:val="both"/>
         <w:rPr>
           <w:rFonts w:cs="Calibri"/>
           <w:color w:val="000000"/>
@@ -2196,6 +2290,7 @@
     <w:p>
       <w:pPr>
         <w:spacing w:after="0" w:line="100" w:lineRule="atLeast"/>
+        <w:jc w:val="both"/>
         <w:rPr>
           <w:rFonts w:cs="Calibri"/>
           <w:color w:val="000000"/>
@@ -2210,12 +2305,31 @@
           <w:sz w:val="24"/>
           <w:szCs w:val="24"/>
         </w:rPr>
-        <w:t xml:space="preserve">-Soit comme étant un horaire de tous les cours qui sont donnés dans un département. D’ailleurs, c’est de cette façon que la direction planifie les horaires des sessions qui permettra ensuite d’obtenir celle des étudiants. </w:t>
+        <w:t>-</w:t>
+      </w:r>
+      <w:r>
+        <w:rPr>
+          <w:rFonts w:cs="Calibri"/>
+          <w:color w:val="000000"/>
+          <w:sz w:val="24"/>
+          <w:szCs w:val="24"/>
+        </w:rPr>
+        <w:t xml:space="preserve"> </w:t>
+      </w:r>
+      <w:r>
+        <w:rPr>
+          <w:rFonts w:cs="Calibri"/>
+          <w:color w:val="000000"/>
+          <w:sz w:val="24"/>
+          <w:szCs w:val="24"/>
+        </w:rPr>
+        <w:t xml:space="preserve">Soit comme étant un horaire de tous les cours qui sont donnés dans un département. D’ailleurs, c’est de cette façon que la direction planifie les horaires des sessions qui permettra ensuite d’obtenir celle des étudiants. </w:t>
       </w:r>
     </w:p>
     <w:p>
       <w:pPr>
         <w:spacing w:after="0" w:line="100" w:lineRule="atLeast"/>
+        <w:jc w:val="both"/>
         <w:rPr>
           <w:rFonts w:cs="Calibri"/>
           <w:color w:val="000000"/>
@@ -2225,6 +2339,9 @@
       </w:pPr>
     </w:p>
     <w:p>
+      <w:pPr>
+        <w:jc w:val="both"/>
+      </w:pPr>
       <w:r>
         <w:rPr>
           <w:rFonts w:cs="Calibri"/>
@@ -2232,7 +2349,25 @@
           <w:sz w:val="24"/>
           <w:szCs w:val="24"/>
         </w:rPr>
-        <w:t>Par la suite, il y a les activités, qui sont réunies dans une superclasse pour ce diagramme et qui se divise en trois sous-classes : les laboratoires, les cours en classe et les travaux dirigés. Ces sous-classes correspondent aux différents types d'activités qui seront mises à l'horaire. Finalement, il y a les étudiants qui font partie du modèle puisque l'horaire construit concerne directement les étudiants. D'ailleurs, les statistiques générées par l'application sont basés sur ces étudiants.</w:t>
+        <w:t>Par la suite, il y a les activités, qui sont réunies dans une superclasse pour ce diagramme et qui se divise en trois sous-classes : les laboratoires, les cours en classe et les travaux dirigés. Ces sous-classes correspondent aux différents types d'activités qui seront mises à l'horaire. Finalement, il y a les étudiants qui font partie du modèle puisque l'horaire construit concerne directement les étudiants. D'ailleurs, les statistiques générées par l'application sont basé</w:t>
+      </w:r>
+      <w:r>
+        <w:rPr>
+          <w:rFonts w:cs="Calibri"/>
+          <w:color w:val="000000"/>
+          <w:sz w:val="24"/>
+          <w:szCs w:val="24"/>
+        </w:rPr>
+        <w:t>e</w:t>
+      </w:r>
+      <w:r>
+        <w:rPr>
+          <w:rFonts w:cs="Calibri"/>
+          <w:color w:val="000000"/>
+          <w:sz w:val="24"/>
+          <w:szCs w:val="24"/>
+        </w:rPr>
+        <w:t>s sur ces étudiants.</w:t>
       </w:r>
     </w:p>
     <w:p>
@@ -2261,6 +2396,7 @@
     </w:p>
     <w:p>
       <w:pPr>
+        <w:jc w:val="both"/>
         <w:rPr>
           <w:i/>
           <w:iCs/>
@@ -2418,7 +2554,7 @@
         </w:rPr>
         <w:lastRenderedPageBreak/>
         <w:drawing>
-          <wp:anchor distT="0" distB="0" distL="0" distR="0" simplePos="0" relativeHeight="251659264" behindDoc="0" locked="0" layoutInCell="1" allowOverlap="1">
+          <wp:anchor distT="0" distB="0" distL="0" distR="0" simplePos="0" relativeHeight="251659264" behindDoc="0" locked="0" layoutInCell="1" allowOverlap="1" wp14:anchorId="604578C4" wp14:editId="6436E4D2">
             <wp:simplePos x="0" y="0"/>
             <wp:positionH relativeFrom="page">
               <wp:posOffset>810260</wp:posOffset>
@@ -2777,6 +2913,7 @@
     </w:p>
     <w:p>
       <w:pPr>
+        <w:jc w:val="both"/>
         <w:rPr>
           <w:sz w:val="23"/>
           <w:szCs w:val="23"/>
@@ -2787,24 +2924,38 @@
           <w:sz w:val="23"/>
           <w:szCs w:val="23"/>
         </w:rPr>
-        <w:t>Le diagramme qui suit représente le corps des classes utilisées par notre application. Par rapport précédent, nous avons ajouté plusieurs méthodes et attributs dans les différentes classes, voir toutes. Certains attributs ont ajoutés suite à plusieurs constations lors de l’implémentation du code.</w:t>
-      </w:r>
-    </w:p>
-    <w:p>
-      <w:pPr>
+        <w:t xml:space="preserve">Le diagramme qui suit représente le corps des classes utilisées par notre application. Par rapport précédent, nous avons ajouté plusieurs méthodes et attributs dans les différentes classes, voir toutes. Certains attributs ont </w:t>
+      </w:r>
+      <w:r>
         <w:rPr>
           <w:sz w:val="23"/>
           <w:szCs w:val="23"/>
         </w:rPr>
-      </w:pPr>
+        <w:t xml:space="preserve">été </w:t>
+      </w:r>
       <w:r>
         <w:rPr>
           <w:sz w:val="23"/>
           <w:szCs w:val="23"/>
         </w:rPr>
+        <w:t>ajoutés suite à plusieurs constations lors de l’implémentation du code.</w:t>
+      </w:r>
+    </w:p>
+    <w:p>
+      <w:pPr>
+        <w:jc w:val="both"/>
+        <w:rPr>
+          <w:sz w:val="23"/>
+          <w:szCs w:val="23"/>
+        </w:rPr>
+      </w:pPr>
+      <w:r>
+        <w:rPr>
+          <w:sz w:val="23"/>
+          <w:szCs w:val="23"/>
+        </w:rPr>
         <w:t xml:space="preserve"> Nous avons aussi ajouté une classe </w:t>
       </w:r>
-      <w:proofErr w:type="spellStart"/>
       <w:r>
         <w:rPr>
           <w:b/>
@@ -2812,9 +2963,43 @@
           <w:sz w:val="23"/>
           <w:szCs w:val="23"/>
         </w:rPr>
-        <w:t>ImageExporter</w:t>
-      </w:r>
-      <w:proofErr w:type="spellEnd"/>
+        <w:t xml:space="preserve">ImageExporter </w:t>
+      </w:r>
+      <w:r>
+        <w:rPr>
+          <w:sz w:val="23"/>
+          <w:szCs w:val="23"/>
+        </w:rPr>
+        <w:t>qui est utilisé</w:t>
+      </w:r>
+      <w:r>
+        <w:rPr>
+          <w:sz w:val="23"/>
+          <w:szCs w:val="23"/>
+        </w:rPr>
+        <w:t>e</w:t>
+      </w:r>
+      <w:r>
+        <w:rPr>
+          <w:sz w:val="23"/>
+          <w:szCs w:val="23"/>
+        </w:rPr>
+        <w:t xml:space="preserve"> pour</w:t>
+      </w:r>
+      <w:r>
+        <w:rPr>
+          <w:sz w:val="23"/>
+          <w:szCs w:val="23"/>
+        </w:rPr>
+        <w:t xml:space="preserve"> </w:t>
+      </w:r>
+      <w:r>
+        <w:rPr>
+          <w:sz w:val="23"/>
+          <w:szCs w:val="23"/>
+        </w:rPr>
+        <w:t xml:space="preserve">exporter les images de l’horaire dans un format prédéfini. Le contrôleur, nommé ici </w:t>
+      </w:r>
       <w:r>
         <w:rPr>
           <w:b/>
@@ -2822,62 +3007,29 @@
           <w:sz w:val="23"/>
           <w:szCs w:val="23"/>
         </w:rPr>
-        <w:t xml:space="preserve"> </w:t>
+        <w:t>HoraireController</w:t>
       </w:r>
       <w:r>
         <w:rPr>
           <w:sz w:val="23"/>
           <w:szCs w:val="23"/>
         </w:rPr>
-        <w:t xml:space="preserve">qui est utilisé </w:t>
-      </w:r>
-      <w:proofErr w:type="spellStart"/>
+        <w:t xml:space="preserve">, est la seule classe qui échange avec l’interface. </w:t>
+      </w:r>
+    </w:p>
+    <w:p>
+      <w:pPr>
+        <w:jc w:val="both"/>
+        <w:rPr>
+          <w:sz w:val="24"/>
+          <w:szCs w:val="24"/>
+        </w:rPr>
+      </w:pPr>
       <w:r>
         <w:rPr>
           <w:sz w:val="23"/>
           <w:szCs w:val="23"/>
         </w:rPr>
-        <w:t>pourexporter</w:t>
-      </w:r>
-      <w:proofErr w:type="spellEnd"/>
-      <w:r>
-        <w:rPr>
-          <w:sz w:val="23"/>
-          <w:szCs w:val="23"/>
-        </w:rPr>
-        <w:t xml:space="preserve"> les images de l’horaire dans un format prédéfini. Le contrôleur, nommé ici </w:t>
-      </w:r>
-      <w:proofErr w:type="spellStart"/>
-      <w:r>
-        <w:rPr>
-          <w:b/>
-          <w:bCs/>
-          <w:sz w:val="23"/>
-          <w:szCs w:val="23"/>
-        </w:rPr>
-        <w:t>HoraireController</w:t>
-      </w:r>
-      <w:proofErr w:type="spellEnd"/>
-      <w:r>
-        <w:rPr>
-          <w:sz w:val="23"/>
-          <w:szCs w:val="23"/>
-        </w:rPr>
-        <w:t xml:space="preserve">, est la seule classe qui échange avec l’interface. </w:t>
-      </w:r>
-    </w:p>
-    <w:p>
-      <w:pPr>
-        <w:rPr>
-          <w:sz w:val="24"/>
-          <w:szCs w:val="24"/>
-        </w:rPr>
-      </w:pPr>
-      <w:r>
-        <w:rPr>
-          <w:sz w:val="23"/>
-          <w:szCs w:val="23"/>
-        </w:rPr>
         <w:t>Tout élément de l’interface qui souhaite accéder à une fonction ou un événement doit passer par ce contrôleur qui s’assurera, par la suite, de faire la relation vers le code approprié. Le même phénomène se produit à l’inverse, c’est-à-dire lorsque les éléments du domaine, qui contient le code fonctionnel, désirent interagir avec l’interface utilisateur.</w:t>
       </w:r>
     </w:p>
@@ -2915,33 +3067,68 @@
       <w:r>
         <w:rPr>
           <w:noProof/>
+          <w:lang w:val="en-CA" w:eastAsia="en-CA"/>
         </w:rPr>
         <w:lastRenderedPageBreak/>
-        <w:pict>
-          <v:shapetype id="_x0000_t75" coordsize="21600,21600" o:spt="75" o:preferrelative="t" path="m@4@5l@4@11@9@11@9@5xe" filled="f" stroked="f">
-            <v:stroke joinstyle="miter"/>
-            <v:formulas>
-              <v:f eqn="if lineDrawn pixelLineWidth 0"/>
-              <v:f eqn="sum @0 1 0"/>
-              <v:f eqn="sum 0 0 @1"/>
-              <v:f eqn="prod @2 1 2"/>
-              <v:f eqn="prod @3 21600 pixelWidth"/>
-              <v:f eqn="prod @3 21600 pixelHeight"/>
-              <v:f eqn="sum @0 0 1"/>
-              <v:f eqn="prod @6 1 2"/>
-              <v:f eqn="prod @7 21600 pixelWidth"/>
-              <v:f eqn="sum @8 21600 0"/>
-              <v:f eqn="prod @7 21600 pixelHeight"/>
-              <v:f eqn="sum @10 21600 0"/>
-            </v:formulas>
-            <v:path o:extrusionok="f" gradientshapeok="t" o:connecttype="rect"/>
-            <o:lock v:ext="edit" aspectratio="t"/>
-          </v:shapetype>
-          <v:shape id="_x0000_s1026" type="#_x0000_t75" style="position:absolute;margin-left:-35.25pt;margin-top:18.75pt;width:514.1pt;height:577.05pt;z-index:251662336;mso-position-horizontal-relative:text;mso-position-vertical-relative:text">
-            <v:imagedata r:id="rId14" o:title="Classe TP3"/>
-            <w10:wrap type="square"/>
-          </v:shape>
-        </w:pict>
+        <w:drawing>
+          <wp:anchor distT="0" distB="0" distL="114300" distR="114300" simplePos="0" relativeHeight="251662336" behindDoc="0" locked="0" layoutInCell="1" allowOverlap="1" wp14:anchorId="28F54287" wp14:editId="102D6D6D">
+            <wp:simplePos x="0" y="0"/>
+            <wp:positionH relativeFrom="column">
+              <wp:posOffset>-447675</wp:posOffset>
+            </wp:positionH>
+            <wp:positionV relativeFrom="paragraph">
+              <wp:posOffset>238125</wp:posOffset>
+            </wp:positionV>
+            <wp:extent cx="6529070" cy="7328535"/>
+            <wp:effectExtent l="0" t="0" r="5080" b="5715"/>
+            <wp:wrapSquare wrapText="bothSides"/>
+            <wp:docPr id="11" name="Image 2" descr="Classe TP3"/>
+            <wp:cNvGraphicFramePr>
+              <a:graphicFrameLocks xmlns:a="http://schemas.openxmlformats.org/drawingml/2006/main" noChangeAspect="1"/>
+            </wp:cNvGraphicFramePr>
+            <a:graphic xmlns:a="http://schemas.openxmlformats.org/drawingml/2006/main">
+              <a:graphicData uri="http://schemas.openxmlformats.org/drawingml/2006/picture">
+                <pic:pic xmlns:pic="http://schemas.openxmlformats.org/drawingml/2006/picture">
+                  <pic:nvPicPr>
+                    <pic:cNvPr id="0" name="Picture 2" descr="Classe TP3"/>
+                    <pic:cNvPicPr>
+                      <a:picLocks noChangeAspect="1" noChangeArrowheads="1"/>
+                    </pic:cNvPicPr>
+                  </pic:nvPicPr>
+                  <pic:blipFill>
+                    <a:blip r:embed="rId14">
+                      <a:extLst>
+                        <a:ext uri="{28A0092B-C50C-407E-A947-70E740481C1C}">
+                          <a14:useLocalDpi xmlns:a14="http://schemas.microsoft.com/office/drawing/2010/main" val="0"/>
+                        </a:ext>
+                      </a:extLst>
+                    </a:blip>
+                    <a:srcRect/>
+                    <a:stretch>
+                      <a:fillRect/>
+                    </a:stretch>
+                  </pic:blipFill>
+                  <pic:spPr bwMode="auto">
+                    <a:xfrm>
+                      <a:off x="0" y="0"/>
+                      <a:ext cx="6529070" cy="7328535"/>
+                    </a:xfrm>
+                    <a:prstGeom prst="rect">
+                      <a:avLst/>
+                    </a:prstGeom>
+                    <a:noFill/>
+                  </pic:spPr>
+                </pic:pic>
+              </a:graphicData>
+            </a:graphic>
+            <wp14:sizeRelH relativeFrom="page">
+              <wp14:pctWidth>0</wp14:pctWidth>
+            </wp14:sizeRelH>
+            <wp14:sizeRelV relativeFrom="page">
+              <wp14:pctHeight>0</wp14:pctHeight>
+            </wp14:sizeRelV>
+          </wp:anchor>
+        </w:drawing>
       </w:r>
     </w:p>
     <w:p>
@@ -2972,7 +3159,6 @@
       <w:bookmarkStart w:id="17" w:name="_Toc416948906"/>
       <w:bookmarkEnd w:id="16"/>
       <w:r>
-        <w:lastRenderedPageBreak/>
         <w:t>Diagrammes de séquences</w:t>
       </w:r>
       <w:bookmarkEnd w:id="17"/>
@@ -2993,6 +3179,7 @@
     <w:p>
       <w:pPr>
         <w:pStyle w:val="Corpsdetexte"/>
+        <w:jc w:val="both"/>
       </w:pPr>
       <w:r>
         <w:t>Tout d’abord, lors du déplacement d’</w:t>
@@ -3001,6 +3188,9 @@
         <w:t>un</w:t>
       </w:r>
       <w:r>
+        <w:t xml:space="preserve"> cours</w:t>
+      </w:r>
+      <w:r>
         <w:t>, un</w:t>
       </w:r>
       <w:r>
@@ -3009,271 +3199,173 @@
       <w:r>
         <w:t xml:space="preserve"> méthode du contrôleur </w:t>
       </w:r>
-      <w:proofErr w:type="spellStart"/>
-      <w:proofErr w:type="gramStart"/>
       <w:r>
         <w:rPr>
           <w:b/>
         </w:rPr>
-        <w:t>verificationSelection</w:t>
-      </w:r>
-      <w:proofErr w:type="spellEnd"/>
+        <w:t xml:space="preserve">verificationSelection(coodonneeX,coordonneesY) </w:t>
+      </w:r>
+      <w:r>
+        <w:t>est lancé</w:t>
+      </w:r>
+      <w:r>
+        <w:t>e</w:t>
+      </w:r>
+      <w:r>
+        <w:t>. Cette méthode appel</w:t>
+      </w:r>
+      <w:r>
+        <w:t>le</w:t>
+      </w:r>
+      <w:r>
+        <w:t xml:space="preserve"> </w:t>
+      </w:r>
       <w:r>
         <w:rPr>
           <w:b/>
         </w:rPr>
-        <w:t>(</w:t>
-      </w:r>
-      <w:proofErr w:type="spellStart"/>
-      <w:proofErr w:type="gramEnd"/>
+        <w:t xml:space="preserve">getListeActiviteComplete() </w:t>
+      </w:r>
+      <w:r>
+        <w:t>de l’horaire. Par la suite, cette méthode de l’horaire appel</w:t>
+      </w:r>
+      <w:r>
+        <w:t>le</w:t>
+      </w:r>
+      <w:r>
+        <w:t xml:space="preserve"> une méthode de la classe </w:t>
+      </w:r>
       <w:r>
         <w:rPr>
           <w:b/>
         </w:rPr>
-        <w:t>coodonneeX,coordonneesY</w:t>
-      </w:r>
-      <w:proofErr w:type="spellEnd"/>
+        <w:t>listeActiviteComplete</w:t>
+      </w:r>
+      <w:r>
+        <w:t xml:space="preserve"> qui retourne la liste des activités complète. Puis, la méthode du contrôleur appel</w:t>
+      </w:r>
+      <w:r>
+        <w:t>le</w:t>
+      </w:r>
+      <w:r>
+        <w:t xml:space="preserve"> le </w:t>
+      </w:r>
       <w:r>
         <w:rPr>
           <w:b/>
         </w:rPr>
-        <w:t xml:space="preserve">) </w:t>
-      </w:r>
-      <w:r>
-        <w:t xml:space="preserve">est lancé. Cette méthode appel </w:t>
-      </w:r>
-      <w:proofErr w:type="spellStart"/>
-      <w:proofErr w:type="gramStart"/>
+        <w:t>mouseAdapter</w:t>
+      </w:r>
+      <w:r>
+        <w:t xml:space="preserve"> et la méthode </w:t>
+      </w:r>
       <w:r>
         <w:rPr>
           <w:b/>
         </w:rPr>
-        <w:t>getListeActiviteComplete</w:t>
-      </w:r>
-      <w:proofErr w:type="spellEnd"/>
+        <w:t>verificationSelection(pt,lstAct)</w:t>
+      </w:r>
+      <w:r>
+        <w:t xml:space="preserve">. Puis, la même méthode du </w:t>
+      </w:r>
+      <w:r>
+        <w:t>contrôleur</w:t>
+      </w:r>
+      <w:r>
+        <w:t xml:space="preserve"> obtient l</w:t>
+      </w:r>
+      <w:r>
+        <w:t>’activité qui était sélectionnée</w:t>
+      </w:r>
+      <w:r>
+        <w:t xml:space="preserve"> à l’aide de la méthode </w:t>
+      </w:r>
       <w:r>
         <w:rPr>
           <w:b/>
         </w:rPr>
-        <w:t>(</w:t>
-      </w:r>
-      <w:proofErr w:type="gramEnd"/>
+        <w:t xml:space="preserve">getActiviteSelected() </w:t>
+      </w:r>
+      <w:r>
+        <w:t>qui retourne un point avec lequel l’activité est associé</w:t>
+      </w:r>
+      <w:r>
+        <w:t>e</w:t>
+      </w:r>
+      <w:r>
+        <w:t xml:space="preserve">. Après avoir obtenu l’activité sélectionnée, il (le contrôleur) fait une vérification sur la liste des activités en appelant la méthode </w:t>
+      </w:r>
       <w:r>
         <w:rPr>
           <w:b/>
         </w:rPr>
-        <w:t xml:space="preserve">) </w:t>
-      </w:r>
-      <w:r>
-        <w:t xml:space="preserve">de l’horaire. Par la suite, cette méthode de l’horaire appel une méthode de la classe </w:t>
-      </w:r>
-      <w:proofErr w:type="spellStart"/>
+        <w:t>verificationListOfActivite(act)</w:t>
+      </w:r>
+      <w:r>
+        <w:t>. Celle-ci permet de valider le déplacement et ainsi, déplacer l’activité dans la liste des activités placées ou bien la retourner à l’endroit de départ avant le déplacement. Cette première parti</w:t>
+      </w:r>
+      <w:r>
+        <w:t>e</w:t>
+      </w:r>
+      <w:r>
+        <w:t>, s’assurer que l</w:t>
+      </w:r>
+      <w:r>
+        <w:t xml:space="preserve">a sélection </w:t>
+      </w:r>
+      <w:r>
+        <w:t>est valide (par exemple, que nous avions bien sélectionné une activité en cliquant)</w:t>
+      </w:r>
+    </w:p>
+    <w:p>
+      <w:pPr>
+        <w:pStyle w:val="Corpsdetexte"/>
+        <w:jc w:val="both"/>
+      </w:pPr>
+      <w:r>
+        <w:t xml:space="preserve">Ensuite, il faut </w:t>
+      </w:r>
+      <w:r>
+        <w:t>s</w:t>
+      </w:r>
+      <w:r>
+        <w:t>’assurer que le cours soit accroc</w:t>
+      </w:r>
+      <w:r>
+        <w:t>hé à l’horaire.</w:t>
+      </w:r>
+      <w:r>
+        <w:t xml:space="preserve"> Ceci est </w:t>
+      </w:r>
+      <w:r>
+        <w:t>exécuté</w:t>
+      </w:r>
+      <w:r>
+        <w:t xml:space="preserve"> à l’aide de la méthode </w:t>
+      </w:r>
       <w:r>
         <w:rPr>
           <w:b/>
         </w:rPr>
-        <w:t>listeActiviteComplete</w:t>
-      </w:r>
-      <w:proofErr w:type="spellEnd"/>
-      <w:r>
-        <w:t xml:space="preserve"> qui retourne la liste des activités complète. Puis, la méthode du contrôleur appel le </w:t>
-      </w:r>
-      <w:proofErr w:type="spellStart"/>
-      <w:r>
-        <w:rPr>
-          <w:b/>
-        </w:rPr>
-        <w:t>mouseAdapter</w:t>
-      </w:r>
-      <w:proofErr w:type="spellEnd"/>
-      <w:r>
-        <w:t xml:space="preserve"> et la méthode </w:t>
-      </w:r>
-      <w:proofErr w:type="spellStart"/>
-      <w:proofErr w:type="gramStart"/>
-      <w:r>
-        <w:rPr>
-          <w:b/>
-        </w:rPr>
-        <w:t>verificationSelection</w:t>
-      </w:r>
-      <w:proofErr w:type="spellEnd"/>
-      <w:r>
-        <w:rPr>
-          <w:b/>
-        </w:rPr>
-        <w:t>(</w:t>
-      </w:r>
-      <w:proofErr w:type="spellStart"/>
-      <w:proofErr w:type="gramEnd"/>
-      <w:r>
-        <w:rPr>
-          <w:b/>
-        </w:rPr>
-        <w:t>pt,lstAct</w:t>
-      </w:r>
-      <w:proofErr w:type="spellEnd"/>
-      <w:r>
-        <w:rPr>
-          <w:b/>
-        </w:rPr>
-        <w:t>)</w:t>
-      </w:r>
-      <w:r>
-        <w:t xml:space="preserve">. Puis, la même méthode du </w:t>
-      </w:r>
-      <w:proofErr w:type="spellStart"/>
-      <w:r>
-        <w:t>controleur</w:t>
-      </w:r>
-      <w:proofErr w:type="spellEnd"/>
-      <w:r>
-        <w:t xml:space="preserve"> obtient l’activité qui était sélectionner à l’aide de la méthode </w:t>
-      </w:r>
-      <w:proofErr w:type="spellStart"/>
-      <w:proofErr w:type="gramStart"/>
-      <w:r>
-        <w:rPr>
-          <w:b/>
-        </w:rPr>
-        <w:t>getActiviteSelected</w:t>
-      </w:r>
-      <w:proofErr w:type="spellEnd"/>
-      <w:r>
-        <w:rPr>
-          <w:b/>
-        </w:rPr>
-        <w:t>(</w:t>
-      </w:r>
-      <w:proofErr w:type="gramEnd"/>
-      <w:r>
-        <w:rPr>
-          <w:b/>
-        </w:rPr>
-        <w:t xml:space="preserve">) </w:t>
-      </w:r>
-      <w:r>
-        <w:t xml:space="preserve">qui retourne un point avec lequel l’activité est associé. Après avoir obtenu l’activité sélectionnée, il (le contrôleur) fait une vérification sur la liste des activités en appelant la méthode </w:t>
-      </w:r>
-      <w:proofErr w:type="spellStart"/>
-      <w:proofErr w:type="gramStart"/>
-      <w:r>
-        <w:rPr>
-          <w:b/>
-        </w:rPr>
-        <w:t>verificationListOfActivite</w:t>
-      </w:r>
-      <w:proofErr w:type="spellEnd"/>
-      <w:r>
-        <w:rPr>
-          <w:b/>
-        </w:rPr>
-        <w:t>(</w:t>
-      </w:r>
-      <w:proofErr w:type="spellStart"/>
-      <w:proofErr w:type="gramEnd"/>
-      <w:r>
-        <w:rPr>
-          <w:b/>
-        </w:rPr>
-        <w:t>act</w:t>
-      </w:r>
-      <w:proofErr w:type="spellEnd"/>
-      <w:r>
-        <w:rPr>
-          <w:b/>
-        </w:rPr>
-        <w:t>)</w:t>
-      </w:r>
-      <w:r>
-        <w:t>. Celle-ci permet de valider le déplacement et ainsi, déplacer l’activité dans la liste des activités placées ou bien la retourner à l’endroit de départ avant le déplacement. Cette première parti, s’assurer que l</w:t>
-      </w:r>
-      <w:r>
-        <w:t xml:space="preserve">a sélection </w:t>
-      </w:r>
-      <w:r>
-        <w:t>est valide (par exemple, que nous avions bien sélectionné une activité en cliquant)</w:t>
+        <w:t>verificationDrop(x,y)</w:t>
+      </w:r>
+      <w:r>
+        <w:t>. Cette méthode permet de faire en sorte que le cours s’accroche à la grille horaire</w:t>
+      </w:r>
+      <w:r>
+        <w:t xml:space="preserve"> lors du déplacement</w:t>
+      </w:r>
+      <w:r>
+        <w:t>. Ainsi, il ne tombe pas à une position</w:t>
+      </w:r>
+      <w:r>
+        <w:t xml:space="preserve"> entre deux plages horaire, il est toujours à un emplacement qui est valide pour être relâché (drop).</w:t>
       </w:r>
     </w:p>
     <w:p>
       <w:pPr>
         <w:pStyle w:val="Corpsdetexte"/>
-      </w:pPr>
-      <w:r>
-        <w:t xml:space="preserve">Ensuite, il faut </w:t>
-      </w:r>
-      <w:r>
-        <w:t>s</w:t>
-      </w:r>
-      <w:r>
-        <w:t>’assurer que le cours soit accroc</w:t>
-      </w:r>
-      <w:r>
-        <w:t>hé à l’horaire.</w:t>
-      </w:r>
-      <w:r>
-        <w:t xml:space="preserve"> Ceci est </w:t>
-      </w:r>
-      <w:proofErr w:type="spellStart"/>
-      <w:r>
-        <w:t>éxécuté</w:t>
-      </w:r>
-      <w:proofErr w:type="spellEnd"/>
-      <w:r>
-        <w:t xml:space="preserve"> à l’aide de la méthode </w:t>
-      </w:r>
-      <w:proofErr w:type="spellStart"/>
-      <w:r>
-        <w:rPr>
-          <w:b/>
-        </w:rPr>
-        <w:t>verificationDrop</w:t>
-      </w:r>
-      <w:proofErr w:type="spellEnd"/>
-      <w:r>
-        <w:rPr>
-          <w:b/>
-        </w:rPr>
-        <w:t>(</w:t>
-      </w:r>
-      <w:proofErr w:type="spellStart"/>
-      <w:r>
-        <w:rPr>
-          <w:b/>
-        </w:rPr>
-        <w:t>x</w:t>
-      </w:r>
-      <w:proofErr w:type="gramStart"/>
-      <w:r>
-        <w:rPr>
-          <w:b/>
-        </w:rPr>
-        <w:t>,y</w:t>
-      </w:r>
-      <w:proofErr w:type="spellEnd"/>
-      <w:proofErr w:type="gramEnd"/>
-      <w:r>
-        <w:rPr>
-          <w:b/>
-        </w:rPr>
-        <w:t>)</w:t>
-      </w:r>
-      <w:r>
-        <w:t>. Cette méthode permet de faire en sorte que le cours s’accroche à la grille horaire</w:t>
-      </w:r>
-      <w:r>
-        <w:t xml:space="preserve"> lors du déplacement</w:t>
-      </w:r>
-      <w:r>
-        <w:t>. Ainsi, il ne tombe pas à une position</w:t>
-      </w:r>
-      <w:r>
-        <w:t xml:space="preserve"> entre deux plages horaire, il est toujours à un emplacement qui est valide pour être relâché (drop).</w:t>
-      </w:r>
-    </w:p>
-    <w:p>
-      <w:pPr>
-        <w:pStyle w:val="Corpsdetexte"/>
+        <w:jc w:val="both"/>
       </w:pPr>
     </w:p>
     <w:p>
@@ -3312,7 +3404,7 @@
         </w:rPr>
         <w:lastRenderedPageBreak/>
         <w:drawing>
-          <wp:inline distT="0" distB="0" distL="0" distR="0">
+          <wp:inline distT="0" distB="0" distL="0" distR="0" wp14:anchorId="640600A5" wp14:editId="55539E58">
             <wp:extent cx="5911850" cy="9081135"/>
             <wp:effectExtent l="0" t="0" r="0" b="5715"/>
             <wp:docPr id="1" name="Image 1" descr="TP3DiagrammeDeSequenceSysteme"/>
@@ -3375,6 +3467,7 @@
     <w:p/>
     <w:p>
       <w:pPr>
+        <w:jc w:val="both"/>
         <w:rPr>
           <w:b/>
           <w:bCs/>
@@ -3389,7 +3482,6 @@
         </w:rPr>
         <w:t xml:space="preserve">L'utilisateur appelle la méthode </w:t>
       </w:r>
-      <w:proofErr w:type="spellStart"/>
       <w:r>
         <w:rPr>
           <w:b/>
@@ -3397,9 +3489,15 @@
           <w:sz w:val="24"/>
           <w:szCs w:val="24"/>
         </w:rPr>
-        <w:t>paintComponent</w:t>
-      </w:r>
-      <w:proofErr w:type="spellEnd"/>
+        <w:t>paintComponent(g)</w:t>
+      </w:r>
+      <w:r>
+        <w:rPr>
+          <w:sz w:val="24"/>
+          <w:szCs w:val="24"/>
+        </w:rPr>
+        <w:t xml:space="preserve"> de </w:t>
+      </w:r>
       <w:r>
         <w:rPr>
           <w:b/>
@@ -3407,16 +3505,15 @@
           <w:sz w:val="24"/>
           <w:szCs w:val="24"/>
         </w:rPr>
-        <w:t>(g)</w:t>
-      </w:r>
-      <w:r>
-        <w:rPr>
-          <w:sz w:val="24"/>
-          <w:szCs w:val="24"/>
-        </w:rPr>
-        <w:t xml:space="preserve"> de </w:t>
-      </w:r>
-      <w:proofErr w:type="spellStart"/>
+        <w:t>DrawingPanel</w:t>
+      </w:r>
+      <w:r>
+        <w:rPr>
+          <w:sz w:val="24"/>
+          <w:szCs w:val="24"/>
+        </w:rPr>
+        <w:t xml:space="preserve"> en passant un objet graphique. </w:t>
+      </w:r>
       <w:r>
         <w:rPr>
           <w:b/>
@@ -3426,15 +3523,13 @@
         </w:rPr>
         <w:t>DrawingPanel</w:t>
       </w:r>
-      <w:proofErr w:type="spellEnd"/>
-      <w:r>
-        <w:rPr>
-          <w:sz w:val="24"/>
-          <w:szCs w:val="24"/>
-        </w:rPr>
-        <w:t xml:space="preserve"> en passant un objet graphique. </w:t>
-      </w:r>
-      <w:proofErr w:type="spellStart"/>
+      <w:r>
+        <w:rPr>
+          <w:sz w:val="24"/>
+          <w:szCs w:val="24"/>
+        </w:rPr>
+        <w:t xml:space="preserve"> instancie un objet </w:t>
+      </w:r>
       <w:r>
         <w:rPr>
           <w:b/>
@@ -3442,17 +3537,15 @@
           <w:sz w:val="24"/>
           <w:szCs w:val="24"/>
         </w:rPr>
-        <w:t>DrawingPanel</w:t>
-      </w:r>
-      <w:proofErr w:type="spellEnd"/>
-      <w:r>
-        <w:rPr>
-          <w:sz w:val="24"/>
-          <w:szCs w:val="24"/>
-        </w:rPr>
-        <w:t xml:space="preserve"> instancie un objet </w:t>
-      </w:r>
-      <w:proofErr w:type="spellStart"/>
+        <w:t>HoraireDrawing</w:t>
+      </w:r>
+      <w:r>
+        <w:rPr>
+          <w:sz w:val="24"/>
+          <w:szCs w:val="24"/>
+        </w:rPr>
+        <w:t xml:space="preserve"> qui invoque à son tour </w:t>
+      </w:r>
       <w:r>
         <w:rPr>
           <w:b/>
@@ -3460,17 +3553,15 @@
           <w:sz w:val="24"/>
           <w:szCs w:val="24"/>
         </w:rPr>
-        <w:t>HoraireDrawing</w:t>
-      </w:r>
-      <w:proofErr w:type="spellEnd"/>
-      <w:r>
-        <w:rPr>
-          <w:sz w:val="24"/>
-          <w:szCs w:val="24"/>
-        </w:rPr>
-        <w:t xml:space="preserve"> qui invoque à son tour </w:t>
-      </w:r>
-      <w:proofErr w:type="spellStart"/>
+        <w:t>getHoraire</w:t>
+      </w:r>
+      <w:r>
+        <w:rPr>
+          <w:sz w:val="24"/>
+          <w:szCs w:val="24"/>
+        </w:rPr>
+        <w:t xml:space="preserve"> du contrôleur qui retourne un booléen. Selon la valeur de ce booléen, la méthode </w:t>
+      </w:r>
       <w:r>
         <w:rPr>
           <w:b/>
@@ -3478,17 +3569,15 @@
           <w:sz w:val="24"/>
           <w:szCs w:val="24"/>
         </w:rPr>
-        <w:t>getHoraire</w:t>
-      </w:r>
-      <w:proofErr w:type="spellEnd"/>
-      <w:r>
-        <w:rPr>
-          <w:sz w:val="24"/>
-          <w:szCs w:val="24"/>
-        </w:rPr>
-        <w:t xml:space="preserve"> du contrôleur qui retourne un booléen. Selon la valeur de ce booléen, la méthode </w:t>
-      </w:r>
-      <w:proofErr w:type="spellStart"/>
+        <w:t xml:space="preserve">draw(g) </w:t>
+      </w:r>
+      <w:r>
+        <w:rPr>
+          <w:sz w:val="24"/>
+          <w:szCs w:val="24"/>
+        </w:rPr>
+        <w:t xml:space="preserve">invoque à la fois </w:t>
+      </w:r>
       <w:r>
         <w:rPr>
           <w:b/>
@@ -3496,9 +3585,15 @@
           <w:sz w:val="24"/>
           <w:szCs w:val="24"/>
         </w:rPr>
-        <w:t>draw</w:t>
-      </w:r>
-      <w:proofErr w:type="spellEnd"/>
+        <w:t>drawHoraire(g)</w:t>
+      </w:r>
+      <w:r>
+        <w:rPr>
+          <w:sz w:val="24"/>
+          <w:szCs w:val="24"/>
+        </w:rPr>
+        <w:t xml:space="preserve"> et, soit </w:t>
+      </w:r>
       <w:r>
         <w:rPr>
           <w:b/>
@@ -3506,16 +3601,15 @@
           <w:sz w:val="24"/>
           <w:szCs w:val="24"/>
         </w:rPr>
-        <w:t xml:space="preserve">(g) </w:t>
-      </w:r>
-      <w:r>
-        <w:rPr>
-          <w:sz w:val="24"/>
-          <w:szCs w:val="24"/>
-        </w:rPr>
-        <w:t xml:space="preserve">invoque à la fois </w:t>
-      </w:r>
-      <w:proofErr w:type="spellStart"/>
+        <w:t>drawActivite(g)</w:t>
+      </w:r>
+      <w:r>
+        <w:rPr>
+          <w:sz w:val="24"/>
+          <w:szCs w:val="24"/>
+        </w:rPr>
+        <w:t xml:space="preserve">, soit </w:t>
+      </w:r>
       <w:r>
         <w:rPr>
           <w:b/>
@@ -3523,83 +3617,19 @@
           <w:sz w:val="24"/>
           <w:szCs w:val="24"/>
         </w:rPr>
-        <w:t>drawHoraire</w:t>
-      </w:r>
-      <w:proofErr w:type="spellEnd"/>
-      <w:r>
+        <w:t>drawActivite(g).</w:t>
+      </w:r>
+    </w:p>
+    <w:p>
+      <w:pPr>
+        <w:suppressAutoHyphens w:val="0"/>
+        <w:spacing w:after="0" w:line="240" w:lineRule="auto"/>
         <w:rPr>
           <w:b/>
           <w:bCs/>
           <w:sz w:val="24"/>
           <w:szCs w:val="24"/>
         </w:rPr>
-        <w:t>(g)</w:t>
-      </w:r>
-      <w:r>
-        <w:rPr>
-          <w:sz w:val="24"/>
-          <w:szCs w:val="24"/>
-        </w:rPr>
-        <w:t xml:space="preserve"> et, soit </w:t>
-      </w:r>
-      <w:proofErr w:type="spellStart"/>
-      <w:r>
-        <w:rPr>
-          <w:b/>
-          <w:bCs/>
-          <w:sz w:val="24"/>
-          <w:szCs w:val="24"/>
-        </w:rPr>
-        <w:t>drawActivite</w:t>
-      </w:r>
-      <w:proofErr w:type="spellEnd"/>
-      <w:r>
-        <w:rPr>
-          <w:b/>
-          <w:bCs/>
-          <w:sz w:val="24"/>
-          <w:szCs w:val="24"/>
-        </w:rPr>
-        <w:t>(g)</w:t>
-      </w:r>
-      <w:r>
-        <w:rPr>
-          <w:sz w:val="24"/>
-          <w:szCs w:val="24"/>
-        </w:rPr>
-        <w:t xml:space="preserve">, soit </w:t>
-      </w:r>
-      <w:proofErr w:type="spellStart"/>
-      <w:r>
-        <w:rPr>
-          <w:b/>
-          <w:bCs/>
-          <w:sz w:val="24"/>
-          <w:szCs w:val="24"/>
-        </w:rPr>
-        <w:t>drawActivite</w:t>
-      </w:r>
-      <w:proofErr w:type="spellEnd"/>
-      <w:r>
-        <w:rPr>
-          <w:b/>
-          <w:bCs/>
-          <w:sz w:val="24"/>
-          <w:szCs w:val="24"/>
-        </w:rPr>
-        <w:t>(g).</w:t>
-      </w:r>
-    </w:p>
-    <w:p>
-      <w:pPr>
-        <w:suppressAutoHyphens w:val="0"/>
-        <w:spacing w:after="0" w:line="240" w:lineRule="auto"/>
-        <w:rPr>
-          <w:b/>
-          <w:bCs/>
-          <w:sz w:val="24"/>
-          <w:szCs w:val="24"/>
-        </w:rPr>
       </w:pPr>
       <w:r>
         <w:rPr>
@@ -3607,7 +3637,7 @@
           <w:lang w:val="en-CA" w:eastAsia="en-CA"/>
         </w:rPr>
         <w:drawing>
-          <wp:anchor distT="0" distB="0" distL="0" distR="0" simplePos="0" relativeHeight="251660288" behindDoc="0" locked="0" layoutInCell="1" allowOverlap="1" wp14:anchorId="7FBDF590" wp14:editId="358294C4">
+          <wp:anchor distT="0" distB="0" distL="0" distR="0" simplePos="0" relativeHeight="251660288" behindDoc="0" locked="0" layoutInCell="1" allowOverlap="1" wp14:anchorId="03EE7F19" wp14:editId="6F8E8F7C">
             <wp:simplePos x="0" y="0"/>
             <wp:positionH relativeFrom="page">
               <wp:posOffset>999383</wp:posOffset>
@@ -3702,6 +3732,7 @@
     <w:p>
       <w:pPr>
         <w:pStyle w:val="Corpsdetexte"/>
+        <w:jc w:val="both"/>
       </w:pPr>
       <w:r>
         <w:t xml:space="preserve">Nous avons choisi la fonctionnalité de </w:t>
@@ -3725,32 +3756,267 @@
         <w:t xml:space="preserve">. </w:t>
       </w:r>
       <w:r>
-        <w:t xml:space="preserve">Cette fonction a posé un certains défis à implémenter. Nous voulions avoir quelques choses qui montrais visuellement le processus en action, et non seulement un déplacement de la souris sans objet en dessous. De plus, nous voulions que le cours qui était en train de se faire déplacer par l’utilisateur soit toujours dans une case de l’horaire. Ainsi, lorsque l’utilisateur déplace un cours, dès que le cours est rendu au-dessus de l’horaire, celui-ci est accroché à une case. Lorsque l’utilisateur déplace la souris, le cours reste en place jusqu’au moment où la souris est plus proche de la bordure de la prochaine case. </w:t>
+        <w:t>C</w:t>
+      </w:r>
+      <w:r>
+        <w:t>ette fonction a posé un certain défi</w:t>
+      </w:r>
+      <w:r>
+        <w:t xml:space="preserve"> à implémenter. Nous voulions av</w:t>
+      </w:r>
+      <w:r>
+        <w:t>oir quelques choses qui montrait</w:t>
+      </w:r>
+      <w:r>
+        <w:t xml:space="preserve"> visuellement le processus en action, et non seulement un déplace</w:t>
+      </w:r>
+      <w:r>
+        <w:t>ment de la souris sans objet en-</w:t>
+      </w:r>
+      <w:r>
+        <w:t xml:space="preserve">dessous. De plus, nous voulions que le cours qui était en train de se faire déplacer par l’utilisateur soit toujours dans une case de l’horaire. Ainsi, lorsque l’utilisateur déplace un cours, dès que le cours est rendu au-dessus de l’horaire, celui-ci est accroché à une case. Lorsque l’utilisateur déplace la souris, le cours reste en place jusqu’au moment où la souris est plus proche de la bordure de la prochaine case. </w:t>
       </w:r>
     </w:p>
     <w:p>
       <w:pPr>
         <w:pStyle w:val="Corpsdetexte"/>
-      </w:pPr>
-      <w:r>
-        <w:t>Cette fonctionnalité nous a aussi permis de faire en sorte que la validation automatique bloque les cases qui n’étaient pas valide. Ainsi, lorsque l’utilisateur sélectionne un cours, les cases invalides (donc, qui ferait en sorte que l’horaire n’est pas valide si le cours était placé à cet endroit) sont inaccessible par l’utilisateur. Même si la souris passe par-dessus les cases grisées par la validation automatique, le cours reste en place. Il se déplacera seulement lorsque la souris sera dans une position qui permettrait de déposer le cours dans une position qui est considéré comme valide.</w:t>
+        <w:jc w:val="both"/>
+      </w:pPr>
+      <w:r>
+        <w:t>Cette fonctionnalité nous a aussi permis de faire en sorte que la validation automatique bloque les cases qui n’étaient pas valide</w:t>
+      </w:r>
+      <w:r>
+        <w:t>s</w:t>
+      </w:r>
+      <w:r>
+        <w:t>. Ainsi, lorsque l’utilisateur sélectionne un cours, les cases invalides (donc, qui ferai</w:t>
+      </w:r>
+      <w:r>
+        <w:t>en</w:t>
+      </w:r>
+      <w:r>
+        <w:t>t en sorte que l’horaire n’est pas valide si le cours était placé à cet endroit) sont inaccessible</w:t>
+      </w:r>
+      <w:r>
+        <w:t>s</w:t>
+      </w:r>
+      <w:r>
+        <w:t xml:space="preserve"> par l’utilisateur. Même si la souris passe par-dessus les cases grisées par la validation automatique, le cours reste en place. Il se déplacera seulement lorsque la souris sera dans une position qui permettrait de déposer le cours dans une position qui est considéré comme valide.</w:t>
       </w:r>
     </w:p>
     <w:p>
       <w:pPr>
         <w:pStyle w:val="Corpsdetexte"/>
-      </w:pPr>
-      <w:r>
-        <w:t>Cette fonctionnalité est expliqué plus en détails dans la section </w:t>
-      </w:r>
-      <w:proofErr w:type="gramStart"/>
-      <w:r>
-        <w:t>:Diagramme</w:t>
-      </w:r>
-      <w:proofErr w:type="gramEnd"/>
-      <w:r>
-        <w:t xml:space="preserve"> de séquence dans la sous-section : Déplacement d’un cours.</w:t>
-      </w:r>
+        <w:jc w:val="both"/>
+      </w:pPr>
+      <w:r>
+        <w:t>Cette fonctionnalité est expliqué</w:t>
+      </w:r>
+      <w:r>
+        <w:t>e</w:t>
+      </w:r>
+      <w:r>
+        <w:t xml:space="preserve"> plus en détails dans la section :</w:t>
+      </w:r>
+      <w:r>
+        <w:t xml:space="preserve"> </w:t>
+      </w:r>
+      <w:r>
+        <w:t>Diagramme de séquence</w:t>
+      </w:r>
+      <w:r>
+        <w:t>s</w:t>
+      </w:r>
+      <w:r>
+        <w:t xml:space="preserve"> dans la sous-section : Déplacement d’un cours.</w:t>
+      </w:r>
+    </w:p>
+    <w:p>
+      <w:pPr>
+        <w:pStyle w:val="Corpsdetexte"/>
+        <w:jc w:val="both"/>
+      </w:pPr>
+      <w:r>
+        <w:t>Voici des captures d’écran pour illustrer le drag-and-drop avec la validation automatique qui est activée. Un cours a été placé dans l’horaire et le cours en jaune dans la partie de droite est le cours sélectionné (l’utilisateur doit garder le bouton de la souris enfoncé pour que le cours soit sélectionné). La zone grise est la zone où le cours ne peut être positionné. Autrement, il y aurait un conflit d’horaire.</w:t>
+      </w:r>
+    </w:p>
+    <w:p>
+      <w:pPr>
+        <w:pStyle w:val="Corpsdetexte"/>
+        <w:jc w:val="both"/>
+      </w:pPr>
+      <w:r>
+        <w:rPr>
+          <w:noProof/>
+          <w:lang w:eastAsia="en-CA"/>
+        </w:rPr>
+        <w:drawing>
+          <wp:inline distT="0" distB="0" distL="0" distR="0" wp14:anchorId="78E4C30B" wp14:editId="5D6AD287">
+            <wp:extent cx="5486400" cy="2978248"/>
+            <wp:effectExtent l="0" t="0" r="0" b="0"/>
+            <wp:docPr id="9" name="Image 9"/>
+            <wp:cNvGraphicFramePr>
+              <a:graphicFrameLocks xmlns:a="http://schemas.openxmlformats.org/drawingml/2006/main" noChangeAspect="1"/>
+            </wp:cNvGraphicFramePr>
+            <a:graphic xmlns:a="http://schemas.openxmlformats.org/drawingml/2006/main">
+              <a:graphicData uri="http://schemas.openxmlformats.org/drawingml/2006/picture">
+                <pic:pic xmlns:pic="http://schemas.openxmlformats.org/drawingml/2006/picture">
+                  <pic:nvPicPr>
+                    <pic:cNvPr id="0" name="Picture 1"/>
+                    <pic:cNvPicPr>
+                      <a:picLocks noChangeAspect="1" noChangeArrowheads="1"/>
+                    </pic:cNvPicPr>
+                  </pic:nvPicPr>
+                  <pic:blipFill>
+                    <a:blip r:embed="rId17">
+                      <a:extLst>
+                        <a:ext uri="{28A0092B-C50C-407E-A947-70E740481C1C}">
+                          <a14:useLocalDpi xmlns:a14="http://schemas.microsoft.com/office/drawing/2010/main" val="0"/>
+                        </a:ext>
+                      </a:extLst>
+                    </a:blip>
+                    <a:srcRect/>
+                    <a:stretch>
+                      <a:fillRect/>
+                    </a:stretch>
+                  </pic:blipFill>
+                  <pic:spPr bwMode="auto">
+                    <a:xfrm>
+                      <a:off x="0" y="0"/>
+                      <a:ext cx="5486400" cy="2978248"/>
+                    </a:xfrm>
+                    <a:prstGeom prst="rect">
+                      <a:avLst/>
+                    </a:prstGeom>
+                    <a:noFill/>
+                    <a:ln>
+                      <a:noFill/>
+                    </a:ln>
+                  </pic:spPr>
+                </pic:pic>
+              </a:graphicData>
+            </a:graphic>
+          </wp:inline>
+        </w:drawing>
+      </w:r>
+    </w:p>
+    <w:p>
+      <w:pPr>
+        <w:pStyle w:val="Corpsdetexte"/>
+        <w:jc w:val="both"/>
+      </w:pPr>
+    </w:p>
+    <w:p>
+      <w:pPr>
+        <w:pStyle w:val="Corpsdetexte"/>
+        <w:jc w:val="both"/>
+      </w:pPr>
+    </w:p>
+    <w:p>
+      <w:pPr>
+        <w:pStyle w:val="Corpsdetexte"/>
+        <w:jc w:val="both"/>
+      </w:pPr>
+    </w:p>
+    <w:p>
+      <w:pPr>
+        <w:pStyle w:val="Corpsdetexte"/>
+        <w:jc w:val="both"/>
+      </w:pPr>
+      <w:r>
+        <w:lastRenderedPageBreak/>
+        <w:t xml:space="preserve">Par la suite, il est possible de constater que la souris se trouve de l’autre côté de la zone grise (la zone de conflit) mais le cours n’a pas suivi. Ceci est causé par notre fonction qui fait les validations lors du </w:t>
+      </w:r>
+      <w:r>
+        <w:rPr>
+          <w:i/>
+        </w:rPr>
+        <w:t>drag-and-drop</w:t>
+      </w:r>
+      <w:r>
+        <w:t>. Tant que le cours ne peut être dans une position valide, celui reste à l’endroit où il est actuellement.</w:t>
+      </w:r>
+    </w:p>
+    <w:p>
+      <w:pPr>
+        <w:pStyle w:val="Corpsdetexte"/>
+        <w:jc w:val="both"/>
+      </w:pPr>
+    </w:p>
+    <w:p>
+      <w:pPr>
+        <w:pStyle w:val="Corpsdetexte"/>
+        <w:jc w:val="both"/>
+      </w:pPr>
+      <w:r>
+        <w:rPr>
+          <w:noProof/>
+          <w:lang w:val="en-CA" w:eastAsia="en-CA"/>
+        </w:rPr>
+        <w:drawing>
+          <wp:inline distT="0" distB="0" distL="0" distR="0" wp14:anchorId="57188CF3" wp14:editId="36EF1D8A">
+            <wp:extent cx="5467350" cy="2971800"/>
+            <wp:effectExtent l="0" t="0" r="0" b="0"/>
+            <wp:docPr id="10" name="Image 3" descr="C:\Users\Phil\AppData\Local\Microsoft\Windows\INetCache\Content.Word\capture 2.png"/>
+            <wp:cNvGraphicFramePr>
+              <a:graphicFrameLocks xmlns:a="http://schemas.openxmlformats.org/drawingml/2006/main" noChangeAspect="1"/>
+            </wp:cNvGraphicFramePr>
+            <a:graphic xmlns:a="http://schemas.openxmlformats.org/drawingml/2006/main">
+              <a:graphicData uri="http://schemas.openxmlformats.org/drawingml/2006/picture">
+                <pic:pic xmlns:pic="http://schemas.openxmlformats.org/drawingml/2006/picture">
+                  <pic:nvPicPr>
+                    <pic:cNvPr id="0" name="Picture 3" descr="C:\Users\Phil\AppData\Local\Microsoft\Windows\INetCache\Content.Word\capture 2.png"/>
+                    <pic:cNvPicPr>
+                      <a:picLocks noChangeAspect="1" noChangeArrowheads="1"/>
+                    </pic:cNvPicPr>
+                  </pic:nvPicPr>
+                  <pic:blipFill>
+                    <a:blip r:embed="rId18">
+                      <a:extLst>
+                        <a:ext uri="{28A0092B-C50C-407E-A947-70E740481C1C}">
+                          <a14:useLocalDpi xmlns:a14="http://schemas.microsoft.com/office/drawing/2010/main" val="0"/>
+                        </a:ext>
+                      </a:extLst>
+                    </a:blip>
+                    <a:srcRect/>
+                    <a:stretch>
+                      <a:fillRect/>
+                    </a:stretch>
+                  </pic:blipFill>
+                  <pic:spPr bwMode="auto">
+                    <a:xfrm>
+                      <a:off x="0" y="0"/>
+                      <a:ext cx="5467350" cy="2971800"/>
+                    </a:xfrm>
+                    <a:prstGeom prst="rect">
+                      <a:avLst/>
+                    </a:prstGeom>
+                    <a:noFill/>
+                    <a:ln>
+                      <a:noFill/>
+                    </a:ln>
+                  </pic:spPr>
+                </pic:pic>
+              </a:graphicData>
+            </a:graphic>
+          </wp:inline>
+        </w:drawing>
+      </w:r>
+    </w:p>
+    <w:p>
+      <w:pPr>
+        <w:suppressAutoHyphens w:val="0"/>
+        <w:spacing w:after="0" w:line="240" w:lineRule="auto"/>
+      </w:pPr>
+      <w:r>
+        <w:br w:type="page"/>
+      </w:r>
+    </w:p>
+    <w:p>
+      <w:pPr>
+        <w:pStyle w:val="Corpsdetexte"/>
+        <w:jc w:val="both"/>
+      </w:pPr>
       <w:bookmarkStart w:id="21" w:name="_GoBack"/>
       <w:bookmarkEnd w:id="21"/>
     </w:p>
@@ -3789,30 +4055,8 @@
           <w:sz w:val="24"/>
           <w:szCs w:val="24"/>
         </w:rPr>
-        <w:t xml:space="preserve">Voir </w:t>
-      </w:r>
-      <w:proofErr w:type="spellStart"/>
-      <w:proofErr w:type="gramStart"/>
-      <w:r>
-        <w:rPr>
-          <w:b/>
-          <w:i/>
-          <w:sz w:val="24"/>
-          <w:szCs w:val="24"/>
-        </w:rPr>
-        <w:t>diagrammeDeGant.gan</w:t>
-      </w:r>
-      <w:proofErr w:type="spellEnd"/>
-      <w:r>
-        <w:rPr>
-          <w:b/>
-          <w:i/>
-          <w:sz w:val="24"/>
-          <w:szCs w:val="24"/>
-        </w:rPr>
-        <w:t xml:space="preserve"> .</w:t>
-      </w:r>
-      <w:proofErr w:type="gramEnd"/>
+        <w:t>Voir diagrammeDeGant.gan .</w:t>
+      </w:r>
     </w:p>
     <w:p>
       <w:pPr>
@@ -3835,7 +4079,7 @@
           <w:lang w:val="en-CA" w:eastAsia="en-CA"/>
         </w:rPr>
         <w:drawing>
-          <wp:inline distT="0" distB="0" distL="0" distR="0">
+          <wp:inline distT="0" distB="0" distL="0" distR="0" wp14:anchorId="4B238B19" wp14:editId="2D9C0C15">
             <wp:extent cx="6479540" cy="3594735"/>
             <wp:effectExtent l="0" t="0" r="0" b="5715"/>
             <wp:docPr id="2" name="Image 2"/>
@@ -3852,7 +4096,7 @@
                     </pic:cNvPicPr>
                   </pic:nvPicPr>
                   <pic:blipFill>
-                    <a:blip r:embed="rId17">
+                    <a:blip r:embed="rId19">
                       <a:extLst>
                         <a:ext uri="{28A0092B-C50C-407E-A947-70E740481C1C}">
                           <a14:useLocalDpi xmlns:a14="http://schemas.microsoft.com/office/drawing/2010/main" val="0"/>
@@ -4003,53 +4247,65 @@
     </w:p>
     <w:p>
       <w:pPr>
-        <w:rPr>
-          <w:sz w:val="24"/>
-          <w:szCs w:val="24"/>
-        </w:rPr>
-      </w:pPr>
-      <w:r>
-        <w:rPr>
-          <w:sz w:val="24"/>
-          <w:szCs w:val="24"/>
-        </w:rPr>
-        <w:t xml:space="preserve">Pour conclure ce rapport, nous croyons que nous avons répondu aux exigences du client. Les fonctions qui ont été demandé ont été </w:t>
-      </w:r>
-      <w:proofErr w:type="gramStart"/>
-      <w:r>
-        <w:rPr>
-          <w:sz w:val="24"/>
-          <w:szCs w:val="24"/>
-        </w:rPr>
-        <w:t>implémenter</w:t>
-      </w:r>
-      <w:proofErr w:type="gramEnd"/>
-      <w:r>
-        <w:rPr>
-          <w:sz w:val="24"/>
-          <w:szCs w:val="24"/>
-        </w:rPr>
-        <w:t xml:space="preserve"> dans notre application. Il est possible d'ouvrir un horaire vide, d'y ajouter des cours en les glissant sur l'horaire à la position désiré (Drag and drop), il y a une indicateur de validité de l'horaire qui est disponible en tout </w:t>
-      </w:r>
-      <w:proofErr w:type="gramStart"/>
-      <w:r>
-        <w:rPr>
-          <w:sz w:val="24"/>
-          <w:szCs w:val="24"/>
-        </w:rPr>
-        <w:t>temps(</w:t>
-      </w:r>
-      <w:proofErr w:type="gramEnd"/>
-      <w:r>
-        <w:rPr>
-          <w:sz w:val="24"/>
-          <w:szCs w:val="24"/>
-        </w:rPr>
-        <w:t xml:space="preserve">cadre qui entoure la zone de l'horaire qui est vert lorsqu'elle est valide et qui devient rouge lorsqu'il y a un conflit). </w:t>
-      </w:r>
-    </w:p>
-    <w:p>
-      <w:pPr>
+        <w:jc w:val="both"/>
+        <w:rPr>
+          <w:sz w:val="24"/>
+          <w:szCs w:val="24"/>
+        </w:rPr>
+      </w:pPr>
+      <w:r>
+        <w:rPr>
+          <w:sz w:val="24"/>
+          <w:szCs w:val="24"/>
+        </w:rPr>
+        <w:t>Pour conclure ce rapport, nous croyons que nous avons répondu aux exigences du client. Les fonctions qui ont été demandé</w:t>
+      </w:r>
+      <w:r>
+        <w:rPr>
+          <w:sz w:val="24"/>
+          <w:szCs w:val="24"/>
+        </w:rPr>
+        <w:t>es ont été implémentées</w:t>
+      </w:r>
+      <w:r>
+        <w:rPr>
+          <w:sz w:val="24"/>
+          <w:szCs w:val="24"/>
+        </w:rPr>
+        <w:t xml:space="preserve"> dans notre application. Il est possible d'ouvrir un horaire vide, d'y ajouter des cours en les glissant sur l'horaire à la position dé</w:t>
+      </w:r>
+      <w:r>
+        <w:rPr>
+          <w:sz w:val="24"/>
+          <w:szCs w:val="24"/>
+        </w:rPr>
+        <w:t>siré (Drag and drop), il y a un</w:t>
+      </w:r>
+      <w:r>
+        <w:rPr>
+          <w:sz w:val="24"/>
+          <w:szCs w:val="24"/>
+        </w:rPr>
+        <w:t xml:space="preserve"> indicateur de validité de l'horaire qui est disponible en tout temps</w:t>
+      </w:r>
+      <w:r>
+        <w:rPr>
+          <w:sz w:val="24"/>
+          <w:szCs w:val="24"/>
+        </w:rPr>
+        <w:t xml:space="preserve"> </w:t>
+      </w:r>
+      <w:r>
+        <w:rPr>
+          <w:sz w:val="24"/>
+          <w:szCs w:val="24"/>
+        </w:rPr>
+        <w:t xml:space="preserve">(cadre qui entoure la zone de l'horaire qui est vert lorsqu'elle est valide et qui devient rouge lorsqu'il y a un conflit). </w:t>
+      </w:r>
+    </w:p>
+    <w:p>
+      <w:pPr>
+        <w:jc w:val="both"/>
         <w:rPr>
           <w:sz w:val="24"/>
           <w:szCs w:val="24"/>
@@ -4062,63 +4318,111 @@
         </w:rPr>
         <w:t xml:space="preserve">Une limite de notre application vient du fait que la zone horaire est </w:t>
       </w:r>
-      <w:proofErr w:type="gramStart"/>
-      <w:r>
-        <w:rPr>
-          <w:sz w:val="24"/>
-          <w:szCs w:val="24"/>
-        </w:rPr>
-        <w:t>composé</w:t>
-      </w:r>
-      <w:proofErr w:type="gramEnd"/>
-      <w:r>
-        <w:rPr>
-          <w:sz w:val="24"/>
-          <w:szCs w:val="24"/>
-        </w:rPr>
-        <w:t xml:space="preserve"> d'une seule zone de dessin (</w:t>
-      </w:r>
-      <w:proofErr w:type="spellStart"/>
-      <w:r>
-        <w:rPr>
-          <w:sz w:val="24"/>
-          <w:szCs w:val="24"/>
-        </w:rPr>
-        <w:t>drawing</w:t>
-      </w:r>
-      <w:proofErr w:type="spellEnd"/>
-      <w:r>
-        <w:rPr>
-          <w:sz w:val="24"/>
-          <w:szCs w:val="24"/>
-        </w:rPr>
-        <w:t xml:space="preserve"> panel). Donc, lorsqu'il y a un grand nombre de cours, il est possible d'aller voir les cours qui sont dans le bas de la fenêtre, cependant, nous ne pouvons les placer dans l'horaire puisque celle-ci n'est plus visible dans la fenêtre. Par contre, lorsqu'un cours en placé sur l'horaire, </w:t>
-      </w:r>
-      <w:proofErr w:type="spellStart"/>
-      <w:r>
-        <w:rPr>
-          <w:sz w:val="24"/>
-          <w:szCs w:val="24"/>
-        </w:rPr>
-        <w:t>tout</w:t>
-      </w:r>
-      <w:proofErr w:type="spellEnd"/>
-      <w:r>
-        <w:rPr>
-          <w:sz w:val="24"/>
-          <w:szCs w:val="24"/>
-        </w:rPr>
-        <w:t xml:space="preserve"> les cours qui était situer en dessous du cours qui a été placé sont repositionner (il remonte vers le haut). Donc, en construisant l'horaire, les cours du bas qui étaient trop loin et non disponible pour être placé sur l'horaire peuvent être facilement </w:t>
-      </w:r>
-      <w:proofErr w:type="gramStart"/>
-      <w:r>
-        <w:rPr>
-          <w:sz w:val="24"/>
-          <w:szCs w:val="24"/>
-        </w:rPr>
-        <w:t>assigner</w:t>
-      </w:r>
-      <w:proofErr w:type="gramEnd"/>
+      <w:r>
+        <w:rPr>
+          <w:sz w:val="24"/>
+          <w:szCs w:val="24"/>
+        </w:rPr>
+        <w:t>composée</w:t>
+      </w:r>
+      <w:r>
+        <w:rPr>
+          <w:sz w:val="24"/>
+          <w:szCs w:val="24"/>
+        </w:rPr>
+        <w:t xml:space="preserve"> d'une seule zone de dessin (drawing panel). Donc, lorsqu'il y a un grand nombre de cours, il est possible d'aller voir les cours qui sont dans le bas de la fenêtre, cependant, nous ne pouvons les placer dans l'horaire</w:t>
+      </w:r>
+      <w:r>
+        <w:rPr>
+          <w:sz w:val="24"/>
+          <w:szCs w:val="24"/>
+        </w:rPr>
+        <w:t>,</w:t>
+      </w:r>
+      <w:r>
+        <w:rPr>
+          <w:sz w:val="24"/>
+          <w:szCs w:val="24"/>
+        </w:rPr>
+        <w:t xml:space="preserve"> puisque celle-ci n'est plus visible dans la fenêtre</w:t>
+      </w:r>
+      <w:r>
+        <w:rPr>
+          <w:sz w:val="24"/>
+          <w:szCs w:val="24"/>
+        </w:rPr>
+        <w:t>. Par contre, lorsqu'un cours est placé sur l'horaire, tous</w:t>
+      </w:r>
+      <w:r>
+        <w:rPr>
+          <w:sz w:val="24"/>
+          <w:szCs w:val="24"/>
+        </w:rPr>
+        <w:t xml:space="preserve"> les cours qui étai</w:t>
+      </w:r>
+      <w:r>
+        <w:rPr>
+          <w:sz w:val="24"/>
+          <w:szCs w:val="24"/>
+        </w:rPr>
+        <w:t>ent situés en-</w:t>
+      </w:r>
+      <w:r>
+        <w:rPr>
+          <w:sz w:val="24"/>
+          <w:szCs w:val="24"/>
+        </w:rPr>
+        <w:t>dessous du cours qu</w:t>
+      </w:r>
+      <w:r>
+        <w:rPr>
+          <w:sz w:val="24"/>
+          <w:szCs w:val="24"/>
+        </w:rPr>
+        <w:t>i a été placé sont repositionnés</w:t>
+      </w:r>
+      <w:r>
+        <w:rPr>
+          <w:sz w:val="24"/>
+          <w:szCs w:val="24"/>
+        </w:rPr>
+        <w:t xml:space="preserve"> (il remonte vers le haut). Donc, en construisant l'horaire, les cours du bas qui étaient trop loin et non disponible</w:t>
+      </w:r>
+      <w:r>
+        <w:rPr>
+          <w:sz w:val="24"/>
+          <w:szCs w:val="24"/>
+        </w:rPr>
+        <w:t>s</w:t>
+      </w:r>
+      <w:r>
+        <w:rPr>
+          <w:sz w:val="24"/>
+          <w:szCs w:val="24"/>
+        </w:rPr>
+        <w:t xml:space="preserve"> pour être placé</w:t>
+      </w:r>
+      <w:r>
+        <w:rPr>
+          <w:sz w:val="24"/>
+          <w:szCs w:val="24"/>
+        </w:rPr>
+        <w:t>s</w:t>
+      </w:r>
+      <w:r>
+        <w:rPr>
+          <w:sz w:val="24"/>
+          <w:szCs w:val="24"/>
+        </w:rPr>
+        <w:t xml:space="preserve"> sur l'horaire </w:t>
+      </w:r>
+      <w:r>
+        <w:rPr>
+          <w:sz w:val="24"/>
+          <w:szCs w:val="24"/>
+        </w:rPr>
+        <w:t>peuvent être facilement assignés</w:t>
+      </w:r>
       <w:r>
         <w:rPr>
           <w:sz w:val="24"/>
@@ -4126,37 +4430,19 @@
         </w:rPr>
         <w:t xml:space="preserve"> une heure et une journée lorsqu'il remonte. Pour éviter ce problème, nous aurions dû </w:t>
       </w:r>
-      <w:proofErr w:type="gramStart"/>
-      <w:r>
-        <w:rPr>
-          <w:sz w:val="24"/>
-          <w:szCs w:val="24"/>
-        </w:rPr>
-        <w:t>utilisé</w:t>
-      </w:r>
-      <w:proofErr w:type="gramEnd"/>
-      <w:r>
-        <w:rPr>
-          <w:sz w:val="24"/>
-          <w:szCs w:val="24"/>
-        </w:rPr>
-        <w:t xml:space="preserve"> deux </w:t>
-      </w:r>
-      <w:proofErr w:type="spellStart"/>
-      <w:r>
-        <w:rPr>
-          <w:sz w:val="24"/>
-          <w:szCs w:val="24"/>
-        </w:rPr>
-        <w:t>drawing</w:t>
-      </w:r>
-      <w:proofErr w:type="spellEnd"/>
-      <w:r>
-        <w:rPr>
-          <w:sz w:val="24"/>
-          <w:szCs w:val="24"/>
-        </w:rPr>
-        <w:t xml:space="preserve"> panel pour ainsi avoir une </w:t>
+      <w:r>
+        <w:rPr>
+          <w:sz w:val="24"/>
+          <w:szCs w:val="24"/>
+        </w:rPr>
+        <w:t>utiliser</w:t>
+      </w:r>
+      <w:r>
+        <w:rPr>
+          <w:sz w:val="24"/>
+          <w:szCs w:val="24"/>
+        </w:rPr>
+        <w:t xml:space="preserve"> deux drawing panel pour ainsi avoir une </w:t>
       </w:r>
       <w:r>
         <w:rPr>
@@ -4177,25 +4463,46 @@
     </w:p>
     <w:p>
       <w:pPr>
-        <w:rPr>
-          <w:sz w:val="24"/>
-          <w:szCs w:val="24"/>
-        </w:rPr>
-      </w:pPr>
-      <w:r>
-        <w:rPr>
-          <w:sz w:val="24"/>
-          <w:szCs w:val="24"/>
-        </w:rPr>
-        <w:t xml:space="preserve">De façon général, le programme est facile d'utilisation et il est intuitif pour un utilisateur débutant. Nous avons utilisé des symboles familier pour identifier les boutons de </w:t>
-      </w:r>
-      <w:r>
-        <w:rPr>
-          <w:sz w:val="24"/>
-          <w:szCs w:val="24"/>
-        </w:rPr>
-        <w:lastRenderedPageBreak/>
-        <w:t xml:space="preserve">l'application pour permettre à une personne qui n'a jamais utilisé le programme de facilement l'utilisé. </w:t>
+        <w:jc w:val="both"/>
+        <w:rPr>
+          <w:sz w:val="24"/>
+          <w:szCs w:val="24"/>
+        </w:rPr>
+      </w:pPr>
+      <w:r>
+        <w:rPr>
+          <w:sz w:val="24"/>
+          <w:szCs w:val="24"/>
+        </w:rPr>
+        <w:t>De façon général, le programme est facile d'utilisation et il est intuitif pour un utilisateur débutant. Nous avo</w:t>
+      </w:r>
+      <w:r>
+        <w:rPr>
+          <w:sz w:val="24"/>
+          <w:szCs w:val="24"/>
+        </w:rPr>
+        <w:t>ns utilisé des symboles familiés</w:t>
+      </w:r>
+      <w:r>
+        <w:rPr>
+          <w:sz w:val="24"/>
+          <w:szCs w:val="24"/>
+        </w:rPr>
+        <w:t xml:space="preserve"> pour identifier les boutons de l'application pour permettre à une personne qui n'a jamais utilisé le programme de facilement </w:t>
+      </w:r>
+      <w:r>
+        <w:rPr>
+          <w:sz w:val="24"/>
+          <w:szCs w:val="24"/>
+        </w:rPr>
+        <w:t>l’utiliser</w:t>
+      </w:r>
+      <w:r>
+        <w:rPr>
+          <w:sz w:val="24"/>
+          <w:szCs w:val="24"/>
+        </w:rPr>
+        <w:t xml:space="preserve">. </w:t>
       </w:r>
     </w:p>
     <w:p>
@@ -4768,15 +5075,6 @@
     <w:lsdException w:name="Book Title" w:uiPriority="33" w:qFormat="1"/>
     <w:lsdException w:name="Bibliography" w:semiHidden="1" w:uiPriority="37" w:unhideWhenUsed="1"/>
     <w:lsdException w:name="TOC Heading" w:semiHidden="1" w:uiPriority="39" w:unhideWhenUsed="1" w:qFormat="1"/>
-    <w:lsdException w:name="Plain Table 1" w:uiPriority="41"/>
-    <w:lsdException w:name="Plain Table 2" w:uiPriority="42"/>
-    <w:lsdException w:name="Plain Table 3" w:uiPriority="43"/>
-    <w:lsdException w:name="Plain Table 4" w:uiPriority="44"/>
-    <w:lsdException w:name="Plain Table 5" w:uiPriority="45"/>
-    <w:lsdException w:name="Grid Table Light" w:uiPriority="40"/>
-    <w:lsdException w:name="Grid Table 1 Light" w:uiPriority="46"/>
-    <w:lsdException w:name="Grid Table 2" w:uiPriority="47"/>
-    <w:lsdException w:name="Grid Table 3" w:uiPriority="48"/>
     <w:lsdException w:name="Grid Table 4" w:uiPriority="49"/>
     <w:lsdException w:name="Grid Table 5 Dark" w:uiPriority="50"/>
     <w:lsdException w:name="Grid Table 6 Colorful" w:uiPriority="51"/>
@@ -5162,6 +5460,37 @@
       <w:lang w:val="fr-CA" w:eastAsia="ar-SA"/>
     </w:rPr>
   </w:style>
+  <w:style w:type="paragraph" w:styleId="Textedebulles">
+    <w:name w:val="Balloon Text"/>
+    <w:basedOn w:val="Normal"/>
+    <w:link w:val="TextedebullesCar"/>
+    <w:uiPriority w:val="99"/>
+    <w:semiHidden/>
+    <w:unhideWhenUsed/>
+    <w:rsid w:val="009948E8"/>
+    <w:pPr>
+      <w:spacing w:after="0" w:line="240" w:lineRule="auto"/>
+    </w:pPr>
+    <w:rPr>
+      <w:rFonts w:ascii="Lucida Grande" w:hAnsi="Lucida Grande" w:cs="Lucida Grande"/>
+      <w:sz w:val="18"/>
+      <w:szCs w:val="18"/>
+    </w:rPr>
+  </w:style>
+  <w:style w:type="character" w:customStyle="1" w:styleId="TextedebullesCar">
+    <w:name w:val="Texte de bulles Car"/>
+    <w:basedOn w:val="Policepardfaut"/>
+    <w:link w:val="Textedebulles"/>
+    <w:uiPriority w:val="99"/>
+    <w:semiHidden/>
+    <w:rsid w:val="009948E8"/>
+    <w:rPr>
+      <w:rFonts w:ascii="Lucida Grande" w:eastAsia="SimSun" w:hAnsi="Lucida Grande" w:cs="Lucida Grande"/>
+      <w:sz w:val="18"/>
+      <w:szCs w:val="18"/>
+      <w:lang w:val="fr-CA" w:eastAsia="ar-SA"/>
+    </w:rPr>
+  </w:style>
 </w:styles>
 </file>
 
@@ -5208,7 +5537,7 @@
     </a:clrScheme>
     <a:fontScheme name="Office">
       <a:majorFont>
-        <a:latin typeface="Calibri Light" panose="020F0302020204030204"/>
+        <a:latin typeface="Calibri Light"/>
         <a:ea typeface=""/>
         <a:cs typeface=""/>
         <a:font script="Jpan" typeface="ＭＳ ゴシック"/>
@@ -5243,7 +5572,7 @@
         <a:font script="Geor" typeface="Sylfaen"/>
       </a:majorFont>
       <a:minorFont>
-        <a:latin typeface="Calibri" panose="020F0502020204030204"/>
+        <a:latin typeface="Calibri"/>
         <a:ea typeface=""/>
         <a:cs typeface=""/>
         <a:font script="Jpan" typeface="ＭＳ 明朝"/>

</xml_diff>

<commit_message>
creation dossier remise. Manque sous-dossier netbeans et .jar
</commit_message>
<xml_diff>
--- a/rapport/RemiseTP4/Alpha_4.docx
+++ b/rapport/RemiseTP4/Alpha_4.docx
@@ -42,7 +42,7 @@
                     </pic:cNvPicPr>
                   </pic:nvPicPr>
                   <pic:blipFill>
-                    <a:blip r:embed="rId5">
+                    <a:blip r:embed="rId6">
                       <a:extLst>
                         <a:ext uri="{28A0092B-C50C-407E-A947-70E740481C1C}">
                           <a14:useLocalDpi xmlns:a14="http://schemas.microsoft.com/office/drawing/2010/main" val="0"/>
@@ -242,7 +242,15 @@
         <w:pStyle w:val="Default"/>
       </w:pPr>
       <w:r>
-        <w:t xml:space="preserve">M. Jonathan Gaudreault </w:t>
+        <w:t xml:space="preserve">M. Jonathan </w:t>
+      </w:r>
+      <w:proofErr w:type="spellStart"/>
+      <w:r>
+        <w:t>Gaudreault</w:t>
+      </w:r>
+      <w:proofErr w:type="spellEnd"/>
+      <w:r>
+        <w:t xml:space="preserve"> </w:t>
       </w:r>
     </w:p>
     <w:p>
@@ -299,7 +307,7 @@
         <w:tab/>
         <w:t xml:space="preserve">             </w:t>
       </w:r>
-      <w:hyperlink r:id="rId6" w:history="1">
+      <w:hyperlink r:id="rId7" w:history="1">
         <w:r>
           <w:rPr>
             <w:rStyle w:val="Lienhypertexte"/>
@@ -325,15 +333,43 @@
           <w:lang w:val="en-CA"/>
         </w:rPr>
       </w:pPr>
+      <w:proofErr w:type="spellStart"/>
       <w:r>
         <w:rPr>
           <w:sz w:val="24"/>
           <w:szCs w:val="24"/>
           <w:lang w:val="en-CA"/>
         </w:rPr>
-        <w:t xml:space="preserve">Khouma, Abdou                          </w:t>
-      </w:r>
-      <w:hyperlink r:id="rId7" w:history="1">
+        <w:t>Khouma</w:t>
+      </w:r>
+      <w:proofErr w:type="spellEnd"/>
+      <w:r>
+        <w:rPr>
+          <w:sz w:val="24"/>
+          <w:szCs w:val="24"/>
+          <w:lang w:val="en-CA"/>
+        </w:rPr>
+        <w:t xml:space="preserve">, </w:t>
+      </w:r>
+      <w:proofErr w:type="spellStart"/>
+      <w:r>
+        <w:rPr>
+          <w:sz w:val="24"/>
+          <w:szCs w:val="24"/>
+          <w:lang w:val="en-CA"/>
+        </w:rPr>
+        <w:t>Abdou</w:t>
+      </w:r>
+      <w:proofErr w:type="spellEnd"/>
+      <w:r>
+        <w:rPr>
+          <w:sz w:val="24"/>
+          <w:szCs w:val="24"/>
+          <w:lang w:val="en-CA"/>
+        </w:rPr>
+        <w:t xml:space="preserve">                          </w:t>
+      </w:r>
+      <w:hyperlink r:id="rId8" w:history="1">
         <w:r>
           <w:rPr>
             <w:rStyle w:val="Lienhypertexte"/>
@@ -361,20 +397,30 @@
           <w:lang w:val="en-CA"/>
         </w:rPr>
       </w:pPr>
+      <w:proofErr w:type="spellStart"/>
       <w:r>
         <w:rPr>
           <w:sz w:val="24"/>
           <w:szCs w:val="24"/>
           <w:lang w:val="en-CA"/>
         </w:rPr>
-        <w:t xml:space="preserve">Gadoury, Gabriel </w:t>
-      </w:r>
+        <w:t>Gadoury</w:t>
+      </w:r>
+      <w:proofErr w:type="spellEnd"/>
       <w:r>
         <w:rPr>
           <w:sz w:val="24"/>
           <w:szCs w:val="24"/>
           <w:lang w:val="en-CA"/>
         </w:rPr>
+        <w:t xml:space="preserve">, Gabriel </w:t>
+      </w:r>
+      <w:r>
+        <w:rPr>
+          <w:sz w:val="24"/>
+          <w:szCs w:val="24"/>
+          <w:lang w:val="en-CA"/>
+        </w:rPr>
         <w:tab/>
       </w:r>
       <w:r>
@@ -385,7 +431,7 @@
         </w:rPr>
         <w:tab/>
       </w:r>
-      <w:hyperlink r:id="rId8" w:history="1">
+      <w:hyperlink r:id="rId9" w:history="1">
         <w:r>
           <w:rPr>
             <w:rStyle w:val="Lienhypertexte"/>
@@ -430,15 +476,43 @@
           <w:lang w:val="en-CA"/>
         </w:rPr>
       </w:pPr>
+      <w:proofErr w:type="spellStart"/>
       <w:r>
         <w:rPr>
           <w:sz w:val="24"/>
           <w:szCs w:val="24"/>
           <w:lang w:val="en-CA"/>
         </w:rPr>
-        <w:t xml:space="preserve">Yéo, Clotioloman                        </w:t>
-      </w:r>
-      <w:hyperlink r:id="rId9" w:history="1">
+        <w:t>Yéo</w:t>
+      </w:r>
+      <w:proofErr w:type="spellEnd"/>
+      <w:r>
+        <w:rPr>
+          <w:sz w:val="24"/>
+          <w:szCs w:val="24"/>
+          <w:lang w:val="en-CA"/>
+        </w:rPr>
+        <w:t xml:space="preserve">, </w:t>
+      </w:r>
+      <w:proofErr w:type="spellStart"/>
+      <w:r>
+        <w:rPr>
+          <w:sz w:val="24"/>
+          <w:szCs w:val="24"/>
+          <w:lang w:val="en-CA"/>
+        </w:rPr>
+        <w:t>Clotioloman</w:t>
+      </w:r>
+      <w:proofErr w:type="spellEnd"/>
+      <w:r>
+        <w:rPr>
+          <w:sz w:val="24"/>
+          <w:szCs w:val="24"/>
+          <w:lang w:val="en-CA"/>
+        </w:rPr>
+        <w:t xml:space="preserve">                        </w:t>
+      </w:r>
+      <w:hyperlink r:id="rId10" w:history="1">
         <w:r>
           <w:rPr>
             <w:rStyle w:val="Lienhypertexte"/>
@@ -461,24 +535,33 @@
     <w:p>
       <w:pPr>
         <w:pStyle w:val="Titredetabledesmatires"/>
-      </w:pPr>
+        <w:rPr>
+          <w:lang w:val="fr-CA"/>
+        </w:rPr>
+      </w:pPr>
+      <w:bookmarkStart w:id="0" w:name="_Toc417998225"/>
       <w:r>
         <w:rPr>
           <w:rFonts w:ascii="Calibri" w:hAnsi="Calibri"/>
           <w:sz w:val="24"/>
           <w:szCs w:val="24"/>
+          <w:lang w:val="fr-CA"/>
         </w:rPr>
         <w:lastRenderedPageBreak/>
         <w:t>Table des matières</w:t>
       </w:r>
+      <w:bookmarkEnd w:id="0"/>
     </w:p>
     <w:p>
       <w:pPr>
         <w:pStyle w:val="TM1"/>
-        <w:tabs>
-          <w:tab w:val="clear" w:pos="9972"/>
-          <w:tab w:val="right" w:leader="dot" w:pos="8640"/>
-        </w:tabs>
+        <w:rPr>
+          <w:rFonts w:asciiTheme="minorHAnsi" w:eastAsiaTheme="minorEastAsia" w:hAnsiTheme="minorHAnsi" w:cstheme="minorBidi"/>
+          <w:noProof/>
+          <w:sz w:val="22"/>
+          <w:szCs w:val="22"/>
+          <w:lang w:eastAsia="en-CA"/>
+        </w:rPr>
       </w:pPr>
       <w:r>
         <w:fldChar w:fldCharType="begin"/>
@@ -489,249 +572,1017 @@
       <w:r>
         <w:fldChar w:fldCharType="separate"/>
       </w:r>
-      <w:hyperlink w:anchor="__RefHeading__278_560640856" w:history="1">
-        <w:r>
-          <w:t>Introduction</w:t>
-        </w:r>
-        <w:r>
-          <w:tab/>
-          <w:t>3</w:t>
-        </w:r>
-      </w:hyperlink>
+      <w:r>
+        <w:rPr>
+          <w:noProof/>
+        </w:rPr>
+        <w:t>Table des matières</w:t>
+      </w:r>
+      <w:r>
+        <w:rPr>
+          <w:noProof/>
+        </w:rPr>
+        <w:tab/>
+      </w:r>
+      <w:r>
+        <w:rPr>
+          <w:noProof/>
+        </w:rPr>
+        <w:fldChar w:fldCharType="begin"/>
+      </w:r>
+      <w:r>
+        <w:rPr>
+          <w:noProof/>
+        </w:rPr>
+        <w:instrText xml:space="preserve"> PAGEREF _Toc417998225 \h </w:instrText>
+      </w:r>
+      <w:r>
+        <w:rPr>
+          <w:noProof/>
+        </w:rPr>
+      </w:r>
+      <w:r>
+        <w:rPr>
+          <w:noProof/>
+        </w:rPr>
+        <w:fldChar w:fldCharType="separate"/>
+      </w:r>
+      <w:r>
+        <w:rPr>
+          <w:noProof/>
+        </w:rPr>
+        <w:t>2</w:t>
+      </w:r>
+      <w:r>
+        <w:rPr>
+          <w:noProof/>
+        </w:rPr>
+        <w:fldChar w:fldCharType="end"/>
+      </w:r>
     </w:p>
     <w:p>
       <w:pPr>
         <w:pStyle w:val="TM1"/>
-        <w:tabs>
-          <w:tab w:val="clear" w:pos="9972"/>
-          <w:tab w:val="right" w:leader="dot" w:pos="8640"/>
-        </w:tabs>
-      </w:pPr>
-      <w:hyperlink w:anchor="__RefHeading__280_560640856" w:history="1">
-        <w:r>
-          <w:t>Principales interfaces utilisateurs</w:t>
-        </w:r>
-        <w:r>
-          <w:tab/>
-          <w:t>4</w:t>
-        </w:r>
-      </w:hyperlink>
+        <w:rPr>
+          <w:rFonts w:asciiTheme="minorHAnsi" w:eastAsiaTheme="minorEastAsia" w:hAnsiTheme="minorHAnsi" w:cstheme="minorBidi"/>
+          <w:noProof/>
+          <w:sz w:val="22"/>
+          <w:szCs w:val="22"/>
+          <w:lang w:eastAsia="en-CA"/>
+        </w:rPr>
+      </w:pPr>
+      <w:r>
+        <w:rPr>
+          <w:noProof/>
+        </w:rPr>
+        <w:t>Introduction</w:t>
+      </w:r>
+      <w:r>
+        <w:rPr>
+          <w:noProof/>
+        </w:rPr>
+        <w:tab/>
+      </w:r>
+      <w:r>
+        <w:rPr>
+          <w:noProof/>
+        </w:rPr>
+        <w:fldChar w:fldCharType="begin"/>
+      </w:r>
+      <w:r>
+        <w:rPr>
+          <w:noProof/>
+        </w:rPr>
+        <w:instrText xml:space="preserve"> PAGEREF _Toc417998226 \h </w:instrText>
+      </w:r>
+      <w:r>
+        <w:rPr>
+          <w:noProof/>
+        </w:rPr>
+      </w:r>
+      <w:r>
+        <w:rPr>
+          <w:noProof/>
+        </w:rPr>
+        <w:fldChar w:fldCharType="separate"/>
+      </w:r>
+      <w:r>
+        <w:rPr>
+          <w:noProof/>
+        </w:rPr>
+        <w:t>3</w:t>
+      </w:r>
+      <w:r>
+        <w:rPr>
+          <w:noProof/>
+        </w:rPr>
+        <w:fldChar w:fldCharType="end"/>
+      </w:r>
+    </w:p>
+    <w:p>
+      <w:pPr>
+        <w:pStyle w:val="TM1"/>
+        <w:rPr>
+          <w:rFonts w:asciiTheme="minorHAnsi" w:eastAsiaTheme="minorEastAsia" w:hAnsiTheme="minorHAnsi" w:cstheme="minorBidi"/>
+          <w:noProof/>
+          <w:sz w:val="22"/>
+          <w:szCs w:val="22"/>
+          <w:lang w:eastAsia="en-CA"/>
+        </w:rPr>
+      </w:pPr>
+      <w:r>
+        <w:rPr>
+          <w:noProof/>
+        </w:rPr>
+        <w:t>Principales interfaces utilisateurs</w:t>
+      </w:r>
+      <w:r>
+        <w:rPr>
+          <w:noProof/>
+        </w:rPr>
+        <w:tab/>
+      </w:r>
+      <w:r>
+        <w:rPr>
+          <w:noProof/>
+        </w:rPr>
+        <w:fldChar w:fldCharType="begin"/>
+      </w:r>
+      <w:r>
+        <w:rPr>
+          <w:noProof/>
+        </w:rPr>
+        <w:instrText xml:space="preserve"> PAGEREF _Toc417998227 \h </w:instrText>
+      </w:r>
+      <w:r>
+        <w:rPr>
+          <w:noProof/>
+        </w:rPr>
+      </w:r>
+      <w:r>
+        <w:rPr>
+          <w:noProof/>
+        </w:rPr>
+        <w:fldChar w:fldCharType="separate"/>
+      </w:r>
+      <w:r>
+        <w:rPr>
+          <w:noProof/>
+        </w:rPr>
+        <w:t>4</w:t>
+      </w:r>
+      <w:r>
+        <w:rPr>
+          <w:noProof/>
+        </w:rPr>
+        <w:fldChar w:fldCharType="end"/>
+      </w:r>
+    </w:p>
+    <w:p>
+      <w:pPr>
+        <w:pStyle w:val="TM2"/>
+        <w:rPr>
+          <w:rFonts w:asciiTheme="minorHAnsi" w:eastAsiaTheme="minorEastAsia" w:hAnsiTheme="minorHAnsi" w:cstheme="minorBidi"/>
+          <w:noProof/>
+          <w:sz w:val="22"/>
+          <w:szCs w:val="22"/>
+          <w:lang w:eastAsia="en-CA"/>
+        </w:rPr>
+      </w:pPr>
+      <w:r>
+        <w:rPr>
+          <w:noProof/>
+        </w:rPr>
+        <w:t>Fenêtre principale</w:t>
+      </w:r>
+      <w:r>
+        <w:rPr>
+          <w:noProof/>
+        </w:rPr>
+        <w:tab/>
+      </w:r>
+      <w:r>
+        <w:rPr>
+          <w:noProof/>
+        </w:rPr>
+        <w:fldChar w:fldCharType="begin"/>
+      </w:r>
+      <w:r>
+        <w:rPr>
+          <w:noProof/>
+        </w:rPr>
+        <w:instrText xml:space="preserve"> PAGEREF _Toc417998228 \h </w:instrText>
+      </w:r>
+      <w:r>
+        <w:rPr>
+          <w:noProof/>
+        </w:rPr>
+      </w:r>
+      <w:r>
+        <w:rPr>
+          <w:noProof/>
+        </w:rPr>
+        <w:fldChar w:fldCharType="separate"/>
+      </w:r>
+      <w:r>
+        <w:rPr>
+          <w:noProof/>
+        </w:rPr>
+        <w:t>4</w:t>
+      </w:r>
+      <w:r>
+        <w:rPr>
+          <w:noProof/>
+        </w:rPr>
+        <w:fldChar w:fldCharType="end"/>
+      </w:r>
+    </w:p>
+    <w:p>
+      <w:pPr>
+        <w:pStyle w:val="TM2"/>
+        <w:rPr>
+          <w:rFonts w:asciiTheme="minorHAnsi" w:eastAsiaTheme="minorEastAsia" w:hAnsiTheme="minorHAnsi" w:cstheme="minorBidi"/>
+          <w:noProof/>
+          <w:sz w:val="22"/>
+          <w:szCs w:val="22"/>
+          <w:lang w:eastAsia="en-CA"/>
+        </w:rPr>
+      </w:pPr>
+      <w:r>
+        <w:rPr>
+          <w:noProof/>
+        </w:rPr>
+        <w:t>La fenêtre principale est essentiellement composée des parties suivantes :</w:t>
+      </w:r>
+      <w:r>
+        <w:rPr>
+          <w:noProof/>
+        </w:rPr>
+        <w:tab/>
+      </w:r>
+      <w:r>
+        <w:rPr>
+          <w:noProof/>
+        </w:rPr>
+        <w:fldChar w:fldCharType="begin"/>
+      </w:r>
+      <w:r>
+        <w:rPr>
+          <w:noProof/>
+        </w:rPr>
+        <w:instrText xml:space="preserve"> PAGEREF _Toc417998229 \h </w:instrText>
+      </w:r>
+      <w:r>
+        <w:rPr>
+          <w:noProof/>
+        </w:rPr>
+      </w:r>
+      <w:r>
+        <w:rPr>
+          <w:noProof/>
+        </w:rPr>
+        <w:fldChar w:fldCharType="separate"/>
+      </w:r>
+      <w:r>
+        <w:rPr>
+          <w:noProof/>
+        </w:rPr>
+        <w:t>5</w:t>
+      </w:r>
+      <w:r>
+        <w:rPr>
+          <w:noProof/>
+        </w:rPr>
+        <w:fldChar w:fldCharType="end"/>
+      </w:r>
     </w:p>
     <w:p>
       <w:pPr>
         <w:pStyle w:val="TM2"/>
         <w:tabs>
-          <w:tab w:val="clear" w:pos="9689"/>
-          <w:tab w:val="right" w:leader="dot" w:pos="8640"/>
+          <w:tab w:val="left" w:pos="660"/>
         </w:tabs>
-      </w:pPr>
-      <w:hyperlink w:anchor="__RefHeading__282_560640856" w:history="1">
-        <w:r>
-          <w:t>Fenêtre principale</w:t>
-        </w:r>
-        <w:r>
-          <w:tab/>
-          <w:t>4</w:t>
-        </w:r>
-      </w:hyperlink>
+        <w:rPr>
+          <w:rFonts w:asciiTheme="minorHAnsi" w:eastAsiaTheme="minorEastAsia" w:hAnsiTheme="minorHAnsi" w:cstheme="minorBidi"/>
+          <w:noProof/>
+          <w:sz w:val="22"/>
+          <w:szCs w:val="22"/>
+          <w:lang w:eastAsia="en-CA"/>
+        </w:rPr>
+      </w:pPr>
+      <w:r>
+        <w:rPr>
+          <w:rFonts w:ascii="Symbol" w:hAnsi="Symbol"/>
+          <w:noProof/>
+        </w:rPr>
+        <w:t></w:t>
+      </w:r>
+      <w:r>
+        <w:rPr>
+          <w:rFonts w:asciiTheme="minorHAnsi" w:eastAsiaTheme="minorEastAsia" w:hAnsiTheme="minorHAnsi" w:cstheme="minorBidi"/>
+          <w:noProof/>
+          <w:sz w:val="22"/>
+          <w:szCs w:val="22"/>
+          <w:lang w:eastAsia="en-CA"/>
+        </w:rPr>
+        <w:tab/>
+      </w:r>
+      <w:r>
+        <w:rPr>
+          <w:noProof/>
+        </w:rPr>
+        <w:t>Une barre de menu au haut de l’écran, permettant l’accès à des fonctionnalités triviales</w:t>
+      </w:r>
+      <w:r>
+        <w:rPr>
+          <w:noProof/>
+        </w:rPr>
+        <w:tab/>
+      </w:r>
+      <w:r>
+        <w:rPr>
+          <w:noProof/>
+        </w:rPr>
+        <w:fldChar w:fldCharType="begin"/>
+      </w:r>
+      <w:r>
+        <w:rPr>
+          <w:noProof/>
+        </w:rPr>
+        <w:instrText xml:space="preserve"> PAGEREF _Toc417998230 \h </w:instrText>
+      </w:r>
+      <w:r>
+        <w:rPr>
+          <w:noProof/>
+        </w:rPr>
+      </w:r>
+      <w:r>
+        <w:rPr>
+          <w:noProof/>
+        </w:rPr>
+        <w:fldChar w:fldCharType="separate"/>
+      </w:r>
+      <w:r>
+        <w:rPr>
+          <w:noProof/>
+        </w:rPr>
+        <w:t>5</w:t>
+      </w:r>
+      <w:r>
+        <w:rPr>
+          <w:noProof/>
+        </w:rPr>
+        <w:fldChar w:fldCharType="end"/>
+      </w:r>
     </w:p>
     <w:p>
       <w:pPr>
         <w:pStyle w:val="TM2"/>
-        <w:tabs>
-          <w:tab w:val="clear" w:pos="9689"/>
-          <w:tab w:val="right" w:leader="dot" w:pos="8640"/>
-        </w:tabs>
-      </w:pPr>
-      <w:hyperlink w:anchor="__RefHeading__284_560640856" w:history="1">
-        <w:r>
-          <w:t>La fenêtre principale est essentiellement composée des parties suivantes :</w:t>
-        </w:r>
-        <w:r>
-          <w:tab/>
-          <w:t>5</w:t>
-        </w:r>
-      </w:hyperlink>
+        <w:rPr>
+          <w:rFonts w:asciiTheme="minorHAnsi" w:eastAsiaTheme="minorEastAsia" w:hAnsiTheme="minorHAnsi" w:cstheme="minorBidi"/>
+          <w:noProof/>
+          <w:sz w:val="22"/>
+          <w:szCs w:val="22"/>
+          <w:lang w:eastAsia="en-CA"/>
+        </w:rPr>
+      </w:pPr>
+      <w:r>
+        <w:rPr>
+          <w:noProof/>
+        </w:rPr>
+        <w:t>Fenêtre statistiques</w:t>
+      </w:r>
+      <w:r>
+        <w:rPr>
+          <w:noProof/>
+        </w:rPr>
+        <w:tab/>
+      </w:r>
+      <w:r>
+        <w:rPr>
+          <w:noProof/>
+        </w:rPr>
+        <w:fldChar w:fldCharType="begin"/>
+      </w:r>
+      <w:r>
+        <w:rPr>
+          <w:noProof/>
+        </w:rPr>
+        <w:instrText xml:space="preserve"> PAGEREF _Toc417998231 \h </w:instrText>
+      </w:r>
+      <w:r>
+        <w:rPr>
+          <w:noProof/>
+        </w:rPr>
+      </w:r>
+      <w:r>
+        <w:rPr>
+          <w:noProof/>
+        </w:rPr>
+        <w:fldChar w:fldCharType="separate"/>
+      </w:r>
+      <w:r>
+        <w:rPr>
+          <w:noProof/>
+        </w:rPr>
+        <w:t>6</w:t>
+      </w:r>
+      <w:r>
+        <w:rPr>
+          <w:noProof/>
+        </w:rPr>
+        <w:fldChar w:fldCharType="end"/>
+      </w:r>
+    </w:p>
+    <w:p>
+      <w:pPr>
+        <w:pStyle w:val="TM1"/>
+        <w:rPr>
+          <w:rFonts w:asciiTheme="minorHAnsi" w:eastAsiaTheme="minorEastAsia" w:hAnsiTheme="minorHAnsi" w:cstheme="minorBidi"/>
+          <w:noProof/>
+          <w:sz w:val="22"/>
+          <w:szCs w:val="22"/>
+          <w:lang w:eastAsia="en-CA"/>
+        </w:rPr>
+      </w:pPr>
+      <w:r>
+        <w:rPr>
+          <w:noProof/>
+        </w:rPr>
+        <w:t>Modèle du domaine</w:t>
+      </w:r>
+      <w:r>
+        <w:rPr>
+          <w:noProof/>
+        </w:rPr>
+        <w:tab/>
+      </w:r>
+      <w:r>
+        <w:rPr>
+          <w:noProof/>
+        </w:rPr>
+        <w:fldChar w:fldCharType="begin"/>
+      </w:r>
+      <w:r>
+        <w:rPr>
+          <w:noProof/>
+        </w:rPr>
+        <w:instrText xml:space="preserve"> PAGEREF _Toc417998232 \h </w:instrText>
+      </w:r>
+      <w:r>
+        <w:rPr>
+          <w:noProof/>
+        </w:rPr>
+      </w:r>
+      <w:r>
+        <w:rPr>
+          <w:noProof/>
+        </w:rPr>
+        <w:fldChar w:fldCharType="separate"/>
+      </w:r>
+      <w:r>
+        <w:rPr>
+          <w:noProof/>
+        </w:rPr>
+        <w:t>6</w:t>
+      </w:r>
+      <w:r>
+        <w:rPr>
+          <w:noProof/>
+        </w:rPr>
+        <w:fldChar w:fldCharType="end"/>
+      </w:r>
+    </w:p>
+    <w:p>
+      <w:pPr>
+        <w:pStyle w:val="TM1"/>
+        <w:rPr>
+          <w:rFonts w:asciiTheme="minorHAnsi" w:eastAsiaTheme="minorEastAsia" w:hAnsiTheme="minorHAnsi" w:cstheme="minorBidi"/>
+          <w:noProof/>
+          <w:sz w:val="22"/>
+          <w:szCs w:val="22"/>
+          <w:lang w:eastAsia="en-CA"/>
+        </w:rPr>
+      </w:pPr>
+      <w:r>
+        <w:rPr>
+          <w:noProof/>
+        </w:rPr>
+        <w:t>Modèle des cas d’utilisation</w:t>
+      </w:r>
+      <w:r>
+        <w:rPr>
+          <w:noProof/>
+        </w:rPr>
+        <w:tab/>
+      </w:r>
+      <w:r>
+        <w:rPr>
+          <w:noProof/>
+        </w:rPr>
+        <w:fldChar w:fldCharType="begin"/>
+      </w:r>
+      <w:r>
+        <w:rPr>
+          <w:noProof/>
+        </w:rPr>
+        <w:instrText xml:space="preserve"> PAGEREF _Toc417998233 \h </w:instrText>
+      </w:r>
+      <w:r>
+        <w:rPr>
+          <w:noProof/>
+        </w:rPr>
+      </w:r>
+      <w:r>
+        <w:rPr>
+          <w:noProof/>
+        </w:rPr>
+        <w:fldChar w:fldCharType="separate"/>
+      </w:r>
+      <w:r>
+        <w:rPr>
+          <w:noProof/>
+        </w:rPr>
+        <w:t>9</w:t>
+      </w:r>
+      <w:r>
+        <w:rPr>
+          <w:noProof/>
+        </w:rPr>
+        <w:fldChar w:fldCharType="end"/>
+      </w:r>
+    </w:p>
+    <w:p>
+      <w:pPr>
+        <w:pStyle w:val="TM1"/>
+        <w:rPr>
+          <w:rFonts w:asciiTheme="minorHAnsi" w:eastAsiaTheme="minorEastAsia" w:hAnsiTheme="minorHAnsi" w:cstheme="minorBidi"/>
+          <w:noProof/>
+          <w:sz w:val="22"/>
+          <w:szCs w:val="22"/>
+          <w:lang w:eastAsia="en-CA"/>
+        </w:rPr>
+      </w:pPr>
+      <w:r>
+        <w:rPr>
+          <w:noProof/>
+        </w:rPr>
+        <w:t>Architecture logique</w:t>
+      </w:r>
+      <w:r>
+        <w:rPr>
+          <w:noProof/>
+        </w:rPr>
+        <w:tab/>
+      </w:r>
+      <w:r>
+        <w:rPr>
+          <w:noProof/>
+        </w:rPr>
+        <w:fldChar w:fldCharType="begin"/>
+      </w:r>
+      <w:r>
+        <w:rPr>
+          <w:noProof/>
+        </w:rPr>
+        <w:instrText xml:space="preserve"> PAGEREF _Toc417998234 \h </w:instrText>
+      </w:r>
+      <w:r>
+        <w:rPr>
+          <w:noProof/>
+        </w:rPr>
+      </w:r>
+      <w:r>
+        <w:rPr>
+          <w:noProof/>
+        </w:rPr>
+        <w:fldChar w:fldCharType="separate"/>
+      </w:r>
+      <w:r>
+        <w:rPr>
+          <w:noProof/>
+        </w:rPr>
+        <w:t>10</w:t>
+      </w:r>
+      <w:r>
+        <w:rPr>
+          <w:noProof/>
+        </w:rPr>
+        <w:fldChar w:fldCharType="end"/>
+      </w:r>
+    </w:p>
+    <w:p>
+      <w:pPr>
+        <w:pStyle w:val="TM1"/>
+        <w:rPr>
+          <w:rFonts w:asciiTheme="minorHAnsi" w:eastAsiaTheme="minorEastAsia" w:hAnsiTheme="minorHAnsi" w:cstheme="minorBidi"/>
+          <w:noProof/>
+          <w:sz w:val="22"/>
+          <w:szCs w:val="22"/>
+          <w:lang w:eastAsia="en-CA"/>
+        </w:rPr>
+      </w:pPr>
+      <w:r>
+        <w:rPr>
+          <w:noProof/>
+        </w:rPr>
+        <w:t>Diagrammes de classes de conception</w:t>
+      </w:r>
+      <w:r>
+        <w:rPr>
+          <w:noProof/>
+        </w:rPr>
+        <w:tab/>
+      </w:r>
+      <w:r>
+        <w:rPr>
+          <w:noProof/>
+        </w:rPr>
+        <w:fldChar w:fldCharType="begin"/>
+      </w:r>
+      <w:r>
+        <w:rPr>
+          <w:noProof/>
+        </w:rPr>
+        <w:instrText xml:space="preserve"> PAGEREF _Toc417998235 \h </w:instrText>
+      </w:r>
+      <w:r>
+        <w:rPr>
+          <w:noProof/>
+        </w:rPr>
+      </w:r>
+      <w:r>
+        <w:rPr>
+          <w:noProof/>
+        </w:rPr>
+        <w:fldChar w:fldCharType="separate"/>
+      </w:r>
+      <w:r>
+        <w:rPr>
+          <w:noProof/>
+        </w:rPr>
+        <w:t>10</w:t>
+      </w:r>
+      <w:r>
+        <w:rPr>
+          <w:noProof/>
+        </w:rPr>
+        <w:fldChar w:fldCharType="end"/>
+      </w:r>
+    </w:p>
+    <w:p>
+      <w:pPr>
+        <w:pStyle w:val="TM1"/>
+        <w:rPr>
+          <w:rFonts w:asciiTheme="minorHAnsi" w:eastAsiaTheme="minorEastAsia" w:hAnsiTheme="minorHAnsi" w:cstheme="minorBidi"/>
+          <w:noProof/>
+          <w:sz w:val="22"/>
+          <w:szCs w:val="22"/>
+          <w:lang w:eastAsia="en-CA"/>
+        </w:rPr>
+      </w:pPr>
+      <w:r>
+        <w:rPr>
+          <w:noProof/>
+        </w:rPr>
+        <w:t>Diagrammes de séquences</w:t>
+      </w:r>
+      <w:r>
+        <w:rPr>
+          <w:noProof/>
+        </w:rPr>
+        <w:tab/>
+      </w:r>
+      <w:r>
+        <w:rPr>
+          <w:noProof/>
+        </w:rPr>
+        <w:fldChar w:fldCharType="begin"/>
+      </w:r>
+      <w:r>
+        <w:rPr>
+          <w:noProof/>
+        </w:rPr>
+        <w:instrText xml:space="preserve"> PAGEREF _Toc417998236 \h </w:instrText>
+      </w:r>
+      <w:r>
+        <w:rPr>
+          <w:noProof/>
+        </w:rPr>
+      </w:r>
+      <w:r>
+        <w:rPr>
+          <w:noProof/>
+        </w:rPr>
+        <w:fldChar w:fldCharType="separate"/>
+      </w:r>
+      <w:r>
+        <w:rPr>
+          <w:noProof/>
+        </w:rPr>
+        <w:t>12</w:t>
+      </w:r>
+      <w:r>
+        <w:rPr>
+          <w:noProof/>
+        </w:rPr>
+        <w:fldChar w:fldCharType="end"/>
+      </w:r>
     </w:p>
     <w:p>
       <w:pPr>
         <w:pStyle w:val="TM2"/>
-        <w:tabs>
-          <w:tab w:val="clear" w:pos="9689"/>
-          <w:tab w:val="right" w:leader="dot" w:pos="8640"/>
-        </w:tabs>
-      </w:pPr>
-      <w:hyperlink w:anchor="__RefHeading__286_560640856" w:history="1">
-        <w:r>
-          <w:t>Une barre de menu au haut de l’écran, permettant l’accès à des fonctionnalités triviales</w:t>
-        </w:r>
-        <w:r>
-          <w:tab/>
-          <w:t>5</w:t>
-        </w:r>
-      </w:hyperlink>
+        <w:rPr>
+          <w:rFonts w:asciiTheme="minorHAnsi" w:eastAsiaTheme="minorEastAsia" w:hAnsiTheme="minorHAnsi" w:cstheme="minorBidi"/>
+          <w:noProof/>
+          <w:sz w:val="22"/>
+          <w:szCs w:val="22"/>
+          <w:lang w:eastAsia="en-CA"/>
+        </w:rPr>
+      </w:pPr>
+      <w:r>
+        <w:rPr>
+          <w:noProof/>
+        </w:rPr>
+        <w:t>Déplacement d'un cours</w:t>
+      </w:r>
+      <w:r>
+        <w:rPr>
+          <w:noProof/>
+        </w:rPr>
+        <w:tab/>
+      </w:r>
+      <w:r>
+        <w:rPr>
+          <w:noProof/>
+        </w:rPr>
+        <w:fldChar w:fldCharType="begin"/>
+      </w:r>
+      <w:r>
+        <w:rPr>
+          <w:noProof/>
+        </w:rPr>
+        <w:instrText xml:space="preserve"> PAGEREF _Toc417998237 \h </w:instrText>
+      </w:r>
+      <w:r>
+        <w:rPr>
+          <w:noProof/>
+        </w:rPr>
+      </w:r>
+      <w:r>
+        <w:rPr>
+          <w:noProof/>
+        </w:rPr>
+        <w:fldChar w:fldCharType="separate"/>
+      </w:r>
+      <w:r>
+        <w:rPr>
+          <w:noProof/>
+        </w:rPr>
+        <w:t>12</w:t>
+      </w:r>
+      <w:r>
+        <w:rPr>
+          <w:noProof/>
+        </w:rPr>
+        <w:fldChar w:fldCharType="end"/>
+      </w:r>
     </w:p>
     <w:p>
       <w:pPr>
         <w:pStyle w:val="TM2"/>
-        <w:tabs>
-          <w:tab w:val="clear" w:pos="9689"/>
-          <w:tab w:val="right" w:leader="dot" w:pos="8640"/>
-        </w:tabs>
-      </w:pPr>
-      <w:hyperlink w:anchor="__RefHeading__288_560640856" w:history="1">
-        <w:r>
-          <w:t>Fenêtre statistiques</w:t>
-        </w:r>
-        <w:r>
-          <w:tab/>
-          <w:t>5</w:t>
-        </w:r>
-      </w:hyperlink>
+        <w:rPr>
+          <w:rFonts w:asciiTheme="minorHAnsi" w:eastAsiaTheme="minorEastAsia" w:hAnsiTheme="minorHAnsi" w:cstheme="minorBidi"/>
+          <w:noProof/>
+          <w:sz w:val="22"/>
+          <w:szCs w:val="22"/>
+          <w:lang w:eastAsia="en-CA"/>
+        </w:rPr>
+      </w:pPr>
+      <w:r>
+        <w:rPr>
+          <w:noProof/>
+        </w:rPr>
+        <w:t>Affichage de la grille horaire</w:t>
+      </w:r>
+      <w:r>
+        <w:rPr>
+          <w:noProof/>
+        </w:rPr>
+        <w:tab/>
+      </w:r>
+      <w:r>
+        <w:rPr>
+          <w:noProof/>
+        </w:rPr>
+        <w:fldChar w:fldCharType="begin"/>
+      </w:r>
+      <w:r>
+        <w:rPr>
+          <w:noProof/>
+        </w:rPr>
+        <w:instrText xml:space="preserve"> PAGEREF _Toc417998238 \h </w:instrText>
+      </w:r>
+      <w:r>
+        <w:rPr>
+          <w:noProof/>
+        </w:rPr>
+      </w:r>
+      <w:r>
+        <w:rPr>
+          <w:noProof/>
+        </w:rPr>
+        <w:fldChar w:fldCharType="separate"/>
+      </w:r>
+      <w:r>
+        <w:rPr>
+          <w:noProof/>
+        </w:rPr>
+        <w:t>14</w:t>
+      </w:r>
+      <w:r>
+        <w:rPr>
+          <w:noProof/>
+        </w:rPr>
+        <w:fldChar w:fldCharType="end"/>
+      </w:r>
     </w:p>
     <w:p>
       <w:pPr>
         <w:pStyle w:val="TM1"/>
-        <w:tabs>
-          <w:tab w:val="clear" w:pos="9972"/>
-          <w:tab w:val="right" w:leader="dot" w:pos="8640"/>
-        </w:tabs>
-      </w:pPr>
-      <w:hyperlink w:anchor="__RefHeading__290_560640856" w:history="1">
-        <w:r>
-          <w:t>Modèle du domaine</w:t>
-        </w:r>
-        <w:r>
-          <w:tab/>
-          <w:t>6</w:t>
-        </w:r>
-      </w:hyperlink>
+        <w:rPr>
+          <w:rFonts w:asciiTheme="minorHAnsi" w:eastAsiaTheme="minorEastAsia" w:hAnsiTheme="minorHAnsi" w:cstheme="minorBidi"/>
+          <w:noProof/>
+          <w:sz w:val="22"/>
+          <w:szCs w:val="22"/>
+          <w:lang w:eastAsia="en-CA"/>
+        </w:rPr>
+      </w:pPr>
+      <w:r>
+        <w:rPr>
+          <w:noProof/>
+        </w:rPr>
+        <w:t>Fonctionnalité dont nous sommes les plus fiers</w:t>
+      </w:r>
+      <w:r>
+        <w:rPr>
+          <w:noProof/>
+        </w:rPr>
+        <w:tab/>
+      </w:r>
+      <w:r>
+        <w:rPr>
+          <w:noProof/>
+        </w:rPr>
+        <w:fldChar w:fldCharType="begin"/>
+      </w:r>
+      <w:r>
+        <w:rPr>
+          <w:noProof/>
+        </w:rPr>
+        <w:instrText xml:space="preserve"> PAGEREF _Toc417998239 \h </w:instrText>
+      </w:r>
+      <w:r>
+        <w:rPr>
+          <w:noProof/>
+        </w:rPr>
+      </w:r>
+      <w:r>
+        <w:rPr>
+          <w:noProof/>
+        </w:rPr>
+        <w:fldChar w:fldCharType="separate"/>
+      </w:r>
+      <w:r>
+        <w:rPr>
+          <w:noProof/>
+        </w:rPr>
+        <w:t>15</w:t>
+      </w:r>
+      <w:r>
+        <w:rPr>
+          <w:noProof/>
+        </w:rPr>
+        <w:fldChar w:fldCharType="end"/>
+      </w:r>
     </w:p>
     <w:p>
       <w:pPr>
         <w:pStyle w:val="TM1"/>
-        <w:tabs>
-          <w:tab w:val="clear" w:pos="9972"/>
-          <w:tab w:val="right" w:leader="dot" w:pos="8640"/>
-        </w:tabs>
-      </w:pPr>
-      <w:hyperlink w:anchor="__RefHeading__292_560640856" w:history="1">
-        <w:r>
-          <w:t>Modèle des cas d’utilisation</w:t>
-        </w:r>
-        <w:r>
-          <w:tab/>
-          <w:t>8</w:t>
-        </w:r>
-      </w:hyperlink>
+        <w:rPr>
+          <w:rFonts w:asciiTheme="minorHAnsi" w:eastAsiaTheme="minorEastAsia" w:hAnsiTheme="minorHAnsi" w:cstheme="minorBidi"/>
+          <w:noProof/>
+          <w:sz w:val="22"/>
+          <w:szCs w:val="22"/>
+          <w:lang w:val="en-CA" w:eastAsia="en-CA"/>
+        </w:rPr>
+      </w:pPr>
+      <w:r>
+        <w:rPr>
+          <w:noProof/>
+        </w:rPr>
+        <w:t>Gestion de projet</w:t>
+      </w:r>
+      <w:r>
+        <w:rPr>
+          <w:noProof/>
+        </w:rPr>
+        <w:tab/>
+      </w:r>
+      <w:r>
+        <w:rPr>
+          <w:noProof/>
+        </w:rPr>
+        <w:fldChar w:fldCharType="begin"/>
+      </w:r>
+      <w:r>
+        <w:rPr>
+          <w:noProof/>
+        </w:rPr>
+        <w:instrText xml:space="preserve"> PAGEREF _Toc417998240 \h </w:instrText>
+      </w:r>
+      <w:r>
+        <w:rPr>
+          <w:noProof/>
+        </w:rPr>
+      </w:r>
+      <w:r>
+        <w:rPr>
+          <w:noProof/>
+        </w:rPr>
+        <w:fldChar w:fldCharType="separate"/>
+      </w:r>
+      <w:r>
+        <w:rPr>
+          <w:noProof/>
+        </w:rPr>
+        <w:t>17</w:t>
+      </w:r>
+      <w:r>
+        <w:rPr>
+          <w:noProof/>
+        </w:rPr>
+        <w:fldChar w:fldCharType="end"/>
+      </w:r>
     </w:p>
     <w:p>
       <w:pPr>
         <w:pStyle w:val="TM1"/>
-        <w:tabs>
-          <w:tab w:val="clear" w:pos="9972"/>
-          <w:tab w:val="right" w:leader="dot" w:pos="8640"/>
-        </w:tabs>
-      </w:pPr>
-      <w:hyperlink w:anchor="__RefHeading__294_560640856" w:history="1">
-        <w:r>
-          <w:t>Architecture logique</w:t>
-        </w:r>
-        <w:r>
-          <w:tab/>
-          <w:t>9</w:t>
-        </w:r>
-      </w:hyperlink>
-    </w:p>
-    <w:p>
-      <w:pPr>
-        <w:pStyle w:val="TM1"/>
-        <w:tabs>
-          <w:tab w:val="clear" w:pos="9972"/>
-          <w:tab w:val="right" w:leader="dot" w:pos="8640"/>
-        </w:tabs>
-      </w:pPr>
-      <w:hyperlink w:anchor="__RefHeading__296_560640856" w:history="1">
-        <w:r>
-          <w:t>Diagrammes de classes de conception</w:t>
-        </w:r>
-        <w:r>
-          <w:tab/>
-          <w:t>10</w:t>
-        </w:r>
-      </w:hyperlink>
-    </w:p>
-    <w:p>
-      <w:pPr>
-        <w:pStyle w:val="TM1"/>
-        <w:tabs>
-          <w:tab w:val="clear" w:pos="9972"/>
-          <w:tab w:val="right" w:leader="dot" w:pos="8640"/>
-        </w:tabs>
-      </w:pPr>
-      <w:hyperlink w:anchor="__RefHeading__298_560640856" w:history="1">
-        <w:r>
-          <w:t>Diagrammes de séquences</w:t>
-        </w:r>
-        <w:r>
-          <w:tab/>
-          <w:t>12</w:t>
-        </w:r>
-      </w:hyperlink>
-    </w:p>
-    <w:p>
-      <w:pPr>
-        <w:pStyle w:val="TM1"/>
-        <w:tabs>
-          <w:tab w:val="clear" w:pos="9972"/>
-          <w:tab w:val="right" w:leader="dot" w:pos="8640"/>
-        </w:tabs>
-      </w:pPr>
-      <w:hyperlink w:anchor="__RefHeading__300_560640856" w:history="1">
-        <w:r>
-          <w:t>Explications du design</w:t>
-        </w:r>
-        <w:r>
-          <w:tab/>
-          <w:t>13</w:t>
-        </w:r>
-      </w:hyperlink>
-    </w:p>
-    <w:p>
-      <w:pPr>
-        <w:pStyle w:val="TM1"/>
-        <w:tabs>
-          <w:tab w:val="clear" w:pos="9972"/>
-          <w:tab w:val="right" w:leader="dot" w:pos="8640"/>
-        </w:tabs>
-      </w:pPr>
-      <w:hyperlink w:anchor="__RefHeading__302_560640856" w:history="1">
-        <w:r>
-          <w:t>Gestion de projet</w:t>
-        </w:r>
-        <w:r>
-          <w:tab/>
-          <w:t>14</w:t>
-        </w:r>
-      </w:hyperlink>
-    </w:p>
-    <w:p>
-      <w:pPr>
-        <w:pStyle w:val="TM1"/>
-        <w:tabs>
-          <w:tab w:val="clear" w:pos="9972"/>
-          <w:tab w:val="right" w:leader="dot" w:pos="8640"/>
-        </w:tabs>
-      </w:pPr>
-      <w:hyperlink w:anchor="__RefHeading__304_560640856" w:history="1">
-        <w:r>
-          <w:t>Conclusion</w:t>
-        </w:r>
-        <w:r>
-          <w:tab/>
-          <w:t>15</w:t>
-        </w:r>
-      </w:hyperlink>
+        <w:rPr>
+          <w:rFonts w:asciiTheme="minorHAnsi" w:eastAsiaTheme="minorEastAsia" w:hAnsiTheme="minorHAnsi" w:cstheme="minorBidi"/>
+          <w:noProof/>
+          <w:sz w:val="22"/>
+          <w:szCs w:val="22"/>
+          <w:lang w:val="en-CA" w:eastAsia="en-CA"/>
+        </w:rPr>
+      </w:pPr>
+      <w:r>
+        <w:rPr>
+          <w:noProof/>
+        </w:rPr>
+        <w:t>Conclusion</w:t>
+      </w:r>
+      <w:r>
+        <w:rPr>
+          <w:noProof/>
+        </w:rPr>
+        <w:tab/>
+      </w:r>
+      <w:r>
+        <w:rPr>
+          <w:noProof/>
+        </w:rPr>
+        <w:fldChar w:fldCharType="begin"/>
+      </w:r>
+      <w:r>
+        <w:rPr>
+          <w:noProof/>
+        </w:rPr>
+        <w:instrText xml:space="preserve"> PAGEREF _Toc417998241 \h </w:instrText>
+      </w:r>
+      <w:r>
+        <w:rPr>
+          <w:noProof/>
+        </w:rPr>
+      </w:r>
+      <w:r>
+        <w:rPr>
+          <w:noProof/>
+        </w:rPr>
+        <w:fldChar w:fldCharType="separate"/>
+      </w:r>
+      <w:r>
+        <w:rPr>
+          <w:noProof/>
+        </w:rPr>
+        <w:t>18</w:t>
+      </w:r>
+      <w:r>
+        <w:rPr>
+          <w:noProof/>
+        </w:rPr>
+        <w:fldChar w:fldCharType="end"/>
+      </w:r>
     </w:p>
     <w:p>
       <w:r>
@@ -759,14 +1610,14 @@
           <w:szCs w:val="24"/>
         </w:rPr>
       </w:pPr>
-      <w:bookmarkStart w:id="0" w:name="__RefHeading__278_560640856"/>
       <w:bookmarkStart w:id="1" w:name="_Toc416948900"/>
-      <w:bookmarkEnd w:id="0"/>
+      <w:bookmarkStart w:id="2" w:name="_Toc417998226"/>
       <w:r>
         <w:lastRenderedPageBreak/>
         <w:t>Introduction</w:t>
       </w:r>
       <w:bookmarkEnd w:id="1"/>
+      <w:bookmarkEnd w:id="2"/>
     </w:p>
     <w:p>
       <w:pPr>
@@ -1166,6 +2017,7 @@
           <w:szCs w:val="24"/>
         </w:rPr>
       </w:pPr>
+      <w:bookmarkStart w:id="3" w:name="_Toc417998227"/>
       <w:r>
         <w:rPr>
           <w:noProof/>
@@ -1198,7 +2050,7 @@
                     </pic:cNvPicPr>
                   </pic:nvPicPr>
                   <pic:blipFill>
-                    <a:blip r:embed="rId10">
+                    <a:blip r:embed="rId11">
                       <a:extLst>
                         <a:ext uri="{28A0092B-C50C-407E-A947-70E740481C1C}">
                           <a14:useLocalDpi xmlns:a14="http://schemas.microsoft.com/office/drawing/2010/main" val="0"/>
@@ -1237,13 +2089,12 @@
           </wp:anchor>
         </w:drawing>
       </w:r>
-      <w:bookmarkStart w:id="2" w:name="__RefHeading__280_560640856"/>
-      <w:bookmarkStart w:id="3" w:name="_Toc416948901"/>
-      <w:bookmarkEnd w:id="2"/>
+      <w:bookmarkStart w:id="4" w:name="_Toc416948901"/>
       <w:r>
         <w:t>Principales interfaces utilisateurs</w:t>
       </w:r>
       <w:bookmarkEnd w:id="3"/>
+      <w:bookmarkEnd w:id="4"/>
     </w:p>
     <w:p>
       <w:pPr>
@@ -1309,11 +2160,11 @@
           <w:szCs w:val="24"/>
         </w:rPr>
       </w:pPr>
-      <w:bookmarkStart w:id="4" w:name="__RefHeading__282_560640856"/>
-      <w:bookmarkEnd w:id="4"/>
+      <w:bookmarkStart w:id="5" w:name="_Toc417998228"/>
       <w:r>
         <w:t>Fenêtre principale</w:t>
       </w:r>
+      <w:bookmarkEnd w:id="5"/>
     </w:p>
     <w:p>
       <w:pPr>
@@ -1352,8 +2203,7 @@
           <w:szCs w:val="24"/>
         </w:rPr>
       </w:pPr>
-      <w:bookmarkStart w:id="5" w:name="__RefHeading__284_560640856"/>
-      <w:bookmarkEnd w:id="5"/>
+      <w:bookmarkStart w:id="6" w:name="_Toc417998229"/>
       <w:r>
         <w:rPr>
           <w:rFonts w:ascii="Calibri" w:hAnsi="Calibri"/>
@@ -1364,6 +2214,7 @@
         </w:rPr>
         <w:t>La fenêtre principale est essentiellement composée des parties suivantes :</w:t>
       </w:r>
+      <w:bookmarkEnd w:id="6"/>
     </w:p>
     <w:p>
       <w:pPr>
@@ -1381,8 +2232,7 @@
           <w:szCs w:val="24"/>
         </w:rPr>
       </w:pPr>
-      <w:bookmarkStart w:id="6" w:name="__RefHeading__286_560640856"/>
-      <w:bookmarkEnd w:id="6"/>
+      <w:bookmarkStart w:id="7" w:name="_Toc417998230"/>
       <w:r>
         <w:rPr>
           <w:rFonts w:ascii="Calibri" w:hAnsi="Calibri"/>
@@ -1393,6 +2243,7 @@
         </w:rPr>
         <w:t>Une barre de menu au haut de l’écran, permettant l’accès à des fonctionnalités triviales</w:t>
       </w:r>
+      <w:bookmarkEnd w:id="7"/>
     </w:p>
     <w:p>
       <w:pPr>
@@ -1692,6 +2543,7 @@
           <w:szCs w:val="24"/>
         </w:rPr>
       </w:pPr>
+      <w:bookmarkStart w:id="8" w:name="_Toc417998231"/>
       <w:r>
         <w:rPr>
           <w:noProof/>
@@ -1724,7 +2576,7 @@
                     </pic:cNvPicPr>
                   </pic:nvPicPr>
                   <pic:blipFill>
-                    <a:blip r:embed="rId11">
+                    <a:blip r:embed="rId12">
                       <a:extLst>
                         <a:ext uri="{28A0092B-C50C-407E-A947-70E740481C1C}">
                           <a14:useLocalDpi xmlns:a14="http://schemas.microsoft.com/office/drawing/2010/main" val="0"/>
@@ -1763,11 +2615,10 @@
           </wp:anchor>
         </w:drawing>
       </w:r>
-      <w:bookmarkStart w:id="7" w:name="__RefHeading__288_560640856"/>
-      <w:bookmarkEnd w:id="7"/>
       <w:r>
         <w:t>Fenêtre statistiques</w:t>
       </w:r>
+      <w:bookmarkEnd w:id="8"/>
     </w:p>
     <w:p>
       <w:pPr>
@@ -1827,13 +2678,13 @@
           <w:szCs w:val="24"/>
         </w:rPr>
       </w:pPr>
-      <w:bookmarkStart w:id="8" w:name="__RefHeading__290_560640856"/>
       <w:bookmarkStart w:id="9" w:name="_Toc416948902"/>
-      <w:bookmarkEnd w:id="8"/>
+      <w:bookmarkStart w:id="10" w:name="_Toc417998232"/>
       <w:r>
         <w:t>Modèle du domaine</w:t>
       </w:r>
       <w:bookmarkEnd w:id="9"/>
+      <w:bookmarkEnd w:id="10"/>
     </w:p>
     <w:p>
       <w:pPr>
@@ -1983,7 +2834,7 @@
                     </pic:cNvPicPr>
                   </pic:nvPicPr>
                   <pic:blipFill>
-                    <a:blip r:embed="rId12">
+                    <a:blip r:embed="rId13">
                       <a:extLst>
                         <a:ext uri="{28A0092B-C50C-407E-A947-70E740481C1C}">
                           <a14:useLocalDpi xmlns:a14="http://schemas.microsoft.com/office/drawing/2010/main" val="0"/>
@@ -2147,7 +2998,27 @@
           <w:sz w:val="24"/>
           <w:szCs w:val="24"/>
         </w:rPr>
-        <w:t xml:space="preserve"> puisque c'est la direction qui dirige ces programmes et qui construit les grilles de cheminement.</w:t>
+        <w:t xml:space="preserve"> </w:t>
+      </w:r>
+      <w:proofErr w:type="gramStart"/>
+      <w:r>
+        <w:rPr>
+          <w:rFonts w:cs="Calibri"/>
+          <w:color w:val="000000"/>
+          <w:sz w:val="24"/>
+          <w:szCs w:val="24"/>
+        </w:rPr>
+        <w:t>puisque</w:t>
+      </w:r>
+      <w:proofErr w:type="gramEnd"/>
+      <w:r>
+        <w:rPr>
+          <w:rFonts w:cs="Calibri"/>
+          <w:color w:val="000000"/>
+          <w:sz w:val="24"/>
+          <w:szCs w:val="24"/>
+        </w:rPr>
+        <w:t xml:space="preserve"> c'est la direction qui dirige ces programmes et qui construit les grilles de cheminement.</w:t>
       </w:r>
     </w:p>
     <w:p>
@@ -2341,14 +3212,20 @@
     <w:p>
       <w:pPr>
         <w:jc w:val="both"/>
-      </w:pPr>
-      <w:r>
         <w:rPr>
           <w:rFonts w:cs="Calibri"/>
           <w:color w:val="000000"/>
           <w:sz w:val="24"/>
           <w:szCs w:val="24"/>
         </w:rPr>
+      </w:pPr>
+      <w:r>
+        <w:rPr>
+          <w:rFonts w:cs="Calibri"/>
+          <w:color w:val="000000"/>
+          <w:sz w:val="24"/>
+          <w:szCs w:val="24"/>
+        </w:rPr>
         <w:t>Par la suite, il y a les activités, qui sont réunies dans une superclasse pour ce diagramme et qui se divise en trois sous-classes : les laboratoires, les cours en classe et les travaux dirigés. Ces sous-classes correspondent aux différents types d'activités qui seront mises à l'horaire. Finalement, il y a les étudiants qui font partie du modèle puisque l'horaire construit concerne directement les étudiants. D'ailleurs, les statistiques générées par l'application sont basé</w:t>
       </w:r>
       <w:r>
@@ -2372,19 +3249,41 @@
     </w:p>
     <w:p>
       <w:pPr>
+        <w:suppressAutoHyphens w:val="0"/>
+        <w:spacing w:after="0" w:line="240" w:lineRule="auto"/>
+        <w:rPr>
+          <w:rFonts w:cs="Calibri"/>
+          <w:color w:val="000000"/>
+          <w:sz w:val="24"/>
+          <w:szCs w:val="24"/>
+        </w:rPr>
+      </w:pPr>
+      <w:r>
+        <w:rPr>
+          <w:rFonts w:cs="Calibri"/>
+          <w:color w:val="000000"/>
+          <w:sz w:val="24"/>
+          <w:szCs w:val="24"/>
+        </w:rPr>
+        <w:br w:type="page"/>
+      </w:r>
+    </w:p>
+    <w:p>
+      <w:pPr>
         <w:pStyle w:val="Titre1"/>
         <w:rPr>
           <w:sz w:val="24"/>
           <w:szCs w:val="24"/>
         </w:rPr>
       </w:pPr>
-      <w:bookmarkStart w:id="10" w:name="__RefHeading__292_560640856"/>
       <w:bookmarkStart w:id="11" w:name="_Toc416948903"/>
-      <w:bookmarkEnd w:id="10"/>
-      <w:r>
+      <w:bookmarkStart w:id="12" w:name="_Toc417998233"/>
+      <w:r>
+        <w:lastRenderedPageBreak/>
         <w:t>Modèle des cas d’utilisation</w:t>
       </w:r>
       <w:bookmarkEnd w:id="11"/>
+      <w:bookmarkEnd w:id="12"/>
     </w:p>
     <w:p>
       <w:pPr>
@@ -2436,131 +3335,27 @@
           <w:szCs w:val="24"/>
         </w:rPr>
       </w:pPr>
-      <w:r>
-        <w:rPr>
-          <w:i/>
-          <w:iCs/>
-          <w:sz w:val="24"/>
-          <w:szCs w:val="24"/>
-        </w:rPr>
-        <w:t>(Diagramme sur la page suivante)</w:t>
-      </w:r>
-    </w:p>
-    <w:p>
-      <w:pPr>
-        <w:rPr>
-          <w:sz w:val="24"/>
-          <w:szCs w:val="24"/>
-        </w:rPr>
-      </w:pPr>
-    </w:p>
-    <w:p/>
-    <w:p>
-      <w:pPr>
-        <w:rPr>
-          <w:sz w:val="24"/>
-          <w:szCs w:val="24"/>
-        </w:rPr>
-      </w:pPr>
-    </w:p>
-    <w:p>
-      <w:pPr>
-        <w:rPr>
-          <w:sz w:val="24"/>
-          <w:szCs w:val="24"/>
-        </w:rPr>
-      </w:pPr>
-    </w:p>
-    <w:p>
-      <w:pPr>
-        <w:spacing w:after="160" w:line="259" w:lineRule="auto"/>
-        <w:rPr>
-          <w:sz w:val="24"/>
-          <w:szCs w:val="24"/>
-        </w:rPr>
-      </w:pPr>
-    </w:p>
-    <w:p>
-      <w:pPr>
-        <w:spacing w:after="160" w:line="259" w:lineRule="auto"/>
-        <w:rPr>
-          <w:sz w:val="24"/>
-          <w:szCs w:val="24"/>
-        </w:rPr>
-      </w:pPr>
-    </w:p>
-    <w:p>
-      <w:pPr>
-        <w:spacing w:after="160" w:line="259" w:lineRule="auto"/>
-        <w:rPr>
-          <w:sz w:val="24"/>
-          <w:szCs w:val="24"/>
-        </w:rPr>
-      </w:pPr>
-    </w:p>
-    <w:p>
-      <w:pPr>
-        <w:spacing w:after="160" w:line="259" w:lineRule="auto"/>
-        <w:rPr>
-          <w:sz w:val="24"/>
-          <w:szCs w:val="24"/>
-        </w:rPr>
-      </w:pPr>
-    </w:p>
-    <w:p>
-      <w:pPr>
-        <w:spacing w:after="160" w:line="259" w:lineRule="auto"/>
-        <w:rPr>
-          <w:sz w:val="24"/>
-          <w:szCs w:val="24"/>
-        </w:rPr>
-      </w:pPr>
-    </w:p>
-    <w:p>
-      <w:pPr>
-        <w:spacing w:after="160" w:line="259" w:lineRule="auto"/>
-        <w:rPr>
-          <w:sz w:val="24"/>
-          <w:szCs w:val="24"/>
-        </w:rPr>
-      </w:pPr>
-    </w:p>
-    <w:p>
-      <w:pPr>
-        <w:spacing w:after="160" w:line="259" w:lineRule="auto"/>
-        <w:rPr>
-          <w:sz w:val="24"/>
-          <w:szCs w:val="24"/>
-        </w:rPr>
-      </w:pPr>
-    </w:p>
-    <w:p>
-      <w:pPr>
-        <w:spacing w:after="160" w:line="259" w:lineRule="auto"/>
-        <w:rPr>
-          <w:sz w:val="24"/>
-          <w:szCs w:val="24"/>
-        </w:rPr>
-      </w:pPr>
-    </w:p>
-    <w:p>
-      <w:pPr>
-        <w:pStyle w:val="Titre1"/>
+    </w:p>
+    <w:p>
+      <w:pPr>
+        <w:rPr>
+          <w:sz w:val="24"/>
+          <w:szCs w:val="24"/>
+        </w:rPr>
       </w:pPr>
       <w:r>
         <w:rPr>
           <w:noProof/>
           <w:lang w:val="en-CA" w:eastAsia="en-CA"/>
         </w:rPr>
-        <w:lastRenderedPageBreak/>
         <w:drawing>
-          <wp:anchor distT="0" distB="0" distL="0" distR="0" simplePos="0" relativeHeight="251659264" behindDoc="0" locked="0" layoutInCell="1" allowOverlap="1" wp14:anchorId="604578C4" wp14:editId="6436E4D2">
+          <wp:anchor distT="0" distB="0" distL="0" distR="0" simplePos="0" relativeHeight="251659264" behindDoc="0" locked="0" layoutInCell="1" allowOverlap="1" wp14:anchorId="604578C4" wp14:editId="4FA93D66">
             <wp:simplePos x="0" y="0"/>
-            <wp:positionH relativeFrom="page">
-              <wp:posOffset>810260</wp:posOffset>
+            <wp:positionH relativeFrom="margin">
+              <wp:posOffset>-409575</wp:posOffset>
             </wp:positionH>
             <wp:positionV relativeFrom="page">
-              <wp:posOffset>1179830</wp:posOffset>
+              <wp:posOffset>3313430</wp:posOffset>
             </wp:positionV>
             <wp:extent cx="5961380" cy="4638040"/>
             <wp:effectExtent l="0" t="0" r="1270" b="0"/>
@@ -2579,7 +3374,7 @@
                     </pic:cNvPicPr>
                   </pic:nvPicPr>
                   <pic:blipFill>
-                    <a:blip r:embed="rId13">
+                    <a:blip r:embed="rId14">
                       <a:extLst>
                         <a:ext uri="{28A0092B-C50C-407E-A947-70E740481C1C}">
                           <a14:useLocalDpi xmlns:a14="http://schemas.microsoft.com/office/drawing/2010/main" val="0"/>
@@ -2619,289 +3414,64 @@
         </w:drawing>
       </w:r>
     </w:p>
+    <w:p/>
     <w:p>
       <w:pPr>
         <w:pStyle w:val="Titre1"/>
-      </w:pPr>
+        <w:numPr>
+          <w:ilvl w:val="0"/>
+          <w:numId w:val="0"/>
+        </w:numPr>
+      </w:pPr>
+      <w:bookmarkStart w:id="13" w:name="_Toc416948904"/>
     </w:p>
     <w:p>
       <w:pPr>
         <w:pStyle w:val="Titre1"/>
+        <w:numPr>
+          <w:ilvl w:val="0"/>
+          <w:numId w:val="0"/>
+        </w:numPr>
+        <w:rPr>
+          <w:sz w:val="24"/>
+          <w:szCs w:val="24"/>
+        </w:rPr>
+      </w:pPr>
+      <w:bookmarkStart w:id="14" w:name="_Toc417998234"/>
+      <w:r>
+        <w:t>Architecture logique</w:t>
+      </w:r>
+      <w:bookmarkEnd w:id="13"/>
+      <w:bookmarkEnd w:id="14"/>
+    </w:p>
+    <w:p>
+      <w:pPr>
+        <w:spacing w:after="160" w:line="259" w:lineRule="auto"/>
+        <w:rPr>
+          <w:sz w:val="24"/>
+          <w:szCs w:val="24"/>
+        </w:rPr>
       </w:pPr>
     </w:p>
     <w:p>
       <w:pPr>
         <w:pStyle w:val="Titre1"/>
-      </w:pPr>
-    </w:p>
-    <w:p>
-      <w:pPr>
-        <w:pStyle w:val="Titre1"/>
-      </w:pPr>
-    </w:p>
-    <w:p>
-      <w:pPr>
-        <w:pStyle w:val="Titre1"/>
-      </w:pPr>
-    </w:p>
-    <w:p>
-      <w:pPr>
-        <w:pStyle w:val="Titre1"/>
-        <w:rPr>
-          <w:sz w:val="24"/>
-          <w:szCs w:val="24"/>
-        </w:rPr>
-      </w:pPr>
-      <w:bookmarkStart w:id="12" w:name="__RefHeading__294_560640856"/>
-      <w:bookmarkStart w:id="13" w:name="_Toc416948904"/>
-      <w:bookmarkEnd w:id="12"/>
-      <w:r>
-        <w:lastRenderedPageBreak/>
-        <w:t>Architecture logique</w:t>
-      </w:r>
-      <w:bookmarkEnd w:id="13"/>
-    </w:p>
-    <w:p>
-      <w:pPr>
-        <w:rPr>
-          <w:sz w:val="24"/>
-          <w:szCs w:val="24"/>
-        </w:rPr>
-      </w:pPr>
-    </w:p>
-    <w:p>
-      <w:pPr>
-        <w:rPr>
-          <w:sz w:val="24"/>
-          <w:szCs w:val="24"/>
-        </w:rPr>
-      </w:pPr>
-    </w:p>
-    <w:p>
-      <w:pPr>
-        <w:rPr>
-          <w:sz w:val="24"/>
-          <w:szCs w:val="24"/>
-        </w:rPr>
-      </w:pPr>
-    </w:p>
-    <w:p>
-      <w:pPr>
-        <w:rPr>
-          <w:sz w:val="24"/>
-          <w:szCs w:val="24"/>
-        </w:rPr>
-      </w:pPr>
-    </w:p>
-    <w:p>
-      <w:pPr>
-        <w:rPr>
-          <w:sz w:val="24"/>
-          <w:szCs w:val="24"/>
-        </w:rPr>
-      </w:pPr>
-    </w:p>
-    <w:p>
-      <w:pPr>
-        <w:rPr>
-          <w:sz w:val="24"/>
-          <w:szCs w:val="24"/>
-        </w:rPr>
-      </w:pPr>
-    </w:p>
-    <w:p>
-      <w:pPr>
-        <w:rPr>
-          <w:sz w:val="24"/>
-          <w:szCs w:val="24"/>
-        </w:rPr>
-      </w:pPr>
-    </w:p>
-    <w:p>
-      <w:pPr>
-        <w:rPr>
-          <w:sz w:val="24"/>
-          <w:szCs w:val="24"/>
-        </w:rPr>
-      </w:pPr>
-    </w:p>
-    <w:p>
-      <w:pPr>
-        <w:rPr>
-          <w:sz w:val="24"/>
-          <w:szCs w:val="24"/>
-        </w:rPr>
-      </w:pPr>
-    </w:p>
-    <w:p>
-      <w:pPr>
-        <w:rPr>
-          <w:sz w:val="24"/>
-          <w:szCs w:val="24"/>
-        </w:rPr>
-      </w:pPr>
-    </w:p>
-    <w:p>
-      <w:pPr>
-        <w:rPr>
-          <w:sz w:val="24"/>
-          <w:szCs w:val="24"/>
-        </w:rPr>
-      </w:pPr>
-    </w:p>
-    <w:p>
-      <w:pPr>
-        <w:rPr>
-          <w:sz w:val="24"/>
-          <w:szCs w:val="24"/>
-        </w:rPr>
-      </w:pPr>
-    </w:p>
-    <w:p>
-      <w:pPr>
-        <w:rPr>
-          <w:sz w:val="24"/>
-          <w:szCs w:val="24"/>
-        </w:rPr>
-      </w:pPr>
-    </w:p>
-    <w:p>
-      <w:pPr>
-        <w:rPr>
-          <w:sz w:val="24"/>
-          <w:szCs w:val="24"/>
-        </w:rPr>
-      </w:pPr>
-    </w:p>
-    <w:p>
-      <w:pPr>
-        <w:rPr>
-          <w:sz w:val="24"/>
-          <w:szCs w:val="24"/>
-        </w:rPr>
-      </w:pPr>
-    </w:p>
-    <w:p>
-      <w:pPr>
-        <w:rPr>
-          <w:sz w:val="24"/>
-          <w:szCs w:val="24"/>
-        </w:rPr>
-      </w:pPr>
-    </w:p>
-    <w:p>
-      <w:pPr>
-        <w:rPr>
-          <w:sz w:val="24"/>
-          <w:szCs w:val="24"/>
-        </w:rPr>
-      </w:pPr>
-    </w:p>
-    <w:p>
-      <w:pPr>
-        <w:rPr>
-          <w:sz w:val="24"/>
-          <w:szCs w:val="24"/>
-        </w:rPr>
-      </w:pPr>
-    </w:p>
-    <w:p>
-      <w:pPr>
-        <w:rPr>
-          <w:sz w:val="24"/>
-          <w:szCs w:val="24"/>
-        </w:rPr>
-      </w:pPr>
-    </w:p>
-    <w:p>
-      <w:pPr>
-        <w:rPr>
-          <w:sz w:val="24"/>
-          <w:szCs w:val="24"/>
-        </w:rPr>
-      </w:pPr>
-    </w:p>
-    <w:p>
-      <w:pPr>
-        <w:rPr>
-          <w:sz w:val="24"/>
-          <w:szCs w:val="24"/>
-        </w:rPr>
-      </w:pPr>
-    </w:p>
-    <w:p>
-      <w:pPr>
-        <w:rPr>
-          <w:sz w:val="24"/>
-          <w:szCs w:val="24"/>
-        </w:rPr>
-      </w:pPr>
-    </w:p>
-    <w:p>
-      <w:pPr>
-        <w:rPr>
-          <w:sz w:val="24"/>
-          <w:szCs w:val="24"/>
-        </w:rPr>
-      </w:pPr>
-    </w:p>
-    <w:p>
-      <w:pPr>
-        <w:rPr>
-          <w:sz w:val="24"/>
-          <w:szCs w:val="24"/>
-        </w:rPr>
-      </w:pPr>
-    </w:p>
-    <w:p>
-      <w:pPr>
-        <w:rPr>
-          <w:sz w:val="24"/>
-          <w:szCs w:val="24"/>
-        </w:rPr>
-      </w:pPr>
-    </w:p>
-    <w:p>
-      <w:pPr>
-        <w:rPr>
-          <w:sz w:val="24"/>
-          <w:szCs w:val="24"/>
-        </w:rPr>
-      </w:pPr>
-    </w:p>
-    <w:p>
-      <w:pPr>
-        <w:rPr>
-          <w:sz w:val="24"/>
-          <w:szCs w:val="24"/>
-        </w:rPr>
-      </w:pPr>
-    </w:p>
-    <w:p>
-      <w:pPr>
-        <w:spacing w:after="160" w:line="259" w:lineRule="auto"/>
-        <w:rPr>
-          <w:sz w:val="24"/>
-          <w:szCs w:val="24"/>
-        </w:rPr>
-      </w:pPr>
-    </w:p>
-    <w:p>
-      <w:pPr>
-        <w:pStyle w:val="Titre1"/>
-        <w:rPr>
-          <w:sz w:val="24"/>
-          <w:szCs w:val="24"/>
-        </w:rPr>
-      </w:pPr>
-      <w:bookmarkStart w:id="14" w:name="__RefHeading__296_560640856"/>
+        <w:numPr>
+          <w:ilvl w:val="0"/>
+          <w:numId w:val="0"/>
+        </w:numPr>
+        <w:rPr>
+          <w:sz w:val="24"/>
+          <w:szCs w:val="24"/>
+        </w:rPr>
+      </w:pPr>
       <w:bookmarkStart w:id="15" w:name="_Toc416948905"/>
-      <w:bookmarkEnd w:id="14"/>
-      <w:r>
-        <w:lastRenderedPageBreak/>
+      <w:bookmarkStart w:id="16" w:name="_Toc417998235"/>
+      <w:r>
         <w:t>Diagrammes de classes de conception</w:t>
       </w:r>
       <w:bookmarkEnd w:id="15"/>
+      <w:bookmarkEnd w:id="16"/>
     </w:p>
     <w:p>
       <w:pPr>
@@ -2956,6 +3526,7 @@
         </w:rPr>
         <w:t xml:space="preserve"> Nous avons aussi ajouté une classe </w:t>
       </w:r>
+      <w:proofErr w:type="spellStart"/>
       <w:r>
         <w:rPr>
           <w:b/>
@@ -2963,43 +3534,9 @@
           <w:sz w:val="23"/>
           <w:szCs w:val="23"/>
         </w:rPr>
-        <w:t xml:space="preserve">ImageExporter </w:t>
-      </w:r>
-      <w:r>
-        <w:rPr>
-          <w:sz w:val="23"/>
-          <w:szCs w:val="23"/>
-        </w:rPr>
-        <w:t>qui est utilisé</w:t>
-      </w:r>
-      <w:r>
-        <w:rPr>
-          <w:sz w:val="23"/>
-          <w:szCs w:val="23"/>
-        </w:rPr>
-        <w:t>e</w:t>
-      </w:r>
-      <w:r>
-        <w:rPr>
-          <w:sz w:val="23"/>
-          <w:szCs w:val="23"/>
-        </w:rPr>
-        <w:t xml:space="preserve"> pour</w:t>
-      </w:r>
-      <w:r>
-        <w:rPr>
-          <w:sz w:val="23"/>
-          <w:szCs w:val="23"/>
-        </w:rPr>
-        <w:t xml:space="preserve"> </w:t>
-      </w:r>
-      <w:r>
-        <w:rPr>
-          <w:sz w:val="23"/>
-          <w:szCs w:val="23"/>
-        </w:rPr>
-        <w:t xml:space="preserve">exporter les images de l’horaire dans un format prédéfini. Le contrôleur, nommé ici </w:t>
-      </w:r>
+        <w:t>ImageExporter</w:t>
+      </w:r>
+      <w:proofErr w:type="spellEnd"/>
       <w:r>
         <w:rPr>
           <w:b/>
@@ -3007,30 +3544,111 @@
           <w:sz w:val="23"/>
           <w:szCs w:val="23"/>
         </w:rPr>
-        <w:t>HoraireController</w:t>
+        <w:t xml:space="preserve"> </w:t>
       </w:r>
       <w:r>
         <w:rPr>
           <w:sz w:val="23"/>
           <w:szCs w:val="23"/>
         </w:rPr>
-        <w:t xml:space="preserve">, est la seule classe qui échange avec l’interface. </w:t>
-      </w:r>
-    </w:p>
-    <w:p>
-      <w:pPr>
-        <w:jc w:val="both"/>
-        <w:rPr>
-          <w:sz w:val="24"/>
-          <w:szCs w:val="24"/>
-        </w:rPr>
-      </w:pPr>
+        <w:t>qui est utilisé</w:t>
+      </w:r>
       <w:r>
         <w:rPr>
           <w:sz w:val="23"/>
           <w:szCs w:val="23"/>
         </w:rPr>
+        <w:t>e</w:t>
+      </w:r>
+      <w:r>
+        <w:rPr>
+          <w:sz w:val="23"/>
+          <w:szCs w:val="23"/>
+        </w:rPr>
+        <w:t xml:space="preserve"> pour</w:t>
+      </w:r>
+      <w:r>
+        <w:rPr>
+          <w:sz w:val="23"/>
+          <w:szCs w:val="23"/>
+        </w:rPr>
+        <w:t xml:space="preserve"> </w:t>
+      </w:r>
+      <w:r>
+        <w:rPr>
+          <w:sz w:val="23"/>
+          <w:szCs w:val="23"/>
+        </w:rPr>
+        <w:t xml:space="preserve">exporter les images de l’horaire dans un format prédéfini. Le contrôleur, nommé ici </w:t>
+      </w:r>
+      <w:proofErr w:type="spellStart"/>
+      <w:r>
+        <w:rPr>
+          <w:b/>
+          <w:bCs/>
+          <w:sz w:val="23"/>
+          <w:szCs w:val="23"/>
+        </w:rPr>
+        <w:t>HoraireController</w:t>
+      </w:r>
+      <w:proofErr w:type="spellEnd"/>
+      <w:r>
+        <w:rPr>
+          <w:sz w:val="23"/>
+          <w:szCs w:val="23"/>
+        </w:rPr>
+        <w:t xml:space="preserve">, est la seule classe qui échange avec l’interface. </w:t>
+      </w:r>
+    </w:p>
+    <w:p>
+      <w:pPr>
+        <w:jc w:val="both"/>
+        <w:rPr>
+          <w:sz w:val="23"/>
+          <w:szCs w:val="23"/>
+        </w:rPr>
+      </w:pPr>
+      <w:r>
+        <w:rPr>
+          <w:sz w:val="23"/>
+          <w:szCs w:val="23"/>
+        </w:rPr>
         <w:t>Tout élément de l’interface qui souhaite accéder à une fonction ou un événement doit passer par ce contrôleur qui s’assurera, par la suite, de faire la relation vers le code approprié. Le même phénomène se produit à l’inverse, c’est-à-dire lorsque les éléments du domaine, qui contient le code fonctionnel, désirent interagir avec l’interface utilisateur.</w:t>
+      </w:r>
+    </w:p>
+    <w:p>
+      <w:pPr>
+        <w:jc w:val="right"/>
+        <w:rPr>
+          <w:sz w:val="24"/>
+          <w:szCs w:val="24"/>
+        </w:rPr>
+      </w:pPr>
+      <w:r>
+        <w:rPr>
+          <w:i/>
+          <w:sz w:val="23"/>
+          <w:szCs w:val="23"/>
+        </w:rPr>
+        <w:t>(</w:t>
+      </w:r>
+      <w:proofErr w:type="gramStart"/>
+      <w:r>
+        <w:rPr>
+          <w:i/>
+          <w:sz w:val="23"/>
+          <w:szCs w:val="23"/>
+        </w:rPr>
+        <w:t>voir</w:t>
+      </w:r>
+      <w:proofErr w:type="gramEnd"/>
+      <w:r>
+        <w:rPr>
+          <w:i/>
+          <w:sz w:val="23"/>
+          <w:szCs w:val="23"/>
+        </w:rPr>
+        <w:t xml:space="preserve"> diagramme sur la page suivante)</w:t>
       </w:r>
     </w:p>
     <w:p>
@@ -3096,7 +3714,7 @@
                     </pic:cNvPicPr>
                   </pic:nvPicPr>
                   <pic:blipFill>
-                    <a:blip r:embed="rId14">
+                    <a:blip r:embed="rId15">
                       <a:extLst>
                         <a:ext uri="{28A0092B-C50C-407E-A947-70E740481C1C}">
                           <a14:useLocalDpi xmlns:a14="http://schemas.microsoft.com/office/drawing/2010/main" val="0"/>
@@ -3155,21 +3773,24 @@
           <w:szCs w:val="24"/>
         </w:rPr>
       </w:pPr>
-      <w:bookmarkStart w:id="16" w:name="__RefHeading__298_560640856"/>
       <w:bookmarkStart w:id="17" w:name="_Toc416948906"/>
-      <w:bookmarkEnd w:id="16"/>
-      <w:r>
+      <w:bookmarkStart w:id="18" w:name="_Toc417998236"/>
+      <w:r>
+        <w:lastRenderedPageBreak/>
         <w:t>Diagrammes de séquences</w:t>
       </w:r>
       <w:bookmarkEnd w:id="17"/>
+      <w:bookmarkEnd w:id="18"/>
     </w:p>
     <w:p>
       <w:pPr>
         <w:pStyle w:val="Titre2"/>
       </w:pPr>
+      <w:bookmarkStart w:id="19" w:name="_Toc417998237"/>
       <w:r>
         <w:t>Déplacement d'un cours</w:t>
       </w:r>
+      <w:bookmarkEnd w:id="19"/>
     </w:p>
     <w:p>
       <w:pPr>
@@ -3199,11 +3820,35 @@
       <w:r>
         <w:t xml:space="preserve"> méthode du contrôleur </w:t>
       </w:r>
+      <w:proofErr w:type="spellStart"/>
+      <w:proofErr w:type="gramStart"/>
       <w:r>
         <w:rPr>
           <w:b/>
         </w:rPr>
-        <w:t xml:space="preserve">verificationSelection(coodonneeX,coordonneesY) </w:t>
+        <w:t>verificationSelection</w:t>
+      </w:r>
+      <w:proofErr w:type="spellEnd"/>
+      <w:r>
+        <w:rPr>
+          <w:b/>
+        </w:rPr>
+        <w:t>(</w:t>
+      </w:r>
+      <w:proofErr w:type="spellStart"/>
+      <w:proofErr w:type="gramEnd"/>
+      <w:r>
+        <w:rPr>
+          <w:b/>
+        </w:rPr>
+        <w:t>coodonneeX,coordonneesY</w:t>
+      </w:r>
+      <w:proofErr w:type="spellEnd"/>
+      <w:r>
+        <w:rPr>
+          <w:b/>
+        </w:rPr>
+        <w:t xml:space="preserve">) </w:t>
       </w:r>
       <w:r>
         <w:t>est lancé</w:t>
@@ -3220,11 +3865,27 @@
       <w:r>
         <w:t xml:space="preserve"> </w:t>
       </w:r>
+      <w:proofErr w:type="spellStart"/>
+      <w:proofErr w:type="gramStart"/>
       <w:r>
         <w:rPr>
           <w:b/>
         </w:rPr>
-        <w:t xml:space="preserve">getListeActiviteComplete() </w:t>
+        <w:t>getListeActiviteComplete</w:t>
+      </w:r>
+      <w:proofErr w:type="spellEnd"/>
+      <w:r>
+        <w:rPr>
+          <w:b/>
+        </w:rPr>
+        <w:t>(</w:t>
+      </w:r>
+      <w:proofErr w:type="gramEnd"/>
+      <w:r>
+        <w:rPr>
+          <w:b/>
+        </w:rPr>
+        <w:t xml:space="preserve">) </w:t>
       </w:r>
       <w:r>
         <w:t>de l’horaire. Par la suite, cette méthode de l’horaire appel</w:t>
@@ -3235,12 +3896,14 @@
       <w:r>
         <w:t xml:space="preserve"> une méthode de la classe </w:t>
       </w:r>
+      <w:proofErr w:type="spellStart"/>
       <w:r>
         <w:rPr>
           <w:b/>
         </w:rPr>
         <w:t>listeActiviteComplete</w:t>
       </w:r>
+      <w:proofErr w:type="spellEnd"/>
       <w:r>
         <w:t xml:space="preserve"> qui retourne la liste des activités complète. Puis, la méthode du contrôleur appel</w:t>
       </w:r>
@@ -3250,20 +3913,46 @@
       <w:r>
         <w:t xml:space="preserve"> le </w:t>
       </w:r>
+      <w:proofErr w:type="spellStart"/>
       <w:r>
         <w:rPr>
           <w:b/>
         </w:rPr>
         <w:t>mouseAdapter</w:t>
       </w:r>
+      <w:proofErr w:type="spellEnd"/>
       <w:r>
         <w:t xml:space="preserve"> et la méthode </w:t>
       </w:r>
+      <w:proofErr w:type="spellStart"/>
+      <w:proofErr w:type="gramStart"/>
       <w:r>
         <w:rPr>
           <w:b/>
         </w:rPr>
-        <w:t>verificationSelection(pt,lstAct)</w:t>
+        <w:t>verificationSelection</w:t>
+      </w:r>
+      <w:proofErr w:type="spellEnd"/>
+      <w:r>
+        <w:rPr>
+          <w:b/>
+        </w:rPr>
+        <w:t>(</w:t>
+      </w:r>
+      <w:proofErr w:type="spellStart"/>
+      <w:proofErr w:type="gramEnd"/>
+      <w:r>
+        <w:rPr>
+          <w:b/>
+        </w:rPr>
+        <w:t>pt,lstAct</w:t>
+      </w:r>
+      <w:proofErr w:type="spellEnd"/>
+      <w:r>
+        <w:rPr>
+          <w:b/>
+        </w:rPr>
+        <w:t>)</w:t>
       </w:r>
       <w:r>
         <w:t xml:space="preserve">. Puis, la même méthode du </w:t>
@@ -3280,11 +3969,27 @@
       <w:r>
         <w:t xml:space="preserve"> à l’aide de la méthode </w:t>
       </w:r>
+      <w:proofErr w:type="spellStart"/>
+      <w:proofErr w:type="gramStart"/>
       <w:r>
         <w:rPr>
           <w:b/>
         </w:rPr>
-        <w:t xml:space="preserve">getActiviteSelected() </w:t>
+        <w:t>getActiviteSelected</w:t>
+      </w:r>
+      <w:proofErr w:type="spellEnd"/>
+      <w:r>
+        <w:rPr>
+          <w:b/>
+        </w:rPr>
+        <w:t>(</w:t>
+      </w:r>
+      <w:proofErr w:type="gramEnd"/>
+      <w:r>
+        <w:rPr>
+          <w:b/>
+        </w:rPr>
+        <w:t xml:space="preserve">) </w:t>
       </w:r>
       <w:r>
         <w:t>qui retourne un point avec lequel l’activité est associé</w:t>
@@ -3295,11 +4000,35 @@
       <w:r>
         <w:t xml:space="preserve">. Après avoir obtenu l’activité sélectionnée, il (le contrôleur) fait une vérification sur la liste des activités en appelant la méthode </w:t>
       </w:r>
+      <w:proofErr w:type="spellStart"/>
+      <w:proofErr w:type="gramStart"/>
       <w:r>
         <w:rPr>
           <w:b/>
         </w:rPr>
-        <w:t>verificationListOfActivite(act)</w:t>
+        <w:t>verificationListOfActivite</w:t>
+      </w:r>
+      <w:proofErr w:type="spellEnd"/>
+      <w:r>
+        <w:rPr>
+          <w:b/>
+        </w:rPr>
+        <w:t>(</w:t>
+      </w:r>
+      <w:proofErr w:type="spellStart"/>
+      <w:proofErr w:type="gramEnd"/>
+      <w:r>
+        <w:rPr>
+          <w:b/>
+        </w:rPr>
+        <w:t>act</w:t>
+      </w:r>
+      <w:proofErr w:type="spellEnd"/>
+      <w:r>
+        <w:rPr>
+          <w:b/>
+        </w:rPr>
+        <w:t>)</w:t>
       </w:r>
       <w:r>
         <w:t>. Celle-ci permet de valider le déplacement et ainsi, déplacer l’activité dans la liste des activités placées ou bien la retourner à l’endroit de départ avant le déplacement. Cette première parti</w:t>
@@ -3343,11 +4072,41 @@
       <w:r>
         <w:t xml:space="preserve"> à l’aide de la méthode </w:t>
       </w:r>
+      <w:proofErr w:type="spellStart"/>
       <w:r>
         <w:rPr>
           <w:b/>
         </w:rPr>
-        <w:t>verificationDrop(x,y)</w:t>
+        <w:t>verificationDrop</w:t>
+      </w:r>
+      <w:proofErr w:type="spellEnd"/>
+      <w:r>
+        <w:rPr>
+          <w:b/>
+        </w:rPr>
+        <w:t>(</w:t>
+      </w:r>
+      <w:proofErr w:type="spellStart"/>
+      <w:r>
+        <w:rPr>
+          <w:b/>
+        </w:rPr>
+        <w:t>x</w:t>
+      </w:r>
+      <w:proofErr w:type="gramStart"/>
+      <w:r>
+        <w:rPr>
+          <w:b/>
+        </w:rPr>
+        <w:t>,y</w:t>
+      </w:r>
+      <w:proofErr w:type="spellEnd"/>
+      <w:proofErr w:type="gramEnd"/>
+      <w:r>
+        <w:rPr>
+          <w:b/>
+        </w:rPr>
+        <w:t>)</w:t>
       </w:r>
       <w:r>
         <w:t>. Cette méthode permet de faire en sorte que le cours s’accroche à la grille horaire</w:t>
@@ -3395,6 +4154,7 @@
           <w:szCs w:val="24"/>
         </w:rPr>
       </w:pPr>
+      <w:bookmarkStart w:id="20" w:name="_GoBack"/>
       <w:r>
         <w:rPr>
           <w:noProof/>
@@ -3421,7 +4181,7 @@
                     </pic:cNvPicPr>
                   </pic:nvPicPr>
                   <pic:blipFill>
-                    <a:blip r:embed="rId15" cstate="print">
+                    <a:blip r:embed="rId16" cstate="print">
                       <a:extLst>
                         <a:ext uri="{28A0092B-C50C-407E-A947-70E740481C1C}">
                           <a14:useLocalDpi xmlns:a14="http://schemas.microsoft.com/office/drawing/2010/main" val="0"/>
@@ -3457,12 +4217,15 @@
       <w:pPr>
         <w:pStyle w:val="Titre2"/>
       </w:pPr>
-      <w:bookmarkStart w:id="18" w:name="_Toc416948907"/>
-      <w:bookmarkEnd w:id="18"/>
+      <w:bookmarkStart w:id="21" w:name="_Toc416948907"/>
+      <w:bookmarkStart w:id="22" w:name="_Toc417998238"/>
+      <w:bookmarkEnd w:id="21"/>
+      <w:bookmarkEnd w:id="20"/>
       <w:r>
         <w:lastRenderedPageBreak/>
         <w:t>Affichage de la grille horaire</w:t>
       </w:r>
+      <w:bookmarkEnd w:id="22"/>
     </w:p>
     <w:p/>
     <w:p>
@@ -3482,6 +4245,7 @@
         </w:rPr>
         <w:t xml:space="preserve">L'utilisateur appelle la méthode </w:t>
       </w:r>
+      <w:proofErr w:type="spellStart"/>
       <w:r>
         <w:rPr>
           <w:b/>
@@ -3489,15 +4253,9 @@
           <w:sz w:val="24"/>
           <w:szCs w:val="24"/>
         </w:rPr>
-        <w:t>paintComponent(g)</w:t>
-      </w:r>
-      <w:r>
-        <w:rPr>
-          <w:sz w:val="24"/>
-          <w:szCs w:val="24"/>
-        </w:rPr>
-        <w:t xml:space="preserve"> de </w:t>
-      </w:r>
+        <w:t>paintComponent</w:t>
+      </w:r>
+      <w:proofErr w:type="spellEnd"/>
       <w:r>
         <w:rPr>
           <w:b/>
@@ -3505,15 +4263,16 @@
           <w:sz w:val="24"/>
           <w:szCs w:val="24"/>
         </w:rPr>
-        <w:t>DrawingPanel</w:t>
-      </w:r>
-      <w:r>
-        <w:rPr>
-          <w:sz w:val="24"/>
-          <w:szCs w:val="24"/>
-        </w:rPr>
-        <w:t xml:space="preserve"> en passant un objet graphique. </w:t>
-      </w:r>
+        <w:t>(g)</w:t>
+      </w:r>
+      <w:r>
+        <w:rPr>
+          <w:sz w:val="24"/>
+          <w:szCs w:val="24"/>
+        </w:rPr>
+        <w:t xml:space="preserve"> de </w:t>
+      </w:r>
+      <w:proofErr w:type="spellStart"/>
       <w:r>
         <w:rPr>
           <w:b/>
@@ -3523,13 +4282,15 @@
         </w:rPr>
         <w:t>DrawingPanel</w:t>
       </w:r>
-      <w:r>
-        <w:rPr>
-          <w:sz w:val="24"/>
-          <w:szCs w:val="24"/>
-        </w:rPr>
-        <w:t xml:space="preserve"> instancie un objet </w:t>
-      </w:r>
+      <w:proofErr w:type="spellEnd"/>
+      <w:r>
+        <w:rPr>
+          <w:sz w:val="24"/>
+          <w:szCs w:val="24"/>
+        </w:rPr>
+        <w:t xml:space="preserve"> en passant un objet graphique. </w:t>
+      </w:r>
+      <w:proofErr w:type="spellStart"/>
       <w:r>
         <w:rPr>
           <w:b/>
@@ -3537,15 +4298,17 @@
           <w:sz w:val="24"/>
           <w:szCs w:val="24"/>
         </w:rPr>
-        <w:t>HoraireDrawing</w:t>
-      </w:r>
-      <w:r>
-        <w:rPr>
-          <w:sz w:val="24"/>
-          <w:szCs w:val="24"/>
-        </w:rPr>
-        <w:t xml:space="preserve"> qui invoque à son tour </w:t>
-      </w:r>
+        <w:t>DrawingPanel</w:t>
+      </w:r>
+      <w:proofErr w:type="spellEnd"/>
+      <w:r>
+        <w:rPr>
+          <w:sz w:val="24"/>
+          <w:szCs w:val="24"/>
+        </w:rPr>
+        <w:t xml:space="preserve"> instancie un objet </w:t>
+      </w:r>
+      <w:proofErr w:type="spellStart"/>
       <w:r>
         <w:rPr>
           <w:b/>
@@ -3553,15 +4316,17 @@
           <w:sz w:val="24"/>
           <w:szCs w:val="24"/>
         </w:rPr>
-        <w:t>getHoraire</w:t>
-      </w:r>
-      <w:r>
-        <w:rPr>
-          <w:sz w:val="24"/>
-          <w:szCs w:val="24"/>
-        </w:rPr>
-        <w:t xml:space="preserve"> du contrôleur qui retourne un booléen. Selon la valeur de ce booléen, la méthode </w:t>
-      </w:r>
+        <w:t>HoraireDrawing</w:t>
+      </w:r>
+      <w:proofErr w:type="spellEnd"/>
+      <w:r>
+        <w:rPr>
+          <w:sz w:val="24"/>
+          <w:szCs w:val="24"/>
+        </w:rPr>
+        <w:t xml:space="preserve"> qui invoque à son tour </w:t>
+      </w:r>
+      <w:proofErr w:type="spellStart"/>
       <w:r>
         <w:rPr>
           <w:b/>
@@ -3569,15 +4334,17 @@
           <w:sz w:val="24"/>
           <w:szCs w:val="24"/>
         </w:rPr>
-        <w:t xml:space="preserve">draw(g) </w:t>
-      </w:r>
-      <w:r>
-        <w:rPr>
-          <w:sz w:val="24"/>
-          <w:szCs w:val="24"/>
-        </w:rPr>
-        <w:t xml:space="preserve">invoque à la fois </w:t>
-      </w:r>
+        <w:t>getHoraire</w:t>
+      </w:r>
+      <w:proofErr w:type="spellEnd"/>
+      <w:r>
+        <w:rPr>
+          <w:sz w:val="24"/>
+          <w:szCs w:val="24"/>
+        </w:rPr>
+        <w:t xml:space="preserve"> du contrôleur qui retourne un booléen. Selon la valeur de ce booléen, la méthode </w:t>
+      </w:r>
+      <w:proofErr w:type="spellStart"/>
       <w:r>
         <w:rPr>
           <w:b/>
@@ -3585,15 +4352,9 @@
           <w:sz w:val="24"/>
           <w:szCs w:val="24"/>
         </w:rPr>
-        <w:t>drawHoraire(g)</w:t>
-      </w:r>
-      <w:r>
-        <w:rPr>
-          <w:sz w:val="24"/>
-          <w:szCs w:val="24"/>
-        </w:rPr>
-        <w:t xml:space="preserve"> et, soit </w:t>
-      </w:r>
+        <w:t>draw</w:t>
+      </w:r>
+      <w:proofErr w:type="spellEnd"/>
       <w:r>
         <w:rPr>
           <w:b/>
@@ -3601,15 +4362,16 @@
           <w:sz w:val="24"/>
           <w:szCs w:val="24"/>
         </w:rPr>
-        <w:t>drawActivite(g)</w:t>
-      </w:r>
-      <w:r>
-        <w:rPr>
-          <w:sz w:val="24"/>
-          <w:szCs w:val="24"/>
-        </w:rPr>
-        <w:t xml:space="preserve">, soit </w:t>
-      </w:r>
+        <w:t xml:space="preserve">(g) </w:t>
+      </w:r>
+      <w:r>
+        <w:rPr>
+          <w:sz w:val="24"/>
+          <w:szCs w:val="24"/>
+        </w:rPr>
+        <w:t xml:space="preserve">invoque à la fois </w:t>
+      </w:r>
+      <w:proofErr w:type="spellStart"/>
       <w:r>
         <w:rPr>
           <w:b/>
@@ -3617,7 +4379,71 @@
           <w:sz w:val="24"/>
           <w:szCs w:val="24"/>
         </w:rPr>
-        <w:t>drawActivite(g).</w:t>
+        <w:t>drawHoraire</w:t>
+      </w:r>
+      <w:proofErr w:type="spellEnd"/>
+      <w:r>
+        <w:rPr>
+          <w:b/>
+          <w:bCs/>
+          <w:sz w:val="24"/>
+          <w:szCs w:val="24"/>
+        </w:rPr>
+        <w:t>(g)</w:t>
+      </w:r>
+      <w:r>
+        <w:rPr>
+          <w:sz w:val="24"/>
+          <w:szCs w:val="24"/>
+        </w:rPr>
+        <w:t xml:space="preserve"> et, soit </w:t>
+      </w:r>
+      <w:proofErr w:type="spellStart"/>
+      <w:r>
+        <w:rPr>
+          <w:b/>
+          <w:bCs/>
+          <w:sz w:val="24"/>
+          <w:szCs w:val="24"/>
+        </w:rPr>
+        <w:t>drawActivite</w:t>
+      </w:r>
+      <w:proofErr w:type="spellEnd"/>
+      <w:r>
+        <w:rPr>
+          <w:b/>
+          <w:bCs/>
+          <w:sz w:val="24"/>
+          <w:szCs w:val="24"/>
+        </w:rPr>
+        <w:t>(g)</w:t>
+      </w:r>
+      <w:r>
+        <w:rPr>
+          <w:sz w:val="24"/>
+          <w:szCs w:val="24"/>
+        </w:rPr>
+        <w:t xml:space="preserve">, soit </w:t>
+      </w:r>
+      <w:proofErr w:type="spellStart"/>
+      <w:r>
+        <w:rPr>
+          <w:b/>
+          <w:bCs/>
+          <w:sz w:val="24"/>
+          <w:szCs w:val="24"/>
+        </w:rPr>
+        <w:t>drawActivite</w:t>
+      </w:r>
+      <w:proofErr w:type="spellEnd"/>
+      <w:r>
+        <w:rPr>
+          <w:b/>
+          <w:bCs/>
+          <w:sz w:val="24"/>
+          <w:szCs w:val="24"/>
+        </w:rPr>
+        <w:t>(g).</w:t>
       </w:r>
     </w:p>
     <w:p>
@@ -3662,7 +4488,7 @@
                     </pic:cNvPicPr>
                   </pic:nvPicPr>
                   <pic:blipFill>
-                    <a:blip r:embed="rId16">
+                    <a:blip r:embed="rId17">
                       <a:extLst>
                         <a:ext uri="{28A0092B-C50C-407E-A947-70E740481C1C}">
                           <a14:useLocalDpi xmlns:a14="http://schemas.microsoft.com/office/drawing/2010/main" val="0"/>
@@ -3715,9 +4541,8 @@
       <w:pPr>
         <w:pStyle w:val="Titre1"/>
       </w:pPr>
-      <w:bookmarkStart w:id="19" w:name="__RefHeading__302_560640856"/>
-      <w:bookmarkStart w:id="20" w:name="_Toc416948908"/>
-      <w:bookmarkEnd w:id="19"/>
+      <w:bookmarkStart w:id="23" w:name="_Toc416948908"/>
+      <w:bookmarkStart w:id="24" w:name="_Toc417998239"/>
       <w:r>
         <w:lastRenderedPageBreak/>
         <w:t>Fonction</w:t>
@@ -3728,6 +4553,7 @@
       <w:r>
         <w:t>alité dont nous sommes les plus fiers</w:t>
       </w:r>
+      <w:bookmarkEnd w:id="24"/>
     </w:p>
     <w:p>
       <w:pPr>
@@ -3848,7 +4674,7 @@
       <w:r>
         <w:rPr>
           <w:noProof/>
-          <w:lang w:eastAsia="en-CA"/>
+          <w:lang w:val="en-CA" w:eastAsia="en-CA"/>
         </w:rPr>
         <w:drawing>
           <wp:inline distT="0" distB="0" distL="0" distR="0" wp14:anchorId="78E4C30B" wp14:editId="5D6AD287">
@@ -3868,7 +4694,7 @@
                     </pic:cNvPicPr>
                   </pic:nvPicPr>
                   <pic:blipFill>
-                    <a:blip r:embed="rId17">
+                    <a:blip r:embed="rId18">
                       <a:extLst>
                         <a:ext uri="{28A0092B-C50C-407E-A947-70E740481C1C}">
                           <a14:useLocalDpi xmlns:a14="http://schemas.microsoft.com/office/drawing/2010/main" val="0"/>
@@ -3923,6 +4749,12 @@
         <w:pStyle w:val="Corpsdetexte"/>
         <w:jc w:val="both"/>
       </w:pPr>
+    </w:p>
+    <w:p>
+      <w:pPr>
+        <w:pStyle w:val="Corpsdetexte"/>
+        <w:jc w:val="both"/>
+      </w:pPr>
       <w:r>
         <w:lastRenderedPageBreak/>
         <w:t xml:space="preserve">Par la suite, il est possible de constater que la souris se trouve de l’autre côté de la zone grise (la zone de conflit) mais le cours n’a pas suivi. Ceci est causé par notre fonction qui fait les validations lors du </w:t>
@@ -3971,7 +4803,7 @@
                     </pic:cNvPicPr>
                   </pic:nvPicPr>
                   <pic:blipFill>
-                    <a:blip r:embed="rId18">
+                    <a:blip r:embed="rId19">
                       <a:extLst>
                         <a:ext uri="{28A0092B-C50C-407E-A947-70E740481C1C}">
                           <a14:useLocalDpi xmlns:a14="http://schemas.microsoft.com/office/drawing/2010/main" val="0"/>
@@ -4017,8 +4849,6 @@
         <w:pStyle w:val="Corpsdetexte"/>
         <w:jc w:val="both"/>
       </w:pPr>
-      <w:bookmarkStart w:id="21" w:name="_GoBack"/>
-      <w:bookmarkEnd w:id="21"/>
     </w:p>
     <w:p>
       <w:pPr>
@@ -4028,10 +4858,12 @@
           <w:szCs w:val="24"/>
         </w:rPr>
       </w:pPr>
+      <w:bookmarkStart w:id="25" w:name="_Toc417998240"/>
       <w:r>
         <w:t>Gestion de projet</w:t>
       </w:r>
-      <w:bookmarkEnd w:id="20"/>
+      <w:bookmarkEnd w:id="23"/>
+      <w:bookmarkEnd w:id="25"/>
     </w:p>
     <w:p>
       <w:pPr>
@@ -4055,8 +4887,30 @@
           <w:sz w:val="24"/>
           <w:szCs w:val="24"/>
         </w:rPr>
-        <w:t>Voir diagrammeDeGant.gan .</w:t>
-      </w:r>
+        <w:t xml:space="preserve">Voir </w:t>
+      </w:r>
+      <w:proofErr w:type="spellStart"/>
+      <w:proofErr w:type="gramStart"/>
+      <w:r>
+        <w:rPr>
+          <w:b/>
+          <w:i/>
+          <w:sz w:val="24"/>
+          <w:szCs w:val="24"/>
+        </w:rPr>
+        <w:t>diagrammeDeGant.gan</w:t>
+      </w:r>
+      <w:proofErr w:type="spellEnd"/>
+      <w:r>
+        <w:rPr>
+          <w:b/>
+          <w:i/>
+          <w:sz w:val="24"/>
+          <w:szCs w:val="24"/>
+        </w:rPr>
+        <w:t xml:space="preserve"> .</w:t>
+      </w:r>
+      <w:proofErr w:type="gramEnd"/>
     </w:p>
     <w:p>
       <w:pPr>
@@ -4096,7 +4950,7 @@
                     </pic:cNvPicPr>
                   </pic:nvPicPr>
                   <pic:blipFill>
-                    <a:blip r:embed="rId19">
+                    <a:blip r:embed="rId20">
                       <a:extLst>
                         <a:ext uri="{28A0092B-C50C-407E-A947-70E740481C1C}">
                           <a14:useLocalDpi xmlns:a14="http://schemas.microsoft.com/office/drawing/2010/main" val="0"/>
@@ -4231,11 +5085,11 @@
       <w:pPr>
         <w:pStyle w:val="Titre1"/>
       </w:pPr>
-      <w:bookmarkStart w:id="22" w:name="__RefHeading__304_560640856"/>
-      <w:bookmarkEnd w:id="22"/>
+      <w:bookmarkStart w:id="26" w:name="_Toc417998241"/>
       <w:r>
         <w:t>Conclusion</w:t>
       </w:r>
+      <w:bookmarkEnd w:id="26"/>
     </w:p>
     <w:p>
       <w:pPr>
@@ -4330,7 +5184,23 @@
           <w:sz w:val="24"/>
           <w:szCs w:val="24"/>
         </w:rPr>
-        <w:t xml:space="preserve"> d'une seule zone de dessin (drawing panel). Donc, lorsqu'il y a un grand nombre de cours, il est possible d'aller voir les cours qui sont dans le bas de la fenêtre, cependant, nous ne pouvons les placer dans l'horaire</w:t>
+        <w:t xml:space="preserve"> d'une seule zone de dessin (</w:t>
+      </w:r>
+      <w:proofErr w:type="spellStart"/>
+      <w:r>
+        <w:rPr>
+          <w:sz w:val="24"/>
+          <w:szCs w:val="24"/>
+        </w:rPr>
+        <w:t>drawing</w:t>
+      </w:r>
+      <w:proofErr w:type="spellEnd"/>
+      <w:r>
+        <w:rPr>
+          <w:sz w:val="24"/>
+          <w:szCs w:val="24"/>
+        </w:rPr>
+        <w:t xml:space="preserve"> panel). Donc, lorsqu'il y a un grand nombre de cours, il est possible d'aller voir les cours qui sont dans le bas de la fenêtre, cependant, nous ne pouvons les placer dans l'horaire</w:t>
       </w:r>
       <w:r>
         <w:rPr>
@@ -4442,7 +5312,23 @@
           <w:sz w:val="24"/>
           <w:szCs w:val="24"/>
         </w:rPr>
-        <w:t xml:space="preserve"> deux drawing panel pour ainsi avoir une </w:t>
+        <w:t xml:space="preserve"> deux </w:t>
+      </w:r>
+      <w:proofErr w:type="spellStart"/>
+      <w:r>
+        <w:rPr>
+          <w:sz w:val="24"/>
+          <w:szCs w:val="24"/>
+        </w:rPr>
+        <w:t>drawing</w:t>
+      </w:r>
+      <w:proofErr w:type="spellEnd"/>
+      <w:r>
+        <w:rPr>
+          <w:sz w:val="24"/>
+          <w:szCs w:val="24"/>
+        </w:rPr>
+        <w:t xml:space="preserve"> panel pour ainsi avoir une </w:t>
       </w:r>
       <w:r>
         <w:rPr>
@@ -4481,8 +5367,17 @@
           <w:sz w:val="24"/>
           <w:szCs w:val="24"/>
         </w:rPr>
-        <w:t>ns utilisé des symboles familiés</w:t>
-      </w:r>
+        <w:t xml:space="preserve">ns utilisé des symboles </w:t>
+      </w:r>
+      <w:proofErr w:type="spellStart"/>
+      <w:r>
+        <w:rPr>
+          <w:sz w:val="24"/>
+          <w:szCs w:val="24"/>
+        </w:rPr>
+        <w:t>familiés</w:t>
+      </w:r>
+      <w:proofErr w:type="spellEnd"/>
       <w:r>
         <w:rPr>
           <w:sz w:val="24"/>
@@ -5415,6 +6310,7 @@
   <w:style w:type="paragraph" w:styleId="TM1">
     <w:name w:val="toc 1"/>
     <w:basedOn w:val="Normal"/>
+    <w:uiPriority w:val="39"/>
     <w:pPr>
       <w:tabs>
         <w:tab w:val="right" w:leader="dot" w:pos="9972"/>
@@ -5425,6 +6321,7 @@
   <w:style w:type="paragraph" w:styleId="TM2">
     <w:name w:val="toc 2"/>
     <w:basedOn w:val="Normal"/>
+    <w:uiPriority w:val="39"/>
     <w:pPr>
       <w:tabs>
         <w:tab w:val="right" w:leader="dot" w:pos="9689"/>
@@ -5753,4 +6650,16 @@
     </a:ext>
   </a:extLst>
 </a:theme>
+</file>
+
+<file path=customXml/item1.xml><?xml version="1.0" encoding="utf-8"?>
+<b:Sources xmlns:b="http://schemas.openxmlformats.org/officeDocument/2006/bibliography" xmlns="http://schemas.openxmlformats.org/officeDocument/2006/bibliography" SelectedStyle="\APASixthEditionOfficeOnline.xsl" StyleName="APA" Version="6"/>
+</file>
+
+<file path=customXml/itemProps1.xml><?xml version="1.0" encoding="utf-8"?>
+<ds:datastoreItem xmlns:ds="http://schemas.openxmlformats.org/officeDocument/2006/customXml" ds:itemID="{7FF25738-60E4-4E60-8776-4C08CE3DAF34}">
+  <ds:schemaRefs>
+    <ds:schemaRef ds:uri="http://schemas.openxmlformats.org/officeDocument/2006/bibliography"/>
+  </ds:schemaRefs>
+</ds:datastoreItem>
 </file>
</xml_diff>